<commit_message>
User manual is finished. You should have a look and remove/add parts as you wish. Cover page can be change as well.
</commit_message>
<xml_diff>
--- a/MenschAergereDichNicht/Reports/UserManual.docx
+++ b/MenschAergereDichNicht/Reports/UserManual.docx
@@ -12,9 +12,9 @@
           <w:noProof/>
         </w:rPr>
         <w:drawing>
-          <wp:inline distT="0" distB="0" distL="0" distR="0">
-            <wp:extent cx="2709949" cy="4518086"/>
-            <wp:effectExtent l="171450" t="171450" r="376555" b="358775"/>
+          <wp:inline distT="0" distB="0" distL="0" distR="0" wp14:anchorId="0FB415BC" wp14:editId="0AB289C5">
+            <wp:extent cx="2295144" cy="3831336"/>
+            <wp:effectExtent l="171450" t="171450" r="372110" b="360045"/>
             <wp:docPr id="1" name="Picture 1" descr="C:\Users\Baris\Desktop\Screenshots\screenshot-1328059841460.png"/>
             <wp:cNvGraphicFramePr>
               <a:graphicFrameLocks xmlns:a="http://schemas.openxmlformats.org/drawingml/2006/main" noChangeAspect="1"/>
@@ -29,7 +29,7 @@
                     </pic:cNvPicPr>
                   </pic:nvPicPr>
                   <pic:blipFill>
-                    <a:blip r:embed="rId7">
+                    <a:blip r:embed="rId9">
                       <a:extLst>
                         <a:ext uri="{28A0092B-C50C-407E-A947-70E740481C1C}">
                           <a14:useLocalDpi xmlns:a14="http://schemas.microsoft.com/office/drawing/2010/main" val="0"/>
@@ -44,7 +44,7 @@
                   <pic:spPr bwMode="auto">
                     <a:xfrm>
                       <a:off x="0" y="0"/>
-                      <a:ext cx="2709949" cy="4518086"/>
+                      <a:ext cx="2295144" cy="3831336"/>
                     </a:xfrm>
                     <a:prstGeom prst="rect">
                       <a:avLst/>
@@ -300,28 +300,20 @@
             </w14:gradFill>
           </w14:textFill>
         </w:rPr>
-        <w:t>Tutorial for end-users</w:t>
-      </w:r>
-    </w:p>
-    <w:p>
-      <w:pPr>
-        <w:rPr>
-          <w:sz w:val="96"/>
-          <w:szCs w:val="96"/>
-        </w:rPr>
-      </w:pPr>
-      <w:r>
-        <w:rPr>
-          <w:sz w:val="96"/>
-          <w:szCs w:val="96"/>
-        </w:rPr>
-        <w:br w:type="page"/>
-      </w:r>
-      <w:bookmarkStart w:id="0" w:name="_GoBack"/>
-      <w:bookmarkEnd w:id="0"/>
+        <w:t>USER MANUAL</w:t>
+      </w:r>
     </w:p>
     <w:sdt>
       <w:sdtPr>
+        <w:rPr>
+          <w:rFonts w:asciiTheme="minorHAnsi" w:eastAsiaTheme="minorHAnsi" w:hAnsiTheme="minorHAnsi" w:cstheme="minorBidi"/>
+          <w:b w:val="0"/>
+          <w:bCs w:val="0"/>
+          <w:color w:val="auto"/>
+          <w:sz w:val="22"/>
+          <w:szCs w:val="22"/>
+          <w:lang w:eastAsia="en-US"/>
+        </w:rPr>
         <w:id w:val="1548493283"/>
         <w:docPartObj>
           <w:docPartGallery w:val="Table of Contents"/>
@@ -330,12 +322,7 @@
       </w:sdtPr>
       <w:sdtEndPr>
         <w:rPr>
-          <w:rFonts w:asciiTheme="minorHAnsi" w:eastAsiaTheme="minorHAnsi" w:hAnsiTheme="minorHAnsi" w:cstheme="minorBidi"/>
           <w:noProof/>
-          <w:color w:val="auto"/>
-          <w:sz w:val="22"/>
-          <w:szCs w:val="22"/>
-          <w:lang w:eastAsia="en-US"/>
         </w:rPr>
       </w:sdtEndPr>
       <w:sdtContent>
@@ -351,9 +338,10 @@
           <w:pPr>
             <w:pStyle w:val="TOC1"/>
             <w:tabs>
-              <w:tab w:val="right" w:leader="dot" w:pos="10790"/>
+              <w:tab w:val="right" w:leader="dot" w:pos="14390"/>
             </w:tabs>
             <w:rPr>
+              <w:rFonts w:eastAsiaTheme="minorEastAsia"/>
               <w:noProof/>
             </w:rPr>
           </w:pPr>
@@ -366,7 +354,7 @@
           <w:r>
             <w:fldChar w:fldCharType="separate"/>
           </w:r>
-          <w:hyperlink w:anchor="_Toc315831214" w:history="1">
+          <w:hyperlink w:anchor="_Toc315899055" w:history="1">
             <w:r>
               <w:rPr>
                 <w:rStyle w:val="Hyperlink"/>
@@ -393,7 +381,7 @@
                 <w:noProof/>
                 <w:webHidden/>
               </w:rPr>
-              <w:instrText xml:space="preserve"> PAGEREF _Toc315831214 \h </w:instrText>
+              <w:instrText xml:space="preserve"> PAGEREF _Toc315899055 \h </w:instrText>
             </w:r>
             <w:r>
               <w:rPr>
@@ -413,7 +401,7 @@
                 <w:noProof/>
                 <w:webHidden/>
               </w:rPr>
-              <w:t>2</w:t>
+              <w:t>3</w:t>
             </w:r>
             <w:r>
               <w:rPr>
@@ -428,13 +416,14 @@
           <w:pPr>
             <w:pStyle w:val="TOC1"/>
             <w:tabs>
-              <w:tab w:val="right" w:leader="dot" w:pos="10790"/>
+              <w:tab w:val="right" w:leader="dot" w:pos="14390"/>
             </w:tabs>
             <w:rPr>
+              <w:rFonts w:eastAsiaTheme="minorEastAsia"/>
               <w:noProof/>
             </w:rPr>
           </w:pPr>
-          <w:hyperlink w:anchor="_Toc315831215" w:history="1">
+          <w:hyperlink w:anchor="_Toc315899056" w:history="1">
             <w:r>
               <w:rPr>
                 <w:rStyle w:val="Hyperlink"/>
@@ -461,7 +450,7 @@
                 <w:noProof/>
                 <w:webHidden/>
               </w:rPr>
-              <w:instrText xml:space="preserve"> PAGEREF _Toc315831215 \h </w:instrText>
+              <w:instrText xml:space="preserve"> PAGEREF _Toc315899056 \h </w:instrText>
             </w:r>
             <w:r>
               <w:rPr>
@@ -481,7 +470,7 @@
                 <w:noProof/>
                 <w:webHidden/>
               </w:rPr>
-              <w:t>3</w:t>
+              <w:t>4</w:t>
             </w:r>
             <w:r>
               <w:rPr>
@@ -496,13 +485,14 @@
           <w:pPr>
             <w:pStyle w:val="TOC2"/>
             <w:tabs>
-              <w:tab w:val="right" w:leader="dot" w:pos="10790"/>
+              <w:tab w:val="right" w:leader="dot" w:pos="14390"/>
             </w:tabs>
             <w:rPr>
+              <w:rFonts w:eastAsiaTheme="minorEastAsia"/>
               <w:noProof/>
             </w:rPr>
           </w:pPr>
-          <w:hyperlink w:anchor="_Toc315831216" w:history="1">
+          <w:hyperlink w:anchor="_Toc315899057" w:history="1">
             <w:r>
               <w:rPr>
                 <w:rStyle w:val="Hyperlink"/>
@@ -529,7 +519,7 @@
                 <w:noProof/>
                 <w:webHidden/>
               </w:rPr>
-              <w:instrText xml:space="preserve"> PAGEREF _Toc315831216 \h </w:instrText>
+              <w:instrText xml:space="preserve"> PAGEREF _Toc315899057 \h </w:instrText>
             </w:r>
             <w:r>
               <w:rPr>
@@ -549,7 +539,7 @@
                 <w:noProof/>
                 <w:webHidden/>
               </w:rPr>
-              <w:t>3</w:t>
+              <w:t>4</w:t>
             </w:r>
             <w:r>
               <w:rPr>
@@ -564,13 +554,14 @@
           <w:pPr>
             <w:pStyle w:val="TOC2"/>
             <w:tabs>
-              <w:tab w:val="right" w:leader="dot" w:pos="10790"/>
+              <w:tab w:val="right" w:leader="dot" w:pos="14390"/>
             </w:tabs>
             <w:rPr>
+              <w:rFonts w:eastAsiaTheme="minorEastAsia"/>
               <w:noProof/>
             </w:rPr>
           </w:pPr>
-          <w:hyperlink w:anchor="_Toc315831217" w:history="1">
+          <w:hyperlink w:anchor="_Toc315899058" w:history="1">
             <w:r>
               <w:rPr>
                 <w:rStyle w:val="Hyperlink"/>
@@ -597,7 +588,7 @@
                 <w:noProof/>
                 <w:webHidden/>
               </w:rPr>
-              <w:instrText xml:space="preserve"> PAGEREF _Toc315831217 \h </w:instrText>
+              <w:instrText xml:space="preserve"> PAGEREF _Toc315899058 \h </w:instrText>
             </w:r>
             <w:r>
               <w:rPr>
@@ -617,7 +608,7 @@
                 <w:noProof/>
                 <w:webHidden/>
               </w:rPr>
-              <w:t>4</w:t>
+              <w:t>5</w:t>
             </w:r>
             <w:r>
               <w:rPr>
@@ -632,13 +623,14 @@
           <w:pPr>
             <w:pStyle w:val="TOC1"/>
             <w:tabs>
-              <w:tab w:val="right" w:leader="dot" w:pos="10790"/>
+              <w:tab w:val="right" w:leader="dot" w:pos="14390"/>
             </w:tabs>
             <w:rPr>
+              <w:rFonts w:eastAsiaTheme="minorEastAsia"/>
               <w:noProof/>
             </w:rPr>
           </w:pPr>
-          <w:hyperlink w:anchor="_Toc315831218" w:history="1">
+          <w:hyperlink w:anchor="_Toc315899059" w:history="1">
             <w:r>
               <w:rPr>
                 <w:rStyle w:val="Hyperlink"/>
@@ -665,7 +657,7 @@
                 <w:noProof/>
                 <w:webHidden/>
               </w:rPr>
-              <w:instrText xml:space="preserve"> PAGEREF _Toc315831218 \h </w:instrText>
+              <w:instrText xml:space="preserve"> PAGEREF _Toc315899059 \h </w:instrText>
             </w:r>
             <w:r>
               <w:rPr>
@@ -685,7 +677,490 @@
                 <w:noProof/>
                 <w:webHidden/>
               </w:rPr>
-              <w:t>7</w:t>
+              <w:t>8</w:t>
+            </w:r>
+            <w:r>
+              <w:rPr>
+                <w:noProof/>
+                <w:webHidden/>
+              </w:rPr>
+              <w:fldChar w:fldCharType="end"/>
+            </w:r>
+          </w:hyperlink>
+        </w:p>
+        <w:p>
+          <w:pPr>
+            <w:pStyle w:val="TOC2"/>
+            <w:tabs>
+              <w:tab w:val="right" w:leader="dot" w:pos="14390"/>
+            </w:tabs>
+            <w:rPr>
+              <w:rFonts w:eastAsiaTheme="minorEastAsia"/>
+              <w:noProof/>
+            </w:rPr>
+          </w:pPr>
+          <w:hyperlink w:anchor="_Toc315899060" w:history="1">
+            <w:r>
+              <w:rPr>
+                <w:rStyle w:val="Hyperlink"/>
+                <w:noProof/>
+              </w:rPr>
+              <w:t>Deciding the Server and Client Devices</w:t>
+            </w:r>
+            <w:r>
+              <w:rPr>
+                <w:noProof/>
+                <w:webHidden/>
+              </w:rPr>
+              <w:tab/>
+            </w:r>
+            <w:r>
+              <w:rPr>
+                <w:noProof/>
+                <w:webHidden/>
+              </w:rPr>
+              <w:fldChar w:fldCharType="begin"/>
+            </w:r>
+            <w:r>
+              <w:rPr>
+                <w:noProof/>
+                <w:webHidden/>
+              </w:rPr>
+              <w:instrText xml:space="preserve"> PAGEREF _Toc315899060 \h </w:instrText>
+            </w:r>
+            <w:r>
+              <w:rPr>
+                <w:noProof/>
+                <w:webHidden/>
+              </w:rPr>
+            </w:r>
+            <w:r>
+              <w:rPr>
+                <w:noProof/>
+                <w:webHidden/>
+              </w:rPr>
+              <w:fldChar w:fldCharType="separate"/>
+            </w:r>
+            <w:r>
+              <w:rPr>
+                <w:noProof/>
+                <w:webHidden/>
+              </w:rPr>
+              <w:t>8</w:t>
+            </w:r>
+            <w:r>
+              <w:rPr>
+                <w:noProof/>
+                <w:webHidden/>
+              </w:rPr>
+              <w:fldChar w:fldCharType="end"/>
+            </w:r>
+          </w:hyperlink>
+        </w:p>
+        <w:p>
+          <w:pPr>
+            <w:pStyle w:val="TOC2"/>
+            <w:tabs>
+              <w:tab w:val="right" w:leader="dot" w:pos="14390"/>
+            </w:tabs>
+            <w:rPr>
+              <w:rFonts w:eastAsiaTheme="minorEastAsia"/>
+              <w:noProof/>
+            </w:rPr>
+          </w:pPr>
+          <w:hyperlink w:anchor="_Toc315899061" w:history="1">
+            <w:r>
+              <w:rPr>
+                <w:rStyle w:val="Hyperlink"/>
+                <w:noProof/>
+              </w:rPr>
+              <w:t>Server Mode</w:t>
+            </w:r>
+            <w:r>
+              <w:rPr>
+                <w:noProof/>
+                <w:webHidden/>
+              </w:rPr>
+              <w:tab/>
+            </w:r>
+            <w:r>
+              <w:rPr>
+                <w:noProof/>
+                <w:webHidden/>
+              </w:rPr>
+              <w:fldChar w:fldCharType="begin"/>
+            </w:r>
+            <w:r>
+              <w:rPr>
+                <w:noProof/>
+                <w:webHidden/>
+              </w:rPr>
+              <w:instrText xml:space="preserve"> PAGEREF _Toc315899061 \h </w:instrText>
+            </w:r>
+            <w:r>
+              <w:rPr>
+                <w:noProof/>
+                <w:webHidden/>
+              </w:rPr>
+            </w:r>
+            <w:r>
+              <w:rPr>
+                <w:noProof/>
+                <w:webHidden/>
+              </w:rPr>
+              <w:fldChar w:fldCharType="separate"/>
+            </w:r>
+            <w:r>
+              <w:rPr>
+                <w:noProof/>
+                <w:webHidden/>
+              </w:rPr>
+              <w:t>8</w:t>
+            </w:r>
+            <w:r>
+              <w:rPr>
+                <w:noProof/>
+                <w:webHidden/>
+              </w:rPr>
+              <w:fldChar w:fldCharType="end"/>
+            </w:r>
+          </w:hyperlink>
+        </w:p>
+        <w:p>
+          <w:pPr>
+            <w:pStyle w:val="TOC2"/>
+            <w:tabs>
+              <w:tab w:val="right" w:leader="dot" w:pos="14390"/>
+            </w:tabs>
+            <w:rPr>
+              <w:rFonts w:eastAsiaTheme="minorEastAsia"/>
+              <w:noProof/>
+            </w:rPr>
+          </w:pPr>
+          <w:hyperlink w:anchor="_Toc315899062" w:history="1">
+            <w:r>
+              <w:rPr>
+                <w:rStyle w:val="Hyperlink"/>
+                <w:noProof/>
+              </w:rPr>
+              <w:t>Client Mode</w:t>
+            </w:r>
+            <w:r>
+              <w:rPr>
+                <w:noProof/>
+                <w:webHidden/>
+              </w:rPr>
+              <w:tab/>
+            </w:r>
+            <w:r>
+              <w:rPr>
+                <w:noProof/>
+                <w:webHidden/>
+              </w:rPr>
+              <w:fldChar w:fldCharType="begin"/>
+            </w:r>
+            <w:r>
+              <w:rPr>
+                <w:noProof/>
+                <w:webHidden/>
+              </w:rPr>
+              <w:instrText xml:space="preserve"> PAGEREF _Toc315899062 \h </w:instrText>
+            </w:r>
+            <w:r>
+              <w:rPr>
+                <w:noProof/>
+                <w:webHidden/>
+              </w:rPr>
+            </w:r>
+            <w:r>
+              <w:rPr>
+                <w:noProof/>
+                <w:webHidden/>
+              </w:rPr>
+              <w:fldChar w:fldCharType="separate"/>
+            </w:r>
+            <w:r>
+              <w:rPr>
+                <w:noProof/>
+                <w:webHidden/>
+              </w:rPr>
+              <w:t>10</w:t>
+            </w:r>
+            <w:r>
+              <w:rPr>
+                <w:noProof/>
+                <w:webHidden/>
+              </w:rPr>
+              <w:fldChar w:fldCharType="end"/>
+            </w:r>
+          </w:hyperlink>
+        </w:p>
+        <w:p>
+          <w:pPr>
+            <w:pStyle w:val="TOC1"/>
+            <w:tabs>
+              <w:tab w:val="right" w:leader="dot" w:pos="14390"/>
+            </w:tabs>
+            <w:rPr>
+              <w:rFonts w:eastAsiaTheme="minorEastAsia"/>
+              <w:noProof/>
+            </w:rPr>
+          </w:pPr>
+          <w:hyperlink w:anchor="_Toc315899063" w:history="1">
+            <w:r>
+              <w:rPr>
+                <w:rStyle w:val="Hyperlink"/>
+                <w:noProof/>
+              </w:rPr>
+              <w:t>Settings</w:t>
+            </w:r>
+            <w:r>
+              <w:rPr>
+                <w:noProof/>
+                <w:webHidden/>
+              </w:rPr>
+              <w:tab/>
+            </w:r>
+            <w:r>
+              <w:rPr>
+                <w:noProof/>
+                <w:webHidden/>
+              </w:rPr>
+              <w:fldChar w:fldCharType="begin"/>
+            </w:r>
+            <w:r>
+              <w:rPr>
+                <w:noProof/>
+                <w:webHidden/>
+              </w:rPr>
+              <w:instrText xml:space="preserve"> PAGEREF _Toc315899063 \h </w:instrText>
+            </w:r>
+            <w:r>
+              <w:rPr>
+                <w:noProof/>
+                <w:webHidden/>
+              </w:rPr>
+            </w:r>
+            <w:r>
+              <w:rPr>
+                <w:noProof/>
+                <w:webHidden/>
+              </w:rPr>
+              <w:fldChar w:fldCharType="separate"/>
+            </w:r>
+            <w:r>
+              <w:rPr>
+                <w:noProof/>
+                <w:webHidden/>
+              </w:rPr>
+              <w:t>12</w:t>
+            </w:r>
+            <w:r>
+              <w:rPr>
+                <w:noProof/>
+                <w:webHidden/>
+              </w:rPr>
+              <w:fldChar w:fldCharType="end"/>
+            </w:r>
+          </w:hyperlink>
+        </w:p>
+        <w:p>
+          <w:pPr>
+            <w:pStyle w:val="TOC1"/>
+            <w:tabs>
+              <w:tab w:val="right" w:leader="dot" w:pos="14390"/>
+            </w:tabs>
+            <w:rPr>
+              <w:rFonts w:eastAsiaTheme="minorEastAsia"/>
+              <w:noProof/>
+            </w:rPr>
+          </w:pPr>
+          <w:hyperlink w:anchor="_Toc315899064" w:history="1">
+            <w:r>
+              <w:rPr>
+                <w:rStyle w:val="Hyperlink"/>
+                <w:noProof/>
+              </w:rPr>
+              <w:t>Help</w:t>
+            </w:r>
+            <w:r>
+              <w:rPr>
+                <w:noProof/>
+                <w:webHidden/>
+              </w:rPr>
+              <w:tab/>
+            </w:r>
+            <w:r>
+              <w:rPr>
+                <w:noProof/>
+                <w:webHidden/>
+              </w:rPr>
+              <w:fldChar w:fldCharType="begin"/>
+            </w:r>
+            <w:r>
+              <w:rPr>
+                <w:noProof/>
+                <w:webHidden/>
+              </w:rPr>
+              <w:instrText xml:space="preserve"> PAGEREF _Toc315899064 \h </w:instrText>
+            </w:r>
+            <w:r>
+              <w:rPr>
+                <w:noProof/>
+                <w:webHidden/>
+              </w:rPr>
+            </w:r>
+            <w:r>
+              <w:rPr>
+                <w:noProof/>
+                <w:webHidden/>
+              </w:rPr>
+              <w:fldChar w:fldCharType="separate"/>
+            </w:r>
+            <w:r>
+              <w:rPr>
+                <w:noProof/>
+                <w:webHidden/>
+              </w:rPr>
+              <w:t>12</w:t>
+            </w:r>
+            <w:r>
+              <w:rPr>
+                <w:noProof/>
+                <w:webHidden/>
+              </w:rPr>
+              <w:fldChar w:fldCharType="end"/>
+            </w:r>
+          </w:hyperlink>
+        </w:p>
+        <w:p>
+          <w:pPr>
+            <w:pStyle w:val="TOC1"/>
+            <w:tabs>
+              <w:tab w:val="right" w:leader="dot" w:pos="14390"/>
+            </w:tabs>
+            <w:rPr>
+              <w:rFonts w:eastAsiaTheme="minorEastAsia"/>
+              <w:noProof/>
+            </w:rPr>
+          </w:pPr>
+          <w:hyperlink w:anchor="_Toc315899065" w:history="1">
+            <w:r>
+              <w:rPr>
+                <w:rStyle w:val="Hyperlink"/>
+                <w:noProof/>
+              </w:rPr>
+              <w:t>About</w:t>
+            </w:r>
+            <w:r>
+              <w:rPr>
+                <w:noProof/>
+                <w:webHidden/>
+              </w:rPr>
+              <w:tab/>
+            </w:r>
+            <w:r>
+              <w:rPr>
+                <w:noProof/>
+                <w:webHidden/>
+              </w:rPr>
+              <w:fldChar w:fldCharType="begin"/>
+            </w:r>
+            <w:r>
+              <w:rPr>
+                <w:noProof/>
+                <w:webHidden/>
+              </w:rPr>
+              <w:instrText xml:space="preserve"> PAGEREF _Toc315899065 \h </w:instrText>
+            </w:r>
+            <w:r>
+              <w:rPr>
+                <w:noProof/>
+                <w:webHidden/>
+              </w:rPr>
+            </w:r>
+            <w:r>
+              <w:rPr>
+                <w:noProof/>
+                <w:webHidden/>
+              </w:rPr>
+              <w:fldChar w:fldCharType="separate"/>
+            </w:r>
+            <w:r>
+              <w:rPr>
+                <w:noProof/>
+                <w:webHidden/>
+              </w:rPr>
+              <w:t>13</w:t>
+            </w:r>
+            <w:r>
+              <w:rPr>
+                <w:noProof/>
+                <w:webHidden/>
+              </w:rPr>
+              <w:fldChar w:fldCharType="end"/>
+            </w:r>
+          </w:hyperlink>
+        </w:p>
+        <w:p>
+          <w:pPr>
+            <w:pStyle w:val="TOC1"/>
+            <w:tabs>
+              <w:tab w:val="right" w:leader="dot" w:pos="14390"/>
+            </w:tabs>
+            <w:rPr>
+              <w:rFonts w:eastAsiaTheme="minorEastAsia"/>
+              <w:noProof/>
+            </w:rPr>
+          </w:pPr>
+          <w:hyperlink w:anchor="_Toc315899066" w:history="1">
+            <w:r>
+              <w:rPr>
+                <w:rStyle w:val="Hyperlink"/>
+                <w:noProof/>
+              </w:rPr>
+              <w:t>Exit</w:t>
+            </w:r>
+            <w:r>
+              <w:rPr>
+                <w:noProof/>
+                <w:webHidden/>
+              </w:rPr>
+              <w:tab/>
+            </w:r>
+            <w:r>
+              <w:rPr>
+                <w:noProof/>
+                <w:webHidden/>
+              </w:rPr>
+              <w:fldChar w:fldCharType="begin"/>
+            </w:r>
+            <w:r>
+              <w:rPr>
+                <w:noProof/>
+                <w:webHidden/>
+              </w:rPr>
+              <w:instrText xml:space="preserve"> PAGEREF _Toc315899066 \h </w:instrText>
+            </w:r>
+            <w:r>
+              <w:rPr>
+                <w:noProof/>
+                <w:webHidden/>
+              </w:rPr>
+            </w:r>
+            <w:r>
+              <w:rPr>
+                <w:noProof/>
+                <w:webHidden/>
+              </w:rPr>
+              <w:fldChar w:fldCharType="separate"/>
+            </w:r>
+            <w:r>
+              <w:rPr>
+                <w:noProof/>
+                <w:webHidden/>
+              </w:rPr>
+              <w:t>13</w:t>
             </w:r>
             <w:r>
               <w:rPr>
@@ -715,13 +1190,29 @@
     </w:p>
     <w:p>
       <w:pPr>
+        <w:rPr>
+          <w:rFonts w:asciiTheme="majorHAnsi" w:eastAsiaTheme="majorEastAsia" w:hAnsiTheme="majorHAnsi" w:cstheme="majorBidi"/>
+          <w:b/>
+          <w:bCs/>
+          <w:color w:val="365F91" w:themeColor="accent1" w:themeShade="BF"/>
+          <w:sz w:val="28"/>
+          <w:szCs w:val="28"/>
+        </w:rPr>
+      </w:pPr>
+      <w:r>
+        <w:br w:type="page"/>
+      </w:r>
+    </w:p>
+    <w:p>
+      <w:pPr>
         <w:pStyle w:val="Heading1"/>
       </w:pPr>
-      <w:bookmarkStart w:id="1" w:name="_Toc315831214"/>
-      <w:r>
+      <w:bookmarkStart w:id="0" w:name="_Toc315899055"/>
+      <w:r>
+        <w:lastRenderedPageBreak/>
         <w:t>Welcome Screen</w:t>
       </w:r>
-      <w:bookmarkEnd w:id="1"/>
+      <w:bookmarkEnd w:id="0"/>
     </w:p>
     <w:p>
       <w:r>
@@ -807,838 +1298,2354 @@
       </w:r>
     </w:p>
     <w:p/>
+    <w:tbl>
+      <w:tblPr>
+        <w:tblStyle w:val="TableGrid"/>
+        <w:tblW w:w="0" w:type="auto"/>
+        <w:tblBorders>
+          <w:top w:val="none" w:sz="0" w:space="0" w:color="auto"/>
+          <w:left w:val="none" w:sz="0" w:space="0" w:color="auto"/>
+          <w:bottom w:val="none" w:sz="0" w:space="0" w:color="auto"/>
+          <w:right w:val="none" w:sz="0" w:space="0" w:color="auto"/>
+          <w:insideH w:val="none" w:sz="0" w:space="0" w:color="auto"/>
+          <w:insideV w:val="none" w:sz="0" w:space="0" w:color="auto"/>
+        </w:tblBorders>
+        <w:tblLook w:val="04A0" w:firstRow="1" w:lastRow="0" w:firstColumn="1" w:lastColumn="0" w:noHBand="0" w:noVBand="1"/>
+      </w:tblPr>
+      <w:tblGrid>
+        <w:gridCol w:w="14616"/>
+      </w:tblGrid>
+      <w:tr>
+        <w:tc>
+          <w:tcPr>
+            <w:tcW w:w="14616" w:type="dxa"/>
+          </w:tcPr>
+          <w:p>
+            <w:pPr>
+              <w:jc w:val="center"/>
+            </w:pPr>
+            <w:r>
+              <w:rPr>
+                <w:noProof/>
+              </w:rPr>
+              <w:drawing>
+                <wp:inline distT="0" distB="0" distL="0" distR="0" wp14:anchorId="3C602C70" wp14:editId="5095A1BF">
+                  <wp:extent cx="2267712" cy="3776472"/>
+                  <wp:effectExtent l="171450" t="171450" r="380365" b="357505"/>
+                  <wp:docPr id="2" name="Picture 2" descr="C:\Users\Baris\Desktop\Screenshots\screenshot-1328059768334.png"/>
+                  <wp:cNvGraphicFramePr>
+                    <a:graphicFrameLocks xmlns:a="http://schemas.openxmlformats.org/drawingml/2006/main" noChangeAspect="1"/>
+                  </wp:cNvGraphicFramePr>
+                  <a:graphic xmlns:a="http://schemas.openxmlformats.org/drawingml/2006/main">
+                    <a:graphicData uri="http://schemas.openxmlformats.org/drawingml/2006/picture">
+                      <pic:pic xmlns:pic="http://schemas.openxmlformats.org/drawingml/2006/picture">
+                        <pic:nvPicPr>
+                          <pic:cNvPr id="0" name="Picture 2" descr="C:\Users\Baris\Desktop\Screenshots\screenshot-1328059768334.png"/>
+                          <pic:cNvPicPr>
+                            <a:picLocks noChangeAspect="1" noChangeArrowheads="1"/>
+                          </pic:cNvPicPr>
+                        </pic:nvPicPr>
+                        <pic:blipFill>
+                          <a:blip r:embed="rId10">
+                            <a:extLst>
+                              <a:ext uri="{28A0092B-C50C-407E-A947-70E740481C1C}">
+                                <a14:useLocalDpi xmlns:a14="http://schemas.microsoft.com/office/drawing/2010/main" val="0"/>
+                              </a:ext>
+                            </a:extLst>
+                          </a:blip>
+                          <a:srcRect/>
+                          <a:stretch>
+                            <a:fillRect/>
+                          </a:stretch>
+                        </pic:blipFill>
+                        <pic:spPr bwMode="auto">
+                          <a:xfrm>
+                            <a:off x="0" y="0"/>
+                            <a:ext cx="2267712" cy="3776472"/>
+                          </a:xfrm>
+                          <a:prstGeom prst="rect">
+                            <a:avLst/>
+                          </a:prstGeom>
+                          <a:ln>
+                            <a:noFill/>
+                          </a:ln>
+                          <a:effectLst>
+                            <a:outerShdw blurRad="292100" dist="139700" dir="2700000" algn="tl" rotWithShape="0">
+                              <a:srgbClr val="333333">
+                                <a:alpha val="65000"/>
+                              </a:srgbClr>
+                            </a:outerShdw>
+                          </a:effectLst>
+                        </pic:spPr>
+                      </pic:pic>
+                    </a:graphicData>
+                  </a:graphic>
+                </wp:inline>
+              </w:drawing>
+            </w:r>
+          </w:p>
+        </w:tc>
+      </w:tr>
+      <w:tr>
+        <w:tc>
+          <w:tcPr>
+            <w:tcW w:w="14616" w:type="dxa"/>
+          </w:tcPr>
+          <w:p>
+            <w:pPr>
+              <w:jc w:val="center"/>
+            </w:pPr>
+            <w:r>
+              <w:t>Welcome Screen</w:t>
+            </w:r>
+          </w:p>
+        </w:tc>
+      </w:tr>
+    </w:tbl>
+    <w:p>
+      <w:pPr>
+        <w:pStyle w:val="Heading1"/>
+      </w:pPr>
+      <w:bookmarkStart w:id="1" w:name="_Toc315899056"/>
+      <w:r>
+        <w:lastRenderedPageBreak/>
+        <w:t>Single Player</w:t>
+      </w:r>
+      <w:bookmarkEnd w:id="1"/>
+    </w:p>
+    <w:p>
+      <w:r>
+        <w:t>Single player mode allows user to play the game against AI players with different</w:t>
+      </w:r>
+      <w:r>
+        <w:t xml:space="preserve"> difficulty levels or playing with at most four people on the screen of one device.</w:t>
+      </w:r>
+    </w:p>
+    <w:p>
+      <w:pPr>
+        <w:pStyle w:val="Heading2"/>
+      </w:pPr>
+      <w:bookmarkStart w:id="2" w:name="_Toc315899057"/>
+      <w:r>
+        <w:t>Deciding Team Properties</w:t>
+      </w:r>
+      <w:bookmarkEnd w:id="2"/>
+    </w:p>
+    <w:p>
+      <w:r>
+        <w:t xml:space="preserve">After </w:t>
+      </w:r>
+      <w:r>
+        <w:t>you have picked</w:t>
+      </w:r>
+      <w:r>
+        <w:t xml:space="preserve"> the single player mode, another screen</w:t>
+      </w:r>
+      <w:r>
+        <w:t xml:space="preserve"> will come to let you pick</w:t>
+      </w:r>
+      <w:r>
+        <w:t xml:space="preserve"> all the four players</w:t>
+      </w:r>
+      <w:r>
+        <w:t>’</w:t>
+      </w:r>
+      <w:r>
+        <w:t xml:space="preserve"> properties. These properties are which teams are going to be AI players, </w:t>
+      </w:r>
+      <w:r>
+        <w:t>including</w:t>
+      </w:r>
+      <w:r>
+        <w:t xml:space="preserve"> their difficulty level</w:t>
+      </w:r>
+      <w:r>
+        <w:t xml:space="preserve"> </w:t>
+      </w:r>
+      <w:r>
+        <w:t>to beat them</w:t>
+      </w:r>
+      <w:r>
+        <w:t xml:space="preserve"> (Easy, Medium, and Hard), and which teams are going to be human players.</w:t>
+      </w:r>
+      <w:r>
+        <w:t xml:space="preserve"> </w:t>
+      </w:r>
+      <w:r>
+        <w:t>Game application allows you to play the game with different combinations of AI and human players on one device’s screen.</w:t>
+      </w:r>
+      <w:r>
+        <w:t xml:space="preserve"> User can also decide his team’s color by enabling the “Is human” check box. There are colors associated with </w:t>
+      </w:r>
+      <w:r>
+        <w:t>each of the four teams</w:t>
+      </w:r>
+      <w:r>
+        <w:t>. Those colors also represent the color of pegs and final home fields of the corresponding team</w:t>
+      </w:r>
+      <w:r>
+        <w:t xml:space="preserve"> on the game board</w:t>
+      </w:r>
+      <w:r>
+        <w:t>.</w:t>
+      </w:r>
+    </w:p>
+    <w:tbl>
+      <w:tblPr>
+        <w:tblStyle w:val="TableGrid"/>
+        <w:tblW w:w="0" w:type="auto"/>
+        <w:tblBorders>
+          <w:top w:val="none" w:sz="0" w:space="0" w:color="auto"/>
+          <w:left w:val="none" w:sz="0" w:space="0" w:color="auto"/>
+          <w:bottom w:val="none" w:sz="0" w:space="0" w:color="auto"/>
+          <w:right w:val="none" w:sz="0" w:space="0" w:color="auto"/>
+          <w:insideH w:val="none" w:sz="0" w:space="0" w:color="auto"/>
+          <w:insideV w:val="none" w:sz="0" w:space="0" w:color="auto"/>
+        </w:tblBorders>
+        <w:tblLook w:val="04A0" w:firstRow="1" w:lastRow="0" w:firstColumn="1" w:lastColumn="0" w:noHBand="0" w:noVBand="1"/>
+      </w:tblPr>
+      <w:tblGrid>
+        <w:gridCol w:w="7308"/>
+        <w:gridCol w:w="7308"/>
+      </w:tblGrid>
+      <w:tr>
+        <w:tc>
+          <w:tcPr>
+            <w:tcW w:w="7308" w:type="dxa"/>
+          </w:tcPr>
+          <w:p>
+            <w:pPr>
+              <w:jc w:val="center"/>
+            </w:pPr>
+            <w:r>
+              <w:rPr>
+                <w:noProof/>
+              </w:rPr>
+              <w:drawing>
+                <wp:inline distT="0" distB="0" distL="0" distR="0" wp14:anchorId="59EB37DE" wp14:editId="2FCB12AC">
+                  <wp:extent cx="2286000" cy="3813048"/>
+                  <wp:effectExtent l="171450" t="171450" r="381000" b="359410"/>
+                  <wp:docPr id="4" name="Picture 4" descr="C:\Users\Baris\Desktop\Screenshots\screenshot-1328059809740.png"/>
+                  <wp:cNvGraphicFramePr>
+                    <a:graphicFrameLocks xmlns:a="http://schemas.openxmlformats.org/drawingml/2006/main" noChangeAspect="1"/>
+                  </wp:cNvGraphicFramePr>
+                  <a:graphic xmlns:a="http://schemas.openxmlformats.org/drawingml/2006/main">
+                    <a:graphicData uri="http://schemas.openxmlformats.org/drawingml/2006/picture">
+                      <pic:pic xmlns:pic="http://schemas.openxmlformats.org/drawingml/2006/picture">
+                        <pic:nvPicPr>
+                          <pic:cNvPr id="0" name="Picture 4" descr="C:\Users\Baris\Desktop\Screenshots\screenshot-1328059809740.png"/>
+                          <pic:cNvPicPr>
+                            <a:picLocks noChangeAspect="1" noChangeArrowheads="1"/>
+                          </pic:cNvPicPr>
+                        </pic:nvPicPr>
+                        <pic:blipFill>
+                          <a:blip r:embed="rId11">
+                            <a:extLst>
+                              <a:ext uri="{28A0092B-C50C-407E-A947-70E740481C1C}">
+                                <a14:useLocalDpi xmlns:a14="http://schemas.microsoft.com/office/drawing/2010/main" val="0"/>
+                              </a:ext>
+                            </a:extLst>
+                          </a:blip>
+                          <a:srcRect/>
+                          <a:stretch>
+                            <a:fillRect/>
+                          </a:stretch>
+                        </pic:blipFill>
+                        <pic:spPr bwMode="auto">
+                          <a:xfrm>
+                            <a:off x="0" y="0"/>
+                            <a:ext cx="2286000" cy="3813048"/>
+                          </a:xfrm>
+                          <a:prstGeom prst="rect">
+                            <a:avLst/>
+                          </a:prstGeom>
+                          <a:ln>
+                            <a:noFill/>
+                          </a:ln>
+                          <a:effectLst>
+                            <a:outerShdw blurRad="292100" dist="139700" dir="2700000" algn="tl" rotWithShape="0">
+                              <a:srgbClr val="333333">
+                                <a:alpha val="65000"/>
+                              </a:srgbClr>
+                            </a:outerShdw>
+                          </a:effectLst>
+                        </pic:spPr>
+                      </pic:pic>
+                    </a:graphicData>
+                  </a:graphic>
+                </wp:inline>
+              </w:drawing>
+            </w:r>
+          </w:p>
+        </w:tc>
+        <w:tc>
+          <w:tcPr>
+            <w:tcW w:w="7308" w:type="dxa"/>
+          </w:tcPr>
+          <w:p>
+            <w:pPr>
+              <w:jc w:val="center"/>
+            </w:pPr>
+            <w:r>
+              <w:rPr>
+                <w:noProof/>
+              </w:rPr>
+              <w:drawing>
+                <wp:inline distT="0" distB="0" distL="0" distR="0" wp14:anchorId="1C980DDA" wp14:editId="105834F9">
+                  <wp:extent cx="2286000" cy="3813048"/>
+                  <wp:effectExtent l="171450" t="171450" r="381000" b="359410"/>
+                  <wp:docPr id="5" name="Picture 5" descr="C:\Users\Baris\Desktop\Screenshots\screenshot-1328059796733.png"/>
+                  <wp:cNvGraphicFramePr>
+                    <a:graphicFrameLocks xmlns:a="http://schemas.openxmlformats.org/drawingml/2006/main" noChangeAspect="1"/>
+                  </wp:cNvGraphicFramePr>
+                  <a:graphic xmlns:a="http://schemas.openxmlformats.org/drawingml/2006/main">
+                    <a:graphicData uri="http://schemas.openxmlformats.org/drawingml/2006/picture">
+                      <pic:pic xmlns:pic="http://schemas.openxmlformats.org/drawingml/2006/picture">
+                        <pic:nvPicPr>
+                          <pic:cNvPr id="0" name="Picture 5" descr="C:\Users\Baris\Desktop\Screenshots\screenshot-1328059796733.png"/>
+                          <pic:cNvPicPr>
+                            <a:picLocks noChangeAspect="1" noChangeArrowheads="1"/>
+                          </pic:cNvPicPr>
+                        </pic:nvPicPr>
+                        <pic:blipFill>
+                          <a:blip r:embed="rId12">
+                            <a:extLst>
+                              <a:ext uri="{28A0092B-C50C-407E-A947-70E740481C1C}">
+                                <a14:useLocalDpi xmlns:a14="http://schemas.microsoft.com/office/drawing/2010/main" val="0"/>
+                              </a:ext>
+                            </a:extLst>
+                          </a:blip>
+                          <a:srcRect/>
+                          <a:stretch>
+                            <a:fillRect/>
+                          </a:stretch>
+                        </pic:blipFill>
+                        <pic:spPr bwMode="auto">
+                          <a:xfrm>
+                            <a:off x="0" y="0"/>
+                            <a:ext cx="2286000" cy="3813048"/>
+                          </a:xfrm>
+                          <a:prstGeom prst="rect">
+                            <a:avLst/>
+                          </a:prstGeom>
+                          <a:ln>
+                            <a:noFill/>
+                          </a:ln>
+                          <a:effectLst>
+                            <a:outerShdw blurRad="292100" dist="139700" dir="2700000" algn="tl" rotWithShape="0">
+                              <a:srgbClr val="333333">
+                                <a:alpha val="65000"/>
+                              </a:srgbClr>
+                            </a:outerShdw>
+                          </a:effectLst>
+                        </pic:spPr>
+                      </pic:pic>
+                    </a:graphicData>
+                  </a:graphic>
+                </wp:inline>
+              </w:drawing>
+            </w:r>
+          </w:p>
+        </w:tc>
+      </w:tr>
+      <w:tr>
+        <w:tc>
+          <w:tcPr>
+            <w:tcW w:w="7308" w:type="dxa"/>
+          </w:tcPr>
+          <w:p>
+            <w:pPr>
+              <w:jc w:val="center"/>
+            </w:pPr>
+            <w:r>
+              <w:t>Selecting each team’s properties</w:t>
+            </w:r>
+          </w:p>
+        </w:tc>
+        <w:tc>
+          <w:tcPr>
+            <w:tcW w:w="7308" w:type="dxa"/>
+          </w:tcPr>
+          <w:p>
+            <w:pPr>
+              <w:jc w:val="center"/>
+            </w:pPr>
+            <w:r>
+              <w:t>Selecting the difficulty level of AI players</w:t>
+            </w:r>
+          </w:p>
+        </w:tc>
+      </w:tr>
+    </w:tbl>
+    <w:p>
+      <w:pPr>
+        <w:pStyle w:val="Heading2"/>
+      </w:pPr>
+      <w:bookmarkStart w:id="3" w:name="_Toc315899058"/>
+      <w:r>
+        <w:lastRenderedPageBreak/>
+        <w:t>Playing the Game</w:t>
+      </w:r>
+      <w:bookmarkEnd w:id="3"/>
+    </w:p>
+    <w:p>
+      <w:r>
+        <w:t xml:space="preserve">After the confirmation of the team properties by clicking the “Confirm” button at the bottom of the screen, game board will come up to the view. If it’s your turn to throw the dice, you will get a notification on the screen. There are two options to throw the dice: You can shake the device like you shake the </w:t>
+      </w:r>
+      <w:r>
+        <w:t xml:space="preserve">real </w:t>
+      </w:r>
+      <w:r>
+        <w:t xml:space="preserve">dice in </w:t>
+      </w:r>
+      <w:r>
+        <w:t>your palm</w:t>
+      </w:r>
+      <w:r>
+        <w:t xml:space="preserve"> or you can touch on the screen. If your pegs are at their beginning fields, you have t</w:t>
+      </w:r>
+      <w:r>
+        <w:t>o throw the dice t</w:t>
+      </w:r>
+      <w:r>
+        <w:t xml:space="preserve">hree </w:t>
+      </w:r>
+      <w:r>
+        <w:t>times</w:t>
+      </w:r>
+      <w:r>
+        <w:t xml:space="preserve"> until you get a six on the dice. If that’s not the case, you have to wait other players until the turn comes back to you again. After you throw a six, one of your peg</w:t>
+      </w:r>
+      <w:r>
+        <w:t>s</w:t>
+      </w:r>
+      <w:r>
+        <w:t xml:space="preserve"> will get a highlighted color to notify you to move it. Movement of the peg</w:t>
+      </w:r>
+      <w:r>
+        <w:t xml:space="preserve"> is</w:t>
+      </w:r>
+      <w:r>
+        <w:t xml:space="preserve"> done by long </w:t>
+      </w:r>
+      <w:r>
+        <w:t>touching</w:t>
+      </w:r>
+      <w:r>
+        <w:t xml:space="preserve"> on the screen of your device.</w:t>
+      </w:r>
+      <w:r>
+        <w:t xml:space="preserve"> Your peg will move with an animation to first position on the board on its team direction to the destination fields. </w:t>
+      </w:r>
+      <w:r>
+        <w:t xml:space="preserve">If there are more than one </w:t>
+      </w:r>
+      <w:proofErr w:type="gramStart"/>
+      <w:r>
+        <w:t>pegs</w:t>
+      </w:r>
+      <w:proofErr w:type="gramEnd"/>
+      <w:r>
+        <w:t xml:space="preserve"> on the board, you can switch between pegs by touching on the screen. Selected peg will always be highlighted, and then you can make it move again by long clicking on the screen.</w:t>
+      </w:r>
+      <w:r>
+        <w:t xml:space="preserve"> </w:t>
+      </w:r>
+    </w:p>
+    <w:tbl>
+      <w:tblPr>
+        <w:tblStyle w:val="TableGrid"/>
+        <w:tblW w:w="0" w:type="auto"/>
+        <w:tblBorders>
+          <w:top w:val="none" w:sz="0" w:space="0" w:color="auto"/>
+          <w:left w:val="none" w:sz="0" w:space="0" w:color="auto"/>
+          <w:bottom w:val="none" w:sz="0" w:space="0" w:color="auto"/>
+          <w:right w:val="none" w:sz="0" w:space="0" w:color="auto"/>
+          <w:insideH w:val="none" w:sz="0" w:space="0" w:color="auto"/>
+          <w:insideV w:val="none" w:sz="0" w:space="0" w:color="auto"/>
+        </w:tblBorders>
+        <w:tblLook w:val="04A0" w:firstRow="1" w:lastRow="0" w:firstColumn="1" w:lastColumn="0" w:noHBand="0" w:noVBand="1"/>
+      </w:tblPr>
+      <w:tblGrid>
+        <w:gridCol w:w="7308"/>
+        <w:gridCol w:w="7308"/>
+      </w:tblGrid>
+      <w:tr>
+        <w:tc>
+          <w:tcPr>
+            <w:tcW w:w="7308" w:type="dxa"/>
+          </w:tcPr>
+          <w:p>
+            <w:pPr>
+              <w:jc w:val="center"/>
+            </w:pPr>
+            <w:r>
+              <w:rPr>
+                <w:noProof/>
+              </w:rPr>
+              <w:drawing>
+                <wp:inline distT="0" distB="0" distL="0" distR="0" wp14:anchorId="43F5FFAE" wp14:editId="4F5E9718">
+                  <wp:extent cx="2286000" cy="3813048"/>
+                  <wp:effectExtent l="171450" t="171450" r="381000" b="359410"/>
+                  <wp:docPr id="6" name="Picture 6" descr="C:\Users\Baris\Desktop\Screenshots\screenshot-1328059849224.png"/>
+                  <wp:cNvGraphicFramePr>
+                    <a:graphicFrameLocks xmlns:a="http://schemas.openxmlformats.org/drawingml/2006/main" noChangeAspect="1"/>
+                  </wp:cNvGraphicFramePr>
+                  <a:graphic xmlns:a="http://schemas.openxmlformats.org/drawingml/2006/main">
+                    <a:graphicData uri="http://schemas.openxmlformats.org/drawingml/2006/picture">
+                      <pic:pic xmlns:pic="http://schemas.openxmlformats.org/drawingml/2006/picture">
+                        <pic:nvPicPr>
+                          <pic:cNvPr id="0" name="Picture 6" descr="C:\Users\Baris\Desktop\Screenshots\screenshot-1328059849224.png"/>
+                          <pic:cNvPicPr>
+                            <a:picLocks noChangeAspect="1" noChangeArrowheads="1"/>
+                          </pic:cNvPicPr>
+                        </pic:nvPicPr>
+                        <pic:blipFill>
+                          <a:blip r:embed="rId13">
+                            <a:extLst>
+                              <a:ext uri="{28A0092B-C50C-407E-A947-70E740481C1C}">
+                                <a14:useLocalDpi xmlns:a14="http://schemas.microsoft.com/office/drawing/2010/main" val="0"/>
+                              </a:ext>
+                            </a:extLst>
+                          </a:blip>
+                          <a:srcRect/>
+                          <a:stretch>
+                            <a:fillRect/>
+                          </a:stretch>
+                        </pic:blipFill>
+                        <pic:spPr bwMode="auto">
+                          <a:xfrm>
+                            <a:off x="0" y="0"/>
+                            <a:ext cx="2286000" cy="3813048"/>
+                          </a:xfrm>
+                          <a:prstGeom prst="rect">
+                            <a:avLst/>
+                          </a:prstGeom>
+                          <a:ln>
+                            <a:noFill/>
+                          </a:ln>
+                          <a:effectLst>
+                            <a:outerShdw blurRad="292100" dist="139700" dir="2700000" algn="tl" rotWithShape="0">
+                              <a:srgbClr val="333333">
+                                <a:alpha val="65000"/>
+                              </a:srgbClr>
+                            </a:outerShdw>
+                          </a:effectLst>
+                        </pic:spPr>
+                      </pic:pic>
+                    </a:graphicData>
+                  </a:graphic>
+                </wp:inline>
+              </w:drawing>
+            </w:r>
+          </w:p>
+        </w:tc>
+        <w:tc>
+          <w:tcPr>
+            <w:tcW w:w="7308" w:type="dxa"/>
+          </w:tcPr>
+          <w:p>
+            <w:pPr>
+              <w:jc w:val="center"/>
+            </w:pPr>
+            <w:r>
+              <w:rPr>
+                <w:noProof/>
+              </w:rPr>
+              <w:drawing>
+                <wp:inline distT="0" distB="0" distL="0" distR="0" wp14:anchorId="7AD7483C" wp14:editId="2FFB21CE">
+                  <wp:extent cx="2286000" cy="3813048"/>
+                  <wp:effectExtent l="171450" t="171450" r="381000" b="359410"/>
+                  <wp:docPr id="7" name="Picture 7" descr="C:\Users\Baris\Desktop\Screenshots\screenshot-1328063316667.png"/>
+                  <wp:cNvGraphicFramePr>
+                    <a:graphicFrameLocks xmlns:a="http://schemas.openxmlformats.org/drawingml/2006/main" noChangeAspect="1"/>
+                  </wp:cNvGraphicFramePr>
+                  <a:graphic xmlns:a="http://schemas.openxmlformats.org/drawingml/2006/main">
+                    <a:graphicData uri="http://schemas.openxmlformats.org/drawingml/2006/picture">
+                      <pic:pic xmlns:pic="http://schemas.openxmlformats.org/drawingml/2006/picture">
+                        <pic:nvPicPr>
+                          <pic:cNvPr id="0" name="Picture 7" descr="C:\Users\Baris\Desktop\Screenshots\screenshot-1328063316667.png"/>
+                          <pic:cNvPicPr>
+                            <a:picLocks noChangeAspect="1" noChangeArrowheads="1"/>
+                          </pic:cNvPicPr>
+                        </pic:nvPicPr>
+                        <pic:blipFill>
+                          <a:blip r:embed="rId14">
+                            <a:extLst>
+                              <a:ext uri="{28A0092B-C50C-407E-A947-70E740481C1C}">
+                                <a14:useLocalDpi xmlns:a14="http://schemas.microsoft.com/office/drawing/2010/main" val="0"/>
+                              </a:ext>
+                            </a:extLst>
+                          </a:blip>
+                          <a:srcRect/>
+                          <a:stretch>
+                            <a:fillRect/>
+                          </a:stretch>
+                        </pic:blipFill>
+                        <pic:spPr bwMode="auto">
+                          <a:xfrm>
+                            <a:off x="0" y="0"/>
+                            <a:ext cx="2286000" cy="3813048"/>
+                          </a:xfrm>
+                          <a:prstGeom prst="rect">
+                            <a:avLst/>
+                          </a:prstGeom>
+                          <a:ln>
+                            <a:noFill/>
+                          </a:ln>
+                          <a:effectLst>
+                            <a:outerShdw blurRad="292100" dist="139700" dir="2700000" algn="tl" rotWithShape="0">
+                              <a:srgbClr val="333333">
+                                <a:alpha val="65000"/>
+                              </a:srgbClr>
+                            </a:outerShdw>
+                          </a:effectLst>
+                        </pic:spPr>
+                      </pic:pic>
+                    </a:graphicData>
+                  </a:graphic>
+                </wp:inline>
+              </w:drawing>
+            </w:r>
+          </w:p>
+        </w:tc>
+      </w:tr>
+      <w:tr>
+        <w:tc>
+          <w:tcPr>
+            <w:tcW w:w="7308" w:type="dxa"/>
+          </w:tcPr>
+          <w:p>
+            <w:pPr>
+              <w:jc w:val="center"/>
+            </w:pPr>
+            <w:r>
+              <w:t>Notifications to guide you in the game</w:t>
+            </w:r>
+          </w:p>
+        </w:tc>
+        <w:tc>
+          <w:tcPr>
+            <w:tcW w:w="7308" w:type="dxa"/>
+          </w:tcPr>
+          <w:p>
+            <w:pPr>
+              <w:jc w:val="center"/>
+            </w:pPr>
+            <w:r>
+              <w:t>Selected peg is highlighted</w:t>
+            </w:r>
+          </w:p>
+        </w:tc>
+      </w:tr>
+    </w:tbl>
+    <w:p/>
+    <w:p>
+      <w:r>
+        <w:lastRenderedPageBreak/>
+        <w:t xml:space="preserve">During the game you can change the position of the board according to your best view. </w:t>
+      </w:r>
+      <w:r>
+        <w:t xml:space="preserve">You can </w:t>
+      </w:r>
+      <w:r>
+        <w:t xml:space="preserve">rotate the board </w:t>
+      </w:r>
+      <w:r>
+        <w:t>by moving your finger on the screen to the direction you want to rotate the board. You can also change the zoom level of the board by pinching on the screen.</w:t>
+      </w:r>
+    </w:p>
+    <w:tbl>
+      <w:tblPr>
+        <w:tblStyle w:val="TableGrid"/>
+        <w:tblW w:w="0" w:type="auto"/>
+        <w:tblBorders>
+          <w:top w:val="none" w:sz="0" w:space="0" w:color="auto"/>
+          <w:left w:val="none" w:sz="0" w:space="0" w:color="auto"/>
+          <w:bottom w:val="none" w:sz="0" w:space="0" w:color="auto"/>
+          <w:right w:val="none" w:sz="0" w:space="0" w:color="auto"/>
+          <w:insideH w:val="none" w:sz="0" w:space="0" w:color="auto"/>
+          <w:insideV w:val="none" w:sz="0" w:space="0" w:color="auto"/>
+        </w:tblBorders>
+        <w:tblLook w:val="04A0" w:firstRow="1" w:lastRow="0" w:firstColumn="1" w:lastColumn="0" w:noHBand="0" w:noVBand="1"/>
+      </w:tblPr>
+      <w:tblGrid>
+        <w:gridCol w:w="7308"/>
+        <w:gridCol w:w="7308"/>
+      </w:tblGrid>
+      <w:tr>
+        <w:tc>
+          <w:tcPr>
+            <w:tcW w:w="7308" w:type="dxa"/>
+          </w:tcPr>
+          <w:p>
+            <w:pPr>
+              <w:jc w:val="center"/>
+            </w:pPr>
+            <w:r>
+              <w:rPr>
+                <w:noProof/>
+              </w:rPr>
+              <w:drawing>
+                <wp:inline distT="0" distB="0" distL="0" distR="0" wp14:anchorId="0B54AE34" wp14:editId="4AABB172">
+                  <wp:extent cx="2286000" cy="3813048"/>
+                  <wp:effectExtent l="171450" t="171450" r="381000" b="359410"/>
+                  <wp:docPr id="8" name="Picture 8" descr="C:\Users\Baris\Desktop\Screenshots\screenshot-1328063793432.png"/>
+                  <wp:cNvGraphicFramePr>
+                    <a:graphicFrameLocks xmlns:a="http://schemas.openxmlformats.org/drawingml/2006/main" noChangeAspect="1"/>
+                  </wp:cNvGraphicFramePr>
+                  <a:graphic xmlns:a="http://schemas.openxmlformats.org/drawingml/2006/main">
+                    <a:graphicData uri="http://schemas.openxmlformats.org/drawingml/2006/picture">
+                      <pic:pic xmlns:pic="http://schemas.openxmlformats.org/drawingml/2006/picture">
+                        <pic:nvPicPr>
+                          <pic:cNvPr id="0" name="Picture 8" descr="C:\Users\Baris\Desktop\Screenshots\screenshot-1328063793432.png"/>
+                          <pic:cNvPicPr>
+                            <a:picLocks noChangeAspect="1" noChangeArrowheads="1"/>
+                          </pic:cNvPicPr>
+                        </pic:nvPicPr>
+                        <pic:blipFill>
+                          <a:blip r:embed="rId15">
+                            <a:extLst>
+                              <a:ext uri="{28A0092B-C50C-407E-A947-70E740481C1C}">
+                                <a14:useLocalDpi xmlns:a14="http://schemas.microsoft.com/office/drawing/2010/main" val="0"/>
+                              </a:ext>
+                            </a:extLst>
+                          </a:blip>
+                          <a:srcRect/>
+                          <a:stretch>
+                            <a:fillRect/>
+                          </a:stretch>
+                        </pic:blipFill>
+                        <pic:spPr bwMode="auto">
+                          <a:xfrm>
+                            <a:off x="0" y="0"/>
+                            <a:ext cx="2286000" cy="3813048"/>
+                          </a:xfrm>
+                          <a:prstGeom prst="rect">
+                            <a:avLst/>
+                          </a:prstGeom>
+                          <a:ln>
+                            <a:noFill/>
+                          </a:ln>
+                          <a:effectLst>
+                            <a:outerShdw blurRad="292100" dist="139700" dir="2700000" algn="tl" rotWithShape="0">
+                              <a:srgbClr val="333333">
+                                <a:alpha val="65000"/>
+                              </a:srgbClr>
+                            </a:outerShdw>
+                          </a:effectLst>
+                        </pic:spPr>
+                      </pic:pic>
+                    </a:graphicData>
+                  </a:graphic>
+                </wp:inline>
+              </w:drawing>
+            </w:r>
+          </w:p>
+        </w:tc>
+        <w:tc>
+          <w:tcPr>
+            <w:tcW w:w="7308" w:type="dxa"/>
+          </w:tcPr>
+          <w:p>
+            <w:pPr>
+              <w:jc w:val="center"/>
+            </w:pPr>
+            <w:r>
+              <w:rPr>
+                <w:noProof/>
+              </w:rPr>
+              <w:drawing>
+                <wp:inline distT="0" distB="0" distL="0" distR="0" wp14:anchorId="37C330DD" wp14:editId="56366EF1">
+                  <wp:extent cx="2286000" cy="3813048"/>
+                  <wp:effectExtent l="171450" t="171450" r="381000" b="359410"/>
+                  <wp:docPr id="20" name="Picture 20" descr="C:\Users\Baris\Desktop\Screenshots\screenshot-1328117293133.png"/>
+                  <wp:cNvGraphicFramePr>
+                    <a:graphicFrameLocks xmlns:a="http://schemas.openxmlformats.org/drawingml/2006/main" noChangeAspect="1"/>
+                  </wp:cNvGraphicFramePr>
+                  <a:graphic xmlns:a="http://schemas.openxmlformats.org/drawingml/2006/main">
+                    <a:graphicData uri="http://schemas.openxmlformats.org/drawingml/2006/picture">
+                      <pic:pic xmlns:pic="http://schemas.openxmlformats.org/drawingml/2006/picture">
+                        <pic:nvPicPr>
+                          <pic:cNvPr id="0" name="Picture 10" descr="C:\Users\Baris\Desktop\Screenshots\screenshot-1328117293133.png"/>
+                          <pic:cNvPicPr>
+                            <a:picLocks noChangeAspect="1" noChangeArrowheads="1"/>
+                          </pic:cNvPicPr>
+                        </pic:nvPicPr>
+                        <pic:blipFill>
+                          <a:blip r:embed="rId16">
+                            <a:extLst>
+                              <a:ext uri="{28A0092B-C50C-407E-A947-70E740481C1C}">
+                                <a14:useLocalDpi xmlns:a14="http://schemas.microsoft.com/office/drawing/2010/main" val="0"/>
+                              </a:ext>
+                            </a:extLst>
+                          </a:blip>
+                          <a:srcRect/>
+                          <a:stretch>
+                            <a:fillRect/>
+                          </a:stretch>
+                        </pic:blipFill>
+                        <pic:spPr bwMode="auto">
+                          <a:xfrm>
+                            <a:off x="0" y="0"/>
+                            <a:ext cx="2286000" cy="3813048"/>
+                          </a:xfrm>
+                          <a:prstGeom prst="rect">
+                            <a:avLst/>
+                          </a:prstGeom>
+                          <a:ln>
+                            <a:noFill/>
+                          </a:ln>
+                          <a:effectLst>
+                            <a:outerShdw blurRad="292100" dist="139700" dir="2700000" algn="tl" rotWithShape="0">
+                              <a:srgbClr val="333333">
+                                <a:alpha val="65000"/>
+                              </a:srgbClr>
+                            </a:outerShdw>
+                          </a:effectLst>
+                        </pic:spPr>
+                      </pic:pic>
+                    </a:graphicData>
+                  </a:graphic>
+                </wp:inline>
+              </w:drawing>
+            </w:r>
+          </w:p>
+        </w:tc>
+      </w:tr>
+      <w:tr>
+        <w:tc>
+          <w:tcPr>
+            <w:tcW w:w="14616" w:type="dxa"/>
+            <w:gridSpan w:val="2"/>
+          </w:tcPr>
+          <w:p>
+            <w:pPr>
+              <w:jc w:val="center"/>
+            </w:pPr>
+            <w:r>
+              <w:t>Different zoom levels to the board</w:t>
+            </w:r>
+          </w:p>
+        </w:tc>
+      </w:tr>
+    </w:tbl>
     <w:p>
       <w:pPr>
         <w:jc w:val="center"/>
       </w:pPr>
+    </w:p>
+    <w:p>
+      <w:pPr>
+        <w:jc w:val="center"/>
+      </w:pPr>
+    </w:p>
+    <w:tbl>
+      <w:tblPr>
+        <w:tblStyle w:val="TableGrid"/>
+        <w:tblW w:w="0" w:type="auto"/>
+        <w:tblBorders>
+          <w:top w:val="none" w:sz="0" w:space="0" w:color="auto"/>
+          <w:left w:val="none" w:sz="0" w:space="0" w:color="auto"/>
+          <w:bottom w:val="none" w:sz="0" w:space="0" w:color="auto"/>
+          <w:right w:val="none" w:sz="0" w:space="0" w:color="auto"/>
+          <w:insideH w:val="none" w:sz="0" w:space="0" w:color="auto"/>
+          <w:insideV w:val="none" w:sz="0" w:space="0" w:color="auto"/>
+        </w:tblBorders>
+        <w:tblLook w:val="04A0" w:firstRow="1" w:lastRow="0" w:firstColumn="1" w:lastColumn="0" w:noHBand="0" w:noVBand="1"/>
+      </w:tblPr>
+      <w:tblGrid>
+        <w:gridCol w:w="7308"/>
+        <w:gridCol w:w="7308"/>
+      </w:tblGrid>
+      <w:tr>
+        <w:tc>
+          <w:tcPr>
+            <w:tcW w:w="7308" w:type="dxa"/>
+          </w:tcPr>
+          <w:p>
+            <w:pPr>
+              <w:jc w:val="center"/>
+            </w:pPr>
+            <w:r>
+              <w:rPr>
+                <w:noProof/>
+              </w:rPr>
+              <w:lastRenderedPageBreak/>
+              <w:drawing>
+                <wp:inline distT="0" distB="0" distL="0" distR="0" wp14:anchorId="2051136C" wp14:editId="6162E19C">
+                  <wp:extent cx="2286000" cy="3813048"/>
+                  <wp:effectExtent l="171450" t="171450" r="381000" b="359410"/>
+                  <wp:docPr id="10" name="Picture 10" descr="C:\Users\Baris\Desktop\Screenshots\screenshot-1328063814115.png"/>
+                  <wp:cNvGraphicFramePr>
+                    <a:graphicFrameLocks xmlns:a="http://schemas.openxmlformats.org/drawingml/2006/main" noChangeAspect="1"/>
+                  </wp:cNvGraphicFramePr>
+                  <a:graphic xmlns:a="http://schemas.openxmlformats.org/drawingml/2006/main">
+                    <a:graphicData uri="http://schemas.openxmlformats.org/drawingml/2006/picture">
+                      <pic:pic xmlns:pic="http://schemas.openxmlformats.org/drawingml/2006/picture">
+                        <pic:nvPicPr>
+                          <pic:cNvPr id="0" name="Picture 10" descr="C:\Users\Baris\Desktop\Screenshots\screenshot-1328063814115.png"/>
+                          <pic:cNvPicPr>
+                            <a:picLocks noChangeAspect="1" noChangeArrowheads="1"/>
+                          </pic:cNvPicPr>
+                        </pic:nvPicPr>
+                        <pic:blipFill>
+                          <a:blip r:embed="rId17">
+                            <a:extLst>
+                              <a:ext uri="{28A0092B-C50C-407E-A947-70E740481C1C}">
+                                <a14:useLocalDpi xmlns:a14="http://schemas.microsoft.com/office/drawing/2010/main" val="0"/>
+                              </a:ext>
+                            </a:extLst>
+                          </a:blip>
+                          <a:srcRect/>
+                          <a:stretch>
+                            <a:fillRect/>
+                          </a:stretch>
+                        </pic:blipFill>
+                        <pic:spPr bwMode="auto">
+                          <a:xfrm>
+                            <a:off x="0" y="0"/>
+                            <a:ext cx="2286000" cy="3813048"/>
+                          </a:xfrm>
+                          <a:prstGeom prst="rect">
+                            <a:avLst/>
+                          </a:prstGeom>
+                          <a:ln>
+                            <a:noFill/>
+                          </a:ln>
+                          <a:effectLst>
+                            <a:outerShdw blurRad="292100" dist="139700" dir="2700000" algn="tl" rotWithShape="0">
+                              <a:srgbClr val="333333">
+                                <a:alpha val="65000"/>
+                              </a:srgbClr>
+                            </a:outerShdw>
+                          </a:effectLst>
+                        </pic:spPr>
+                      </pic:pic>
+                    </a:graphicData>
+                  </a:graphic>
+                </wp:inline>
+              </w:drawing>
+            </w:r>
+          </w:p>
+        </w:tc>
+        <w:tc>
+          <w:tcPr>
+            <w:tcW w:w="7308" w:type="dxa"/>
+          </w:tcPr>
+          <w:p>
+            <w:pPr>
+              <w:jc w:val="center"/>
+            </w:pPr>
+            <w:r>
+              <w:rPr>
+                <w:noProof/>
+              </w:rPr>
+              <w:drawing>
+                <wp:inline distT="0" distB="0" distL="0" distR="0" wp14:anchorId="29761389" wp14:editId="31D83DE5">
+                  <wp:extent cx="2286000" cy="3813048"/>
+                  <wp:effectExtent l="171450" t="171450" r="381000" b="359410"/>
+                  <wp:docPr id="11" name="Picture 11" descr="C:\Users\Baris\Desktop\Screenshots\screenshot-1328064069483.png"/>
+                  <wp:cNvGraphicFramePr>
+                    <a:graphicFrameLocks xmlns:a="http://schemas.openxmlformats.org/drawingml/2006/main" noChangeAspect="1"/>
+                  </wp:cNvGraphicFramePr>
+                  <a:graphic xmlns:a="http://schemas.openxmlformats.org/drawingml/2006/main">
+                    <a:graphicData uri="http://schemas.openxmlformats.org/drawingml/2006/picture">
+                      <pic:pic xmlns:pic="http://schemas.openxmlformats.org/drawingml/2006/picture">
+                        <pic:nvPicPr>
+                          <pic:cNvPr id="0" name="Picture 11" descr="C:\Users\Baris\Desktop\Screenshots\screenshot-1328064069483.png"/>
+                          <pic:cNvPicPr>
+                            <a:picLocks noChangeAspect="1" noChangeArrowheads="1"/>
+                          </pic:cNvPicPr>
+                        </pic:nvPicPr>
+                        <pic:blipFill>
+                          <a:blip r:embed="rId18">
+                            <a:extLst>
+                              <a:ext uri="{28A0092B-C50C-407E-A947-70E740481C1C}">
+                                <a14:useLocalDpi xmlns:a14="http://schemas.microsoft.com/office/drawing/2010/main" val="0"/>
+                              </a:ext>
+                            </a:extLst>
+                          </a:blip>
+                          <a:srcRect/>
+                          <a:stretch>
+                            <a:fillRect/>
+                          </a:stretch>
+                        </pic:blipFill>
+                        <pic:spPr bwMode="auto">
+                          <a:xfrm>
+                            <a:off x="0" y="0"/>
+                            <a:ext cx="2286000" cy="3813048"/>
+                          </a:xfrm>
+                          <a:prstGeom prst="rect">
+                            <a:avLst/>
+                          </a:prstGeom>
+                          <a:ln>
+                            <a:noFill/>
+                          </a:ln>
+                          <a:effectLst>
+                            <a:outerShdw blurRad="292100" dist="139700" dir="2700000" algn="tl" rotWithShape="0">
+                              <a:srgbClr val="333333">
+                                <a:alpha val="65000"/>
+                              </a:srgbClr>
+                            </a:outerShdw>
+                          </a:effectLst>
+                        </pic:spPr>
+                      </pic:pic>
+                    </a:graphicData>
+                  </a:graphic>
+                </wp:inline>
+              </w:drawing>
+            </w:r>
+          </w:p>
+        </w:tc>
+      </w:tr>
+      <w:tr>
+        <w:tc>
+          <w:tcPr>
+            <w:tcW w:w="14616" w:type="dxa"/>
+            <w:gridSpan w:val="2"/>
+          </w:tcPr>
+          <w:p>
+            <w:pPr>
+              <w:jc w:val="center"/>
+            </w:pPr>
+            <w:r>
+              <w:t xml:space="preserve">Positioning the board </w:t>
+            </w:r>
+          </w:p>
+        </w:tc>
+      </w:tr>
+    </w:tbl>
+    <w:p>
+      <w:pPr>
+        <w:pStyle w:val="Heading1"/>
+      </w:pPr>
+    </w:p>
+    <w:p>
+      <w:pPr>
+        <w:rPr>
+          <w:rFonts w:asciiTheme="majorHAnsi" w:eastAsiaTheme="majorEastAsia" w:hAnsiTheme="majorHAnsi" w:cstheme="majorBidi"/>
+          <w:b/>
+          <w:bCs/>
+          <w:color w:val="365F91" w:themeColor="accent1" w:themeShade="BF"/>
+          <w:sz w:val="28"/>
+          <w:szCs w:val="28"/>
+        </w:rPr>
+      </w:pPr>
+      <w:r>
+        <w:br w:type="page"/>
+      </w:r>
+    </w:p>
+    <w:p>
+      <w:pPr>
+        <w:pStyle w:val="Heading1"/>
+      </w:pPr>
+      <w:bookmarkStart w:id="4" w:name="_Toc315899059"/>
+      <w:r>
+        <w:lastRenderedPageBreak/>
+        <w:t>Multi Player</w:t>
+      </w:r>
+      <w:bookmarkEnd w:id="4"/>
+    </w:p>
+    <w:p>
+      <w:r>
+        <w:t>You can play the game up to 8 players. While 4 of these players playing the game, the other 4 can watch the game on their device’s screen.</w:t>
+      </w:r>
+    </w:p>
+    <w:p>
+      <w:pPr>
+        <w:pStyle w:val="Heading2"/>
+      </w:pPr>
+      <w:bookmarkStart w:id="5" w:name="_Toc315899060"/>
+      <w:r>
+        <w:t>Deciding the Server and Client Devices</w:t>
+      </w:r>
+      <w:bookmarkEnd w:id="5"/>
+    </w:p>
+    <w:p>
+      <w:r>
+        <w:t>For the multiplayer version of the game, one of the devices has to be assigned as “server” device, and the other devices have to connect to that device as “client” devices. After you pressed the “multi player” button on the welcome screen, a dialog box will appear to ask you to select the mode of the devic</w:t>
+      </w:r>
+      <w:r>
+        <w:t>e</w:t>
+      </w:r>
+      <w:r>
+        <w:t xml:space="preserve">. </w:t>
+      </w:r>
+    </w:p>
+    <w:p>
+      <w:pPr>
+        <w:pStyle w:val="Heading2"/>
+      </w:pPr>
+      <w:bookmarkStart w:id="6" w:name="_Toc315899061"/>
+      <w:r>
+        <w:t>Server Mode</w:t>
+      </w:r>
+      <w:bookmarkEnd w:id="6"/>
+    </w:p>
+    <w:p>
+      <w:r>
+        <w:t xml:space="preserve">If you decide to be a “server” device click on the server </w:t>
+      </w:r>
+      <w:r>
+        <w:t xml:space="preserve">mode </w:t>
+      </w:r>
+      <w:r>
+        <w:t>button.</w:t>
+      </w:r>
+      <w:r>
+        <w:t xml:space="preserve"> </w:t>
+      </w:r>
+      <w:r>
+        <w:t>At the next screen after you have selected server mode, you can decide how many client devices can join the game by picking the number from drop-down list, and confirming it by clicking “select” button.</w:t>
+      </w:r>
+    </w:p>
+    <w:tbl>
+      <w:tblPr>
+        <w:tblStyle w:val="TableGrid"/>
+        <w:tblW w:w="0" w:type="auto"/>
+        <w:tblBorders>
+          <w:top w:val="none" w:sz="0" w:space="0" w:color="auto"/>
+          <w:left w:val="none" w:sz="0" w:space="0" w:color="auto"/>
+          <w:bottom w:val="none" w:sz="0" w:space="0" w:color="auto"/>
+          <w:right w:val="none" w:sz="0" w:space="0" w:color="auto"/>
+          <w:insideH w:val="none" w:sz="0" w:space="0" w:color="auto"/>
+          <w:insideV w:val="none" w:sz="0" w:space="0" w:color="auto"/>
+        </w:tblBorders>
+        <w:tblLook w:val="04A0" w:firstRow="1" w:lastRow="0" w:firstColumn="1" w:lastColumn="0" w:noHBand="0" w:noVBand="1"/>
+      </w:tblPr>
+      <w:tblGrid>
+        <w:gridCol w:w="7308"/>
+        <w:gridCol w:w="7308"/>
+      </w:tblGrid>
+      <w:tr>
+        <w:tc>
+          <w:tcPr>
+            <w:tcW w:w="7308" w:type="dxa"/>
+          </w:tcPr>
+          <w:p>
+            <w:pPr>
+              <w:jc w:val="center"/>
+              <w:rPr>
+                <w:noProof/>
+              </w:rPr>
+            </w:pPr>
+            <w:r>
+              <w:rPr>
+                <w:noProof/>
+              </w:rPr>
+              <w:drawing>
+                <wp:inline distT="0" distB="0" distL="0" distR="0" wp14:anchorId="2CB6E59E" wp14:editId="7F93A7C0">
+                  <wp:extent cx="2286000" cy="3813048"/>
+                  <wp:effectExtent l="171450" t="171450" r="381000" b="359410"/>
+                  <wp:docPr id="12" name="Picture 12" descr="C:\Users\Baris\Desktop\Screenshots\screenshot-1328059882078.png"/>
+                  <wp:cNvGraphicFramePr>
+                    <a:graphicFrameLocks xmlns:a="http://schemas.openxmlformats.org/drawingml/2006/main" noChangeAspect="1"/>
+                  </wp:cNvGraphicFramePr>
+                  <a:graphic xmlns:a="http://schemas.openxmlformats.org/drawingml/2006/main">
+                    <a:graphicData uri="http://schemas.openxmlformats.org/drawingml/2006/picture">
+                      <pic:pic xmlns:pic="http://schemas.openxmlformats.org/drawingml/2006/picture">
+                        <pic:nvPicPr>
+                          <pic:cNvPr id="0" name="Picture 2" descr="C:\Users\Baris\Desktop\Screenshots\screenshot-1328059882078.png"/>
+                          <pic:cNvPicPr>
+                            <a:picLocks noChangeAspect="1" noChangeArrowheads="1"/>
+                          </pic:cNvPicPr>
+                        </pic:nvPicPr>
+                        <pic:blipFill>
+                          <a:blip r:embed="rId19">
+                            <a:extLst>
+                              <a:ext uri="{28A0092B-C50C-407E-A947-70E740481C1C}">
+                                <a14:useLocalDpi xmlns:a14="http://schemas.microsoft.com/office/drawing/2010/main" val="0"/>
+                              </a:ext>
+                            </a:extLst>
+                          </a:blip>
+                          <a:srcRect/>
+                          <a:stretch>
+                            <a:fillRect/>
+                          </a:stretch>
+                        </pic:blipFill>
+                        <pic:spPr bwMode="auto">
+                          <a:xfrm>
+                            <a:off x="0" y="0"/>
+                            <a:ext cx="2286000" cy="3813048"/>
+                          </a:xfrm>
+                          <a:prstGeom prst="rect">
+                            <a:avLst/>
+                          </a:prstGeom>
+                          <a:ln>
+                            <a:noFill/>
+                          </a:ln>
+                          <a:effectLst>
+                            <a:outerShdw blurRad="292100" dist="139700" dir="2700000" algn="tl" rotWithShape="0">
+                              <a:srgbClr val="333333">
+                                <a:alpha val="65000"/>
+                              </a:srgbClr>
+                            </a:outerShdw>
+                          </a:effectLst>
+                        </pic:spPr>
+                      </pic:pic>
+                    </a:graphicData>
+                  </a:graphic>
+                </wp:inline>
+              </w:drawing>
+            </w:r>
+          </w:p>
+        </w:tc>
+        <w:tc>
+          <w:tcPr>
+            <w:tcW w:w="7308" w:type="dxa"/>
+          </w:tcPr>
+          <w:p>
+            <w:pPr>
+              <w:jc w:val="center"/>
+              <w:rPr>
+                <w:noProof/>
+              </w:rPr>
+            </w:pPr>
+            <w:r>
+              <w:rPr>
+                <w:noProof/>
+              </w:rPr>
+              <w:drawing>
+                <wp:inline distT="0" distB="0" distL="0" distR="0" wp14:anchorId="5E976A48" wp14:editId="71D53DF8">
+                  <wp:extent cx="2286000" cy="3813048"/>
+                  <wp:effectExtent l="171450" t="171450" r="381000" b="359410"/>
+                  <wp:docPr id="13" name="Picture 13" descr="C:\Users\Baris\Desktop\Screenshots\screenshot-1328059953698.png"/>
+                  <wp:cNvGraphicFramePr>
+                    <a:graphicFrameLocks xmlns:a="http://schemas.openxmlformats.org/drawingml/2006/main" noChangeAspect="1"/>
+                  </wp:cNvGraphicFramePr>
+                  <a:graphic xmlns:a="http://schemas.openxmlformats.org/drawingml/2006/main">
+                    <a:graphicData uri="http://schemas.openxmlformats.org/drawingml/2006/picture">
+                      <pic:pic xmlns:pic="http://schemas.openxmlformats.org/drawingml/2006/picture">
+                        <pic:nvPicPr>
+                          <pic:cNvPr id="0" name="Picture 3" descr="C:\Users\Baris\Desktop\Screenshots\screenshot-1328059953698.png"/>
+                          <pic:cNvPicPr>
+                            <a:picLocks noChangeAspect="1" noChangeArrowheads="1"/>
+                          </pic:cNvPicPr>
+                        </pic:nvPicPr>
+                        <pic:blipFill>
+                          <a:blip r:embed="rId20">
+                            <a:extLst>
+                              <a:ext uri="{28A0092B-C50C-407E-A947-70E740481C1C}">
+                                <a14:useLocalDpi xmlns:a14="http://schemas.microsoft.com/office/drawing/2010/main" val="0"/>
+                              </a:ext>
+                            </a:extLst>
+                          </a:blip>
+                          <a:srcRect/>
+                          <a:stretch>
+                            <a:fillRect/>
+                          </a:stretch>
+                        </pic:blipFill>
+                        <pic:spPr bwMode="auto">
+                          <a:xfrm>
+                            <a:off x="0" y="0"/>
+                            <a:ext cx="2286000" cy="3813048"/>
+                          </a:xfrm>
+                          <a:prstGeom prst="rect">
+                            <a:avLst/>
+                          </a:prstGeom>
+                          <a:ln>
+                            <a:noFill/>
+                          </a:ln>
+                          <a:effectLst>
+                            <a:outerShdw blurRad="292100" dist="139700" dir="2700000" algn="tl" rotWithShape="0">
+                              <a:srgbClr val="333333">
+                                <a:alpha val="65000"/>
+                              </a:srgbClr>
+                            </a:outerShdw>
+                          </a:effectLst>
+                        </pic:spPr>
+                      </pic:pic>
+                    </a:graphicData>
+                  </a:graphic>
+                </wp:inline>
+              </w:drawing>
+            </w:r>
+          </w:p>
+        </w:tc>
+      </w:tr>
+      <w:tr>
+        <w:tc>
+          <w:tcPr>
+            <w:tcW w:w="7308" w:type="dxa"/>
+          </w:tcPr>
+          <w:p>
+            <w:pPr>
+              <w:jc w:val="center"/>
+              <w:rPr>
+                <w:noProof/>
+              </w:rPr>
+            </w:pPr>
+            <w:r>
+              <w:rPr>
+                <w:noProof/>
+              </w:rPr>
+              <w:t>Selecting the device mode</w:t>
+            </w:r>
+          </w:p>
+        </w:tc>
+        <w:tc>
+          <w:tcPr>
+            <w:tcW w:w="7308" w:type="dxa"/>
+          </w:tcPr>
+          <w:p>
+            <w:pPr>
+              <w:jc w:val="center"/>
+              <w:rPr>
+                <w:noProof/>
+              </w:rPr>
+            </w:pPr>
+            <w:r>
+              <w:rPr>
+                <w:noProof/>
+              </w:rPr>
+              <w:t>Deciding the number of clients</w:t>
+            </w:r>
+          </w:p>
+        </w:tc>
+      </w:tr>
+    </w:tbl>
+    <w:p>
+      <w:pPr>
+        <w:jc w:val="center"/>
+        <w:rPr>
+          <w:noProof/>
+        </w:rPr>
+      </w:pPr>
+    </w:p>
+    <w:p>
+      <w:r>
+        <w:t>Next thing will be waiting for the client devices to connect to your device. You can follow the progress on the screen</w:t>
+      </w:r>
+      <w:r>
+        <w:t xml:space="preserve"> with a progress bar</w:t>
+      </w:r>
+      <w:r>
+        <w:t>.</w:t>
+      </w:r>
+    </w:p>
+    <w:tbl>
+      <w:tblPr>
+        <w:tblStyle w:val="TableGrid"/>
+        <w:tblW w:w="0" w:type="auto"/>
+        <w:tblBorders>
+          <w:top w:val="none" w:sz="0" w:space="0" w:color="auto"/>
+          <w:left w:val="none" w:sz="0" w:space="0" w:color="auto"/>
+          <w:bottom w:val="none" w:sz="0" w:space="0" w:color="auto"/>
+          <w:right w:val="none" w:sz="0" w:space="0" w:color="auto"/>
+          <w:insideH w:val="none" w:sz="0" w:space="0" w:color="auto"/>
+          <w:insideV w:val="none" w:sz="0" w:space="0" w:color="auto"/>
+        </w:tblBorders>
+        <w:tblLook w:val="04A0" w:firstRow="1" w:lastRow="0" w:firstColumn="1" w:lastColumn="0" w:noHBand="0" w:noVBand="1"/>
+      </w:tblPr>
+      <w:tblGrid>
+        <w:gridCol w:w="7308"/>
+        <w:gridCol w:w="7308"/>
+      </w:tblGrid>
+      <w:tr>
+        <w:tc>
+          <w:tcPr>
+            <w:tcW w:w="7308" w:type="dxa"/>
+          </w:tcPr>
+          <w:p>
+            <w:pPr>
+              <w:jc w:val="center"/>
+              <w:rPr>
+                <w:noProof/>
+              </w:rPr>
+            </w:pPr>
+            <w:r>
+              <w:rPr>
+                <w:noProof/>
+              </w:rPr>
+              <w:drawing>
+                <wp:inline distT="0" distB="0" distL="0" distR="0" wp14:anchorId="360E8C85" wp14:editId="6731AAF9">
+                  <wp:extent cx="2286000" cy="3813048"/>
+                  <wp:effectExtent l="171450" t="171450" r="381000" b="359410"/>
+                  <wp:docPr id="15" name="Picture 15" descr="C:\Users\Baris\Desktop\Screenshots\screenshot-1328119865847.png"/>
+                  <wp:cNvGraphicFramePr>
+                    <a:graphicFrameLocks xmlns:a="http://schemas.openxmlformats.org/drawingml/2006/main" noChangeAspect="1"/>
+                  </wp:cNvGraphicFramePr>
+                  <a:graphic xmlns:a="http://schemas.openxmlformats.org/drawingml/2006/main">
+                    <a:graphicData uri="http://schemas.openxmlformats.org/drawingml/2006/picture">
+                      <pic:pic xmlns:pic="http://schemas.openxmlformats.org/drawingml/2006/picture">
+                        <pic:nvPicPr>
+                          <pic:cNvPr id="0" name="Picture 5" descr="C:\Users\Baris\Desktop\Screenshots\screenshot-1328119865847.png"/>
+                          <pic:cNvPicPr>
+                            <a:picLocks noChangeAspect="1" noChangeArrowheads="1"/>
+                          </pic:cNvPicPr>
+                        </pic:nvPicPr>
+                        <pic:blipFill>
+                          <a:blip r:embed="rId21">
+                            <a:extLst>
+                              <a:ext uri="{28A0092B-C50C-407E-A947-70E740481C1C}">
+                                <a14:useLocalDpi xmlns:a14="http://schemas.microsoft.com/office/drawing/2010/main" val="0"/>
+                              </a:ext>
+                            </a:extLst>
+                          </a:blip>
+                          <a:srcRect/>
+                          <a:stretch>
+                            <a:fillRect/>
+                          </a:stretch>
+                        </pic:blipFill>
+                        <pic:spPr bwMode="auto">
+                          <a:xfrm>
+                            <a:off x="0" y="0"/>
+                            <a:ext cx="2286000" cy="3813048"/>
+                          </a:xfrm>
+                          <a:prstGeom prst="rect">
+                            <a:avLst/>
+                          </a:prstGeom>
+                          <a:ln>
+                            <a:noFill/>
+                          </a:ln>
+                          <a:effectLst>
+                            <a:outerShdw blurRad="292100" dist="139700" dir="2700000" algn="tl" rotWithShape="0">
+                              <a:srgbClr val="333333">
+                                <a:alpha val="65000"/>
+                              </a:srgbClr>
+                            </a:outerShdw>
+                          </a:effectLst>
+                        </pic:spPr>
+                      </pic:pic>
+                    </a:graphicData>
+                  </a:graphic>
+                </wp:inline>
+              </w:drawing>
+            </w:r>
+          </w:p>
+        </w:tc>
+        <w:tc>
+          <w:tcPr>
+            <w:tcW w:w="7308" w:type="dxa"/>
+          </w:tcPr>
+          <w:p>
+            <w:pPr>
+              <w:jc w:val="center"/>
+              <w:rPr>
+                <w:noProof/>
+              </w:rPr>
+            </w:pPr>
+            <w:r>
+              <w:rPr>
+                <w:noProof/>
+              </w:rPr>
+              <w:drawing>
+                <wp:inline distT="0" distB="0" distL="0" distR="0" wp14:anchorId="7778F86E" wp14:editId="76DF9C54">
+                  <wp:extent cx="2286000" cy="3813048"/>
+                  <wp:effectExtent l="171450" t="171450" r="381000" b="359410"/>
+                  <wp:docPr id="16" name="Picture 16" descr="C:\Users\Baris\Desktop\Screenshots\screenshot-1328117106993.png"/>
+                  <wp:cNvGraphicFramePr>
+                    <a:graphicFrameLocks xmlns:a="http://schemas.openxmlformats.org/drawingml/2006/main" noChangeAspect="1"/>
+                  </wp:cNvGraphicFramePr>
+                  <a:graphic xmlns:a="http://schemas.openxmlformats.org/drawingml/2006/main">
+                    <a:graphicData uri="http://schemas.openxmlformats.org/drawingml/2006/picture">
+                      <pic:pic xmlns:pic="http://schemas.openxmlformats.org/drawingml/2006/picture">
+                        <pic:nvPicPr>
+                          <pic:cNvPr id="0" name="Picture 6" descr="C:\Users\Baris\Desktop\Screenshots\screenshot-1328117106993.png"/>
+                          <pic:cNvPicPr>
+                            <a:picLocks noChangeAspect="1" noChangeArrowheads="1"/>
+                          </pic:cNvPicPr>
+                        </pic:nvPicPr>
+                        <pic:blipFill>
+                          <a:blip r:embed="rId22">
+                            <a:extLst>
+                              <a:ext uri="{28A0092B-C50C-407E-A947-70E740481C1C}">
+                                <a14:useLocalDpi xmlns:a14="http://schemas.microsoft.com/office/drawing/2010/main" val="0"/>
+                              </a:ext>
+                            </a:extLst>
+                          </a:blip>
+                          <a:srcRect/>
+                          <a:stretch>
+                            <a:fillRect/>
+                          </a:stretch>
+                        </pic:blipFill>
+                        <pic:spPr bwMode="auto">
+                          <a:xfrm>
+                            <a:off x="0" y="0"/>
+                            <a:ext cx="2286000" cy="3813048"/>
+                          </a:xfrm>
+                          <a:prstGeom prst="rect">
+                            <a:avLst/>
+                          </a:prstGeom>
+                          <a:ln>
+                            <a:noFill/>
+                          </a:ln>
+                          <a:effectLst>
+                            <a:outerShdw blurRad="292100" dist="139700" dir="2700000" algn="tl" rotWithShape="0">
+                              <a:srgbClr val="333333">
+                                <a:alpha val="65000"/>
+                              </a:srgbClr>
+                            </a:outerShdw>
+                          </a:effectLst>
+                        </pic:spPr>
+                      </pic:pic>
+                    </a:graphicData>
+                  </a:graphic>
+                </wp:inline>
+              </w:drawing>
+            </w:r>
+          </w:p>
+        </w:tc>
+      </w:tr>
+      <w:tr>
+        <w:tc>
+          <w:tcPr>
+            <w:tcW w:w="7308" w:type="dxa"/>
+          </w:tcPr>
+          <w:p>
+            <w:pPr>
+              <w:jc w:val="center"/>
+              <w:rPr>
+                <w:noProof/>
+              </w:rPr>
+            </w:pPr>
+            <w:r>
+              <w:rPr>
+                <w:noProof/>
+              </w:rPr>
+              <w:t>Server device waits for all the clients connection</w:t>
+            </w:r>
+          </w:p>
+        </w:tc>
+        <w:tc>
+          <w:tcPr>
+            <w:tcW w:w="7308" w:type="dxa"/>
+          </w:tcPr>
+          <w:p>
+            <w:pPr>
+              <w:jc w:val="center"/>
+              <w:rPr>
+                <w:noProof/>
+              </w:rPr>
+            </w:pPr>
+            <w:r>
+              <w:rPr>
+                <w:noProof/>
+              </w:rPr>
+              <w:t>Team properties screen</w:t>
+            </w:r>
+          </w:p>
+        </w:tc>
+      </w:tr>
+    </w:tbl>
+    <w:p>
+      <w:pPr>
+        <w:jc w:val="center"/>
+        <w:rPr>
+          <w:noProof/>
+        </w:rPr>
+      </w:pPr>
+    </w:p>
+    <w:p>
+      <w:r>
+        <w:t xml:space="preserve">After all the devices are connected to server device, you will get the screen </w:t>
+      </w:r>
+      <w:r>
+        <w:t>allowing you to set the</w:t>
+      </w:r>
+      <w:r>
+        <w:t xml:space="preserve"> team properties. You can decide which device will belong to which </w:t>
+      </w:r>
+      <w:proofErr w:type="gramStart"/>
+      <w:r>
+        <w:t>team,</w:t>
+      </w:r>
+      <w:proofErr w:type="gramEnd"/>
+      <w:r>
+        <w:t xml:space="preserve"> and difficulty level of the AI players</w:t>
+      </w:r>
+      <w:r>
+        <w:t xml:space="preserve"> if you want them to be available</w:t>
+      </w:r>
+      <w:r>
+        <w:t>. After you’ve decided, you can click the confirm button to start the game.</w:t>
+      </w:r>
+    </w:p>
+    <w:p>
+      <w:pPr>
+        <w:jc w:val="center"/>
+      </w:pPr>
+    </w:p>
+    <w:p>
+      <w:pPr>
+        <w:pStyle w:val="Heading2"/>
+      </w:pPr>
+      <w:bookmarkStart w:id="7" w:name="_Toc315899062"/>
+      <w:r>
+        <w:lastRenderedPageBreak/>
+        <w:t>Client Mode</w:t>
+      </w:r>
+      <w:bookmarkEnd w:id="7"/>
+    </w:p>
+    <w:p>
+      <w:r>
+        <w:t>If you decide to be a “</w:t>
+      </w:r>
+      <w:r>
+        <w:t>client</w:t>
+      </w:r>
+      <w:r>
+        <w:t xml:space="preserve">” </w:t>
+      </w:r>
+      <w:r>
+        <w:t xml:space="preserve">that connects to a server device, you should click the client mode button after you click the </w:t>
+      </w:r>
+      <w:proofErr w:type="spellStart"/>
+      <w:r>
+        <w:t>multi player</w:t>
+      </w:r>
+      <w:proofErr w:type="spellEnd"/>
+      <w:r>
+        <w:t xml:space="preserve"> mode button at the welcome screen.</w:t>
+      </w:r>
+      <w:r>
+        <w:t xml:space="preserve"> Then, you have to select the name of the device from the list that appeared. If the sever device and the client device have not been paired before, you have to pair them. While you can do this before starting the game application under Bluetooth settings, you can also do without leaving the application. To do this, the client device user has to select “Make this device discoverable”, right after entering the </w:t>
+      </w:r>
+      <w:proofErr w:type="spellStart"/>
+      <w:r>
+        <w:t>multi player</w:t>
+      </w:r>
+      <w:proofErr w:type="spellEnd"/>
+      <w:r>
+        <w:t xml:space="preserve"> mode. This will allow the client device to be discoverable for 300 seconds, which is enough time to connect all the devices. After this, client device users have to click the “Scan for devices” button after they have selected the client mode. All the recognized devices’ name will start to appear under the list of “Other available devices”. When you click on the server device name, a pairing confirmation question will come. After, both of the devices’ user accept the pairing question, client device will be connected to server device.</w:t>
+      </w:r>
+    </w:p>
+    <w:tbl>
+      <w:tblPr>
+        <w:tblStyle w:val="TableGrid"/>
+        <w:tblW w:w="0" w:type="auto"/>
+        <w:tblBorders>
+          <w:top w:val="none" w:sz="0" w:space="0" w:color="auto"/>
+          <w:left w:val="none" w:sz="0" w:space="0" w:color="auto"/>
+          <w:bottom w:val="none" w:sz="0" w:space="0" w:color="auto"/>
+          <w:right w:val="none" w:sz="0" w:space="0" w:color="auto"/>
+          <w:insideH w:val="none" w:sz="0" w:space="0" w:color="auto"/>
+          <w:insideV w:val="none" w:sz="0" w:space="0" w:color="auto"/>
+        </w:tblBorders>
+        <w:tblLook w:val="04A0" w:firstRow="1" w:lastRow="0" w:firstColumn="1" w:lastColumn="0" w:noHBand="0" w:noVBand="1"/>
+      </w:tblPr>
+      <w:tblGrid>
+        <w:gridCol w:w="7308"/>
+        <w:gridCol w:w="7308"/>
+      </w:tblGrid>
+      <w:tr>
+        <w:tc>
+          <w:tcPr>
+            <w:tcW w:w="7308" w:type="dxa"/>
+          </w:tcPr>
+          <w:p>
+            <w:pPr>
+              <w:jc w:val="center"/>
+            </w:pPr>
+            <w:r>
+              <w:rPr>
+                <w:noProof/>
+              </w:rPr>
+              <w:drawing>
+                <wp:inline distT="0" distB="0" distL="0" distR="0" wp14:anchorId="09B75167" wp14:editId="58BAA3E6">
+                  <wp:extent cx="2286000" cy="3813048"/>
+                  <wp:effectExtent l="171450" t="171450" r="381000" b="359410"/>
+                  <wp:docPr id="17" name="Picture 17" descr="C:\Users\Baris\Desktop\Screenshots\screenshot-1328129361445.png"/>
+                  <wp:cNvGraphicFramePr>
+                    <a:graphicFrameLocks xmlns:a="http://schemas.openxmlformats.org/drawingml/2006/main" noChangeAspect="1"/>
+                  </wp:cNvGraphicFramePr>
+                  <a:graphic xmlns:a="http://schemas.openxmlformats.org/drawingml/2006/main">
+                    <a:graphicData uri="http://schemas.openxmlformats.org/drawingml/2006/picture">
+                      <pic:pic xmlns:pic="http://schemas.openxmlformats.org/drawingml/2006/picture">
+                        <pic:nvPicPr>
+                          <pic:cNvPr id="0" name="Picture 7" descr="C:\Users\Baris\Desktop\Screenshots\screenshot-1328129361445.png"/>
+                          <pic:cNvPicPr>
+                            <a:picLocks noChangeAspect="1" noChangeArrowheads="1"/>
+                          </pic:cNvPicPr>
+                        </pic:nvPicPr>
+                        <pic:blipFill>
+                          <a:blip r:embed="rId23">
+                            <a:extLst>
+                              <a:ext uri="{28A0092B-C50C-407E-A947-70E740481C1C}">
+                                <a14:useLocalDpi xmlns:a14="http://schemas.microsoft.com/office/drawing/2010/main" val="0"/>
+                              </a:ext>
+                            </a:extLst>
+                          </a:blip>
+                          <a:srcRect/>
+                          <a:stretch>
+                            <a:fillRect/>
+                          </a:stretch>
+                        </pic:blipFill>
+                        <pic:spPr bwMode="auto">
+                          <a:xfrm>
+                            <a:off x="0" y="0"/>
+                            <a:ext cx="2286000" cy="3813048"/>
+                          </a:xfrm>
+                          <a:prstGeom prst="rect">
+                            <a:avLst/>
+                          </a:prstGeom>
+                          <a:ln>
+                            <a:noFill/>
+                          </a:ln>
+                          <a:effectLst>
+                            <a:outerShdw blurRad="292100" dist="139700" dir="2700000" algn="tl" rotWithShape="0">
+                              <a:srgbClr val="333333">
+                                <a:alpha val="65000"/>
+                              </a:srgbClr>
+                            </a:outerShdw>
+                          </a:effectLst>
+                        </pic:spPr>
+                      </pic:pic>
+                    </a:graphicData>
+                  </a:graphic>
+                </wp:inline>
+              </w:drawing>
+            </w:r>
+          </w:p>
+        </w:tc>
+        <w:tc>
+          <w:tcPr>
+            <w:tcW w:w="7308" w:type="dxa"/>
+          </w:tcPr>
+          <w:p>
+            <w:pPr>
+              <w:jc w:val="center"/>
+            </w:pPr>
+            <w:r>
+              <w:rPr>
+                <w:noProof/>
+              </w:rPr>
+              <w:drawing>
+                <wp:inline distT="0" distB="0" distL="0" distR="0" wp14:anchorId="0B2E9356" wp14:editId="14D7097C">
+                  <wp:extent cx="2286000" cy="3813048"/>
+                  <wp:effectExtent l="171450" t="171450" r="381000" b="359410"/>
+                  <wp:docPr id="18" name="Picture 18" descr="C:\Users\Baris\Desktop\Screenshots\screenshot-1328129805116.png"/>
+                  <wp:cNvGraphicFramePr>
+                    <a:graphicFrameLocks xmlns:a="http://schemas.openxmlformats.org/drawingml/2006/main" noChangeAspect="1"/>
+                  </wp:cNvGraphicFramePr>
+                  <a:graphic xmlns:a="http://schemas.openxmlformats.org/drawingml/2006/main">
+                    <a:graphicData uri="http://schemas.openxmlformats.org/drawingml/2006/picture">
+                      <pic:pic xmlns:pic="http://schemas.openxmlformats.org/drawingml/2006/picture">
+                        <pic:nvPicPr>
+                          <pic:cNvPr id="0" name="Picture 8" descr="C:\Users\Baris\Desktop\Screenshots\screenshot-1328129805116.png"/>
+                          <pic:cNvPicPr>
+                            <a:picLocks noChangeAspect="1" noChangeArrowheads="1"/>
+                          </pic:cNvPicPr>
+                        </pic:nvPicPr>
+                        <pic:blipFill>
+                          <a:blip r:embed="rId24">
+                            <a:extLst>
+                              <a:ext uri="{28A0092B-C50C-407E-A947-70E740481C1C}">
+                                <a14:useLocalDpi xmlns:a14="http://schemas.microsoft.com/office/drawing/2010/main" val="0"/>
+                              </a:ext>
+                            </a:extLst>
+                          </a:blip>
+                          <a:srcRect/>
+                          <a:stretch>
+                            <a:fillRect/>
+                          </a:stretch>
+                        </pic:blipFill>
+                        <pic:spPr bwMode="auto">
+                          <a:xfrm>
+                            <a:off x="0" y="0"/>
+                            <a:ext cx="2286000" cy="3813048"/>
+                          </a:xfrm>
+                          <a:prstGeom prst="rect">
+                            <a:avLst/>
+                          </a:prstGeom>
+                          <a:ln>
+                            <a:noFill/>
+                          </a:ln>
+                          <a:effectLst>
+                            <a:outerShdw blurRad="292100" dist="139700" dir="2700000" algn="tl" rotWithShape="0">
+                              <a:srgbClr val="333333">
+                                <a:alpha val="65000"/>
+                              </a:srgbClr>
+                            </a:outerShdw>
+                          </a:effectLst>
+                        </pic:spPr>
+                      </pic:pic>
+                    </a:graphicData>
+                  </a:graphic>
+                </wp:inline>
+              </w:drawing>
+            </w:r>
+          </w:p>
+        </w:tc>
+      </w:tr>
+      <w:tr>
+        <w:tc>
+          <w:tcPr>
+            <w:tcW w:w="7308" w:type="dxa"/>
+          </w:tcPr>
+          <w:p>
+            <w:pPr>
+              <w:jc w:val="center"/>
+            </w:pPr>
+            <w:r>
+              <w:t>Selecting a server device name to connect</w:t>
+            </w:r>
+          </w:p>
+        </w:tc>
+        <w:tc>
+          <w:tcPr>
+            <w:tcW w:w="7308" w:type="dxa"/>
+          </w:tcPr>
+          <w:p>
+            <w:pPr>
+              <w:jc w:val="center"/>
+            </w:pPr>
+            <w:r>
+              <w:t>Scanning for other devices that has not been paired before</w:t>
+            </w:r>
+          </w:p>
+        </w:tc>
+      </w:tr>
+    </w:tbl>
+    <w:p>
+      <w:pPr>
+        <w:jc w:val="center"/>
+      </w:pPr>
+    </w:p>
+    <w:p>
+      <w:r>
+        <w:lastRenderedPageBreak/>
+        <w:t>If server device’s user selected more than one client to play the game, you will get a progress screen that let you know about the connection of the other devices to the server device.</w:t>
+      </w:r>
+    </w:p>
+    <w:tbl>
+      <w:tblPr>
+        <w:tblStyle w:val="TableGrid"/>
+        <w:tblW w:w="0" w:type="auto"/>
+        <w:tblBorders>
+          <w:top w:val="none" w:sz="0" w:space="0" w:color="auto"/>
+          <w:left w:val="none" w:sz="0" w:space="0" w:color="auto"/>
+          <w:bottom w:val="none" w:sz="0" w:space="0" w:color="auto"/>
+          <w:right w:val="none" w:sz="0" w:space="0" w:color="auto"/>
+          <w:insideH w:val="none" w:sz="0" w:space="0" w:color="auto"/>
+          <w:insideV w:val="none" w:sz="0" w:space="0" w:color="auto"/>
+        </w:tblBorders>
+        <w:tblLook w:val="04A0" w:firstRow="1" w:lastRow="0" w:firstColumn="1" w:lastColumn="0" w:noHBand="0" w:noVBand="1"/>
+      </w:tblPr>
+      <w:tblGrid>
+        <w:gridCol w:w="7308"/>
+        <w:gridCol w:w="7308"/>
+      </w:tblGrid>
+      <w:tr>
+        <w:tc>
+          <w:tcPr>
+            <w:tcW w:w="7308" w:type="dxa"/>
+          </w:tcPr>
+          <w:p>
+            <w:pPr>
+              <w:jc w:val="center"/>
+              <w:rPr>
+                <w:noProof/>
+              </w:rPr>
+            </w:pPr>
+            <w:r>
+              <w:rPr>
+                <w:noProof/>
+              </w:rPr>
+              <w:drawing>
+                <wp:inline distT="0" distB="0" distL="0" distR="0" wp14:anchorId="45711F94" wp14:editId="1FD54583">
+                  <wp:extent cx="2286000" cy="3813048"/>
+                  <wp:effectExtent l="171450" t="171450" r="381000" b="359410"/>
+                  <wp:docPr id="19" name="Picture 19" descr="C:\Users\Baris\Desktop\Screenshots\screenshot-1328130132321.png"/>
+                  <wp:cNvGraphicFramePr>
+                    <a:graphicFrameLocks xmlns:a="http://schemas.openxmlformats.org/drawingml/2006/main" noChangeAspect="1"/>
+                  </wp:cNvGraphicFramePr>
+                  <a:graphic xmlns:a="http://schemas.openxmlformats.org/drawingml/2006/main">
+                    <a:graphicData uri="http://schemas.openxmlformats.org/drawingml/2006/picture">
+                      <pic:pic xmlns:pic="http://schemas.openxmlformats.org/drawingml/2006/picture">
+                        <pic:nvPicPr>
+                          <pic:cNvPr id="0" name="Picture 9" descr="C:\Users\Baris\Desktop\Screenshots\screenshot-1328130132321.png"/>
+                          <pic:cNvPicPr>
+                            <a:picLocks noChangeAspect="1" noChangeArrowheads="1"/>
+                          </pic:cNvPicPr>
+                        </pic:nvPicPr>
+                        <pic:blipFill>
+                          <a:blip r:embed="rId25">
+                            <a:extLst>
+                              <a:ext uri="{28A0092B-C50C-407E-A947-70E740481C1C}">
+                                <a14:useLocalDpi xmlns:a14="http://schemas.microsoft.com/office/drawing/2010/main" val="0"/>
+                              </a:ext>
+                            </a:extLst>
+                          </a:blip>
+                          <a:srcRect/>
+                          <a:stretch>
+                            <a:fillRect/>
+                          </a:stretch>
+                        </pic:blipFill>
+                        <pic:spPr bwMode="auto">
+                          <a:xfrm>
+                            <a:off x="0" y="0"/>
+                            <a:ext cx="2286000" cy="3813048"/>
+                          </a:xfrm>
+                          <a:prstGeom prst="rect">
+                            <a:avLst/>
+                          </a:prstGeom>
+                          <a:ln>
+                            <a:noFill/>
+                          </a:ln>
+                          <a:effectLst>
+                            <a:outerShdw blurRad="292100" dist="139700" dir="2700000" algn="tl" rotWithShape="0">
+                              <a:srgbClr val="333333">
+                                <a:alpha val="65000"/>
+                              </a:srgbClr>
+                            </a:outerShdw>
+                          </a:effectLst>
+                        </pic:spPr>
+                      </pic:pic>
+                    </a:graphicData>
+                  </a:graphic>
+                </wp:inline>
+              </w:drawing>
+            </w:r>
+          </w:p>
+        </w:tc>
+        <w:tc>
+          <w:tcPr>
+            <w:tcW w:w="7308" w:type="dxa"/>
+          </w:tcPr>
+          <w:p>
+            <w:pPr>
+              <w:jc w:val="center"/>
+              <w:rPr>
+                <w:noProof/>
+              </w:rPr>
+            </w:pPr>
+            <w:r>
+              <w:rPr>
+                <w:noProof/>
+              </w:rPr>
+              <w:drawing>
+                <wp:inline distT="0" distB="0" distL="0" distR="0" wp14:anchorId="53D876C6" wp14:editId="32516F02">
+                  <wp:extent cx="2286000" cy="3813048"/>
+                  <wp:effectExtent l="171450" t="171450" r="381000" b="359410"/>
+                  <wp:docPr id="21" name="Picture 21" descr="C:\Users\Baris\Desktop\Screenshots\screenshot-1328119913174.png"/>
+                  <wp:cNvGraphicFramePr>
+                    <a:graphicFrameLocks xmlns:a="http://schemas.openxmlformats.org/drawingml/2006/main" noChangeAspect="1"/>
+                  </wp:cNvGraphicFramePr>
+                  <a:graphic xmlns:a="http://schemas.openxmlformats.org/drawingml/2006/main">
+                    <a:graphicData uri="http://schemas.openxmlformats.org/drawingml/2006/picture">
+                      <pic:pic xmlns:pic="http://schemas.openxmlformats.org/drawingml/2006/picture">
+                        <pic:nvPicPr>
+                          <pic:cNvPr id="0" name="Picture 11" descr="C:\Users\Baris\Desktop\Screenshots\screenshot-1328119913174.png"/>
+                          <pic:cNvPicPr>
+                            <a:picLocks noChangeAspect="1" noChangeArrowheads="1"/>
+                          </pic:cNvPicPr>
+                        </pic:nvPicPr>
+                        <pic:blipFill>
+                          <a:blip r:embed="rId26">
+                            <a:extLst>
+                              <a:ext uri="{28A0092B-C50C-407E-A947-70E740481C1C}">
+                                <a14:useLocalDpi xmlns:a14="http://schemas.microsoft.com/office/drawing/2010/main" val="0"/>
+                              </a:ext>
+                            </a:extLst>
+                          </a:blip>
+                          <a:srcRect/>
+                          <a:stretch>
+                            <a:fillRect/>
+                          </a:stretch>
+                        </pic:blipFill>
+                        <pic:spPr bwMode="auto">
+                          <a:xfrm>
+                            <a:off x="0" y="0"/>
+                            <a:ext cx="2286000" cy="3813048"/>
+                          </a:xfrm>
+                          <a:prstGeom prst="rect">
+                            <a:avLst/>
+                          </a:prstGeom>
+                          <a:ln>
+                            <a:noFill/>
+                          </a:ln>
+                          <a:effectLst>
+                            <a:outerShdw blurRad="292100" dist="139700" dir="2700000" algn="tl" rotWithShape="0">
+                              <a:srgbClr val="333333">
+                                <a:alpha val="65000"/>
+                              </a:srgbClr>
+                            </a:outerShdw>
+                          </a:effectLst>
+                        </pic:spPr>
+                      </pic:pic>
+                    </a:graphicData>
+                  </a:graphic>
+                </wp:inline>
+              </w:drawing>
+            </w:r>
+          </w:p>
+        </w:tc>
+      </w:tr>
+      <w:tr>
+        <w:tc>
+          <w:tcPr>
+            <w:tcW w:w="7308" w:type="dxa"/>
+          </w:tcPr>
+          <w:p>
+            <w:pPr>
+              <w:jc w:val="center"/>
+              <w:rPr>
+                <w:noProof/>
+              </w:rPr>
+            </w:pPr>
+            <w:r>
+              <w:rPr>
+                <w:noProof/>
+              </w:rPr>
+              <w:t>Following the progree of other devices conenction to the server</w:t>
+            </w:r>
+          </w:p>
+        </w:tc>
+        <w:tc>
+          <w:tcPr>
+            <w:tcW w:w="7308" w:type="dxa"/>
+          </w:tcPr>
+          <w:p>
+            <w:pPr>
+              <w:jc w:val="center"/>
+              <w:rPr>
+                <w:noProof/>
+              </w:rPr>
+            </w:pPr>
+            <w:r>
+              <w:rPr>
+                <w:noProof/>
+              </w:rPr>
+              <w:t>Hurry up mode</w:t>
+            </w:r>
+          </w:p>
+        </w:tc>
+      </w:tr>
+    </w:tbl>
+    <w:p>
+      <w:pPr>
+        <w:jc w:val="center"/>
+        <w:rPr>
+          <w:noProof/>
+        </w:rPr>
+      </w:pPr>
+    </w:p>
+    <w:p>
+      <w:pPr>
+        <w:rPr>
+          <w:noProof/>
+        </w:rPr>
+      </w:pPr>
+      <w:r>
+        <w:rPr>
+          <w:noProof/>
+        </w:rPr>
+        <w:t>After ll the devices are connected you can start to enjoy the game. You can follow the commands on the screen for the next movement. But if you don’t do your movement in a proper time, Hurry up mode will start with getting a warning saying “Hury up!” and your peg will move automatically after a while.</w:t>
+      </w:r>
+    </w:p>
+    <w:p>
+      <w:pPr>
+        <w:rPr>
+          <w:rFonts w:asciiTheme="majorHAnsi" w:eastAsiaTheme="majorEastAsia" w:hAnsiTheme="majorHAnsi" w:cstheme="majorBidi"/>
+          <w:b/>
+          <w:bCs/>
+          <w:noProof/>
+          <w:color w:val="365F91" w:themeColor="accent1" w:themeShade="BF"/>
+          <w:sz w:val="28"/>
+          <w:szCs w:val="28"/>
+        </w:rPr>
+      </w:pPr>
+      <w:r>
+        <w:rPr>
+          <w:noProof/>
+        </w:rPr>
+        <w:br w:type="page"/>
+      </w:r>
+    </w:p>
+    <w:p>
+      <w:pPr>
+        <w:pStyle w:val="Heading1"/>
+        <w:rPr>
+          <w:noProof/>
+        </w:rPr>
+      </w:pPr>
+      <w:bookmarkStart w:id="8" w:name="_Toc315899063"/>
       <w:r>
         <w:rPr>
           <w:noProof/>
         </w:rPr>
         <w:lastRenderedPageBreak/>
-        <w:drawing>
-          <wp:inline distT="0" distB="0" distL="0" distR="0" wp14:anchorId="103C544A" wp14:editId="757A4EF4">
-            <wp:extent cx="2267712" cy="3776472"/>
-            <wp:effectExtent l="171450" t="171450" r="380365" b="357505"/>
-            <wp:docPr id="2" name="Picture 2" descr="C:\Users\Baris\Desktop\Screenshots\screenshot-1328059768334.png"/>
-            <wp:cNvGraphicFramePr>
-              <a:graphicFrameLocks xmlns:a="http://schemas.openxmlformats.org/drawingml/2006/main" noChangeAspect="1"/>
-            </wp:cNvGraphicFramePr>
-            <a:graphic xmlns:a="http://schemas.openxmlformats.org/drawingml/2006/main">
-              <a:graphicData uri="http://schemas.openxmlformats.org/drawingml/2006/picture">
-                <pic:pic xmlns:pic="http://schemas.openxmlformats.org/drawingml/2006/picture">
-                  <pic:nvPicPr>
-                    <pic:cNvPr id="0" name="Picture 2" descr="C:\Users\Baris\Desktop\Screenshots\screenshot-1328059768334.png"/>
-                    <pic:cNvPicPr>
-                      <a:picLocks noChangeAspect="1" noChangeArrowheads="1"/>
-                    </pic:cNvPicPr>
-                  </pic:nvPicPr>
-                  <pic:blipFill>
-                    <a:blip r:embed="rId8">
-                      <a:extLst>
-                        <a:ext uri="{28A0092B-C50C-407E-A947-70E740481C1C}">
-                          <a14:useLocalDpi xmlns:a14="http://schemas.microsoft.com/office/drawing/2010/main" val="0"/>
-                        </a:ext>
-                      </a:extLst>
-                    </a:blip>
-                    <a:srcRect/>
-                    <a:stretch>
-                      <a:fillRect/>
-                    </a:stretch>
-                  </pic:blipFill>
-                  <pic:spPr bwMode="auto">
-                    <a:xfrm>
-                      <a:off x="0" y="0"/>
-                      <a:ext cx="2267712" cy="3776472"/>
-                    </a:xfrm>
-                    <a:prstGeom prst="rect">
-                      <a:avLst/>
-                    </a:prstGeom>
-                    <a:ln>
-                      <a:noFill/>
-                    </a:ln>
-                    <a:effectLst>
-                      <a:outerShdw blurRad="292100" dist="139700" dir="2700000" algn="tl" rotWithShape="0">
-                        <a:srgbClr val="333333">
-                          <a:alpha val="65000"/>
-                        </a:srgbClr>
-                      </a:outerShdw>
-                    </a:effectLst>
-                  </pic:spPr>
-                </pic:pic>
-              </a:graphicData>
-            </a:graphic>
-          </wp:inline>
-        </w:drawing>
-      </w:r>
-    </w:p>
-    <w:p>
-      <w:pPr>
-        <w:jc w:val="center"/>
-      </w:pPr>
-      <w:r>
-        <w:t>Welcome Screen</w:t>
-      </w:r>
-    </w:p>
+        <w:t>Settings</w:t>
+      </w:r>
+      <w:bookmarkEnd w:id="8"/>
+    </w:p>
+    <w:p>
+      <w:r>
+        <w:t>Under settings menu, you can change many properties of the game.</w:t>
+      </w:r>
+    </w:p>
+    <w:tbl>
+      <w:tblPr>
+        <w:tblStyle w:val="TableGrid"/>
+        <w:tblW w:w="0" w:type="auto"/>
+        <w:tblBorders>
+          <w:top w:val="none" w:sz="0" w:space="0" w:color="auto"/>
+          <w:left w:val="none" w:sz="0" w:space="0" w:color="auto"/>
+          <w:bottom w:val="none" w:sz="0" w:space="0" w:color="auto"/>
+          <w:right w:val="none" w:sz="0" w:space="0" w:color="auto"/>
+          <w:insideH w:val="none" w:sz="0" w:space="0" w:color="auto"/>
+          <w:insideV w:val="none" w:sz="0" w:space="0" w:color="auto"/>
+        </w:tblBorders>
+        <w:tblLook w:val="04A0" w:firstRow="1" w:lastRow="0" w:firstColumn="1" w:lastColumn="0" w:noHBand="0" w:noVBand="1"/>
+      </w:tblPr>
+      <w:tblGrid>
+        <w:gridCol w:w="14616"/>
+      </w:tblGrid>
+      <w:tr>
+        <w:tc>
+          <w:tcPr>
+            <w:tcW w:w="14616" w:type="dxa"/>
+          </w:tcPr>
+          <w:p>
+            <w:pPr>
+              <w:jc w:val="center"/>
+            </w:pPr>
+            <w:r>
+              <w:rPr>
+                <w:noProof/>
+              </w:rPr>
+              <w:drawing>
+                <wp:inline distT="0" distB="0" distL="0" distR="0" wp14:anchorId="501C39E7" wp14:editId="65E63D9D">
+                  <wp:extent cx="2286000" cy="3813048"/>
+                  <wp:effectExtent l="171450" t="171450" r="381000" b="359410"/>
+                  <wp:docPr id="22" name="Picture 22" descr="C:\Users\Baris\Desktop\Screenshots\screenshot-1328131306948.png"/>
+                  <wp:cNvGraphicFramePr>
+                    <a:graphicFrameLocks xmlns:a="http://schemas.openxmlformats.org/drawingml/2006/main" noChangeAspect="1"/>
+                  </wp:cNvGraphicFramePr>
+                  <a:graphic xmlns:a="http://schemas.openxmlformats.org/drawingml/2006/main">
+                    <a:graphicData uri="http://schemas.openxmlformats.org/drawingml/2006/picture">
+                      <pic:pic xmlns:pic="http://schemas.openxmlformats.org/drawingml/2006/picture">
+                        <pic:nvPicPr>
+                          <pic:cNvPr id="0" name="Picture 12" descr="C:\Users\Baris\Desktop\Screenshots\screenshot-1328131306948.png"/>
+                          <pic:cNvPicPr>
+                            <a:picLocks noChangeAspect="1" noChangeArrowheads="1"/>
+                          </pic:cNvPicPr>
+                        </pic:nvPicPr>
+                        <pic:blipFill>
+                          <a:blip r:embed="rId27">
+                            <a:extLst>
+                              <a:ext uri="{28A0092B-C50C-407E-A947-70E740481C1C}">
+                                <a14:useLocalDpi xmlns:a14="http://schemas.microsoft.com/office/drawing/2010/main" val="0"/>
+                              </a:ext>
+                            </a:extLst>
+                          </a:blip>
+                          <a:srcRect/>
+                          <a:stretch>
+                            <a:fillRect/>
+                          </a:stretch>
+                        </pic:blipFill>
+                        <pic:spPr bwMode="auto">
+                          <a:xfrm>
+                            <a:off x="0" y="0"/>
+                            <a:ext cx="2286000" cy="3813048"/>
+                          </a:xfrm>
+                          <a:prstGeom prst="rect">
+                            <a:avLst/>
+                          </a:prstGeom>
+                          <a:ln>
+                            <a:noFill/>
+                          </a:ln>
+                          <a:effectLst>
+                            <a:outerShdw blurRad="292100" dist="139700" dir="2700000" algn="tl" rotWithShape="0">
+                              <a:srgbClr val="333333">
+                                <a:alpha val="65000"/>
+                              </a:srgbClr>
+                            </a:outerShdw>
+                          </a:effectLst>
+                        </pic:spPr>
+                      </pic:pic>
+                    </a:graphicData>
+                  </a:graphic>
+                </wp:inline>
+              </w:drawing>
+            </w:r>
+          </w:p>
+        </w:tc>
+      </w:tr>
+      <w:tr>
+        <w:tc>
+          <w:tcPr>
+            <w:tcW w:w="14616" w:type="dxa"/>
+          </w:tcPr>
+          <w:p>
+            <w:pPr>
+              <w:jc w:val="center"/>
+            </w:pPr>
+            <w:r>
+              <w:t>Settings menu</w:t>
+            </w:r>
+          </w:p>
+        </w:tc>
+      </w:tr>
+    </w:tbl>
     <w:p>
       <w:pPr>
         <w:pStyle w:val="Heading1"/>
       </w:pPr>
-      <w:bookmarkStart w:id="2" w:name="_Toc315831215"/>
-      <w:r>
-        <w:t>Single Player</w:t>
-      </w:r>
-      <w:bookmarkEnd w:id="2"/>
-    </w:p>
-    <w:p>
-      <w:r>
-        <w:t>Single player mode allows user to play the game against AI players with different</w:t>
-      </w:r>
-      <w:r>
-        <w:t xml:space="preserve"> difficulty levels or playing with at most four people on the screen of one device.</w:t>
-      </w:r>
-    </w:p>
-    <w:p>
-      <w:pPr>
-        <w:pStyle w:val="Heading2"/>
-      </w:pPr>
-      <w:bookmarkStart w:id="3" w:name="_Toc315831216"/>
-      <w:r>
-        <w:t>Deciding Team Properties</w:t>
-      </w:r>
-      <w:bookmarkEnd w:id="3"/>
-    </w:p>
-    <w:p>
-      <w:r>
-        <w:t xml:space="preserve">After </w:t>
-      </w:r>
-      <w:r>
-        <w:t>you have picked</w:t>
-      </w:r>
-      <w:r>
-        <w:t xml:space="preserve"> the single player mode, another screen</w:t>
-      </w:r>
-      <w:r>
-        <w:t xml:space="preserve"> will come to let you pick</w:t>
-      </w:r>
-      <w:r>
-        <w:t xml:space="preserve"> all the four players</w:t>
-      </w:r>
-      <w:r>
-        <w:t>’</w:t>
-      </w:r>
-      <w:r>
-        <w:t xml:space="preserve"> properties. These properties are which teams are going to be AI players, </w:t>
-      </w:r>
-      <w:r>
-        <w:t>including</w:t>
-      </w:r>
-      <w:r>
-        <w:t xml:space="preserve"> their difficulty level</w:t>
-      </w:r>
-      <w:r>
-        <w:t xml:space="preserve"> </w:t>
-      </w:r>
-      <w:r>
-        <w:t>to beat them</w:t>
-      </w:r>
-      <w:r>
-        <w:t xml:space="preserve"> </w:t>
-      </w:r>
-      <w:r>
-        <w:t>(Easy, Medium, and Hard)</w:t>
-      </w:r>
-      <w:r>
-        <w:t>, and which teams are going to be human players.</w:t>
-      </w:r>
-      <w:r>
-        <w:t xml:space="preserve"> </w:t>
-      </w:r>
-      <w:r>
-        <w:t>Game application allows you to play the game with different combinations of AI and human players on one device’s screen.</w:t>
-      </w:r>
-      <w:r>
-        <w:t xml:space="preserve"> User can also decide his team’s color by enabling the “Is human” check box. There are colors associated with </w:t>
-      </w:r>
-      <w:r>
-        <w:t>each of the four teams</w:t>
-      </w:r>
-      <w:r>
-        <w:t>. Those colors also represent the color of pegs and final home fields of the corresponding team</w:t>
-      </w:r>
-      <w:r>
-        <w:t xml:space="preserve"> on the game board</w:t>
-      </w:r>
-      <w:r>
-        <w:t>.</w:t>
-      </w:r>
-    </w:p>
-    <w:p>
-      <w:pPr>
-        <w:jc w:val="center"/>
-      </w:pPr>
-      <w:r>
-        <w:rPr>
-          <w:noProof/>
-        </w:rPr>
-        <w:lastRenderedPageBreak/>
-        <w:drawing>
-          <wp:inline distT="0" distB="0" distL="0" distR="0">
-            <wp:extent cx="2286000" cy="3813048"/>
-            <wp:effectExtent l="171450" t="171450" r="381000" b="359410"/>
-            <wp:docPr id="4" name="Picture 4" descr="C:\Users\Baris\Desktop\Screenshots\screenshot-1328059809740.png"/>
-            <wp:cNvGraphicFramePr>
-              <a:graphicFrameLocks xmlns:a="http://schemas.openxmlformats.org/drawingml/2006/main" noChangeAspect="1"/>
-            </wp:cNvGraphicFramePr>
-            <a:graphic xmlns:a="http://schemas.openxmlformats.org/drawingml/2006/main">
-              <a:graphicData uri="http://schemas.openxmlformats.org/drawingml/2006/picture">
-                <pic:pic xmlns:pic="http://schemas.openxmlformats.org/drawingml/2006/picture">
-                  <pic:nvPicPr>
-                    <pic:cNvPr id="0" name="Picture 4" descr="C:\Users\Baris\Desktop\Screenshots\screenshot-1328059809740.png"/>
-                    <pic:cNvPicPr>
-                      <a:picLocks noChangeAspect="1" noChangeArrowheads="1"/>
-                    </pic:cNvPicPr>
-                  </pic:nvPicPr>
-                  <pic:blipFill>
-                    <a:blip r:embed="rId9">
-                      <a:extLst>
-                        <a:ext uri="{28A0092B-C50C-407E-A947-70E740481C1C}">
-                          <a14:useLocalDpi xmlns:a14="http://schemas.microsoft.com/office/drawing/2010/main" val="0"/>
-                        </a:ext>
-                      </a:extLst>
-                    </a:blip>
-                    <a:srcRect/>
-                    <a:stretch>
-                      <a:fillRect/>
-                    </a:stretch>
-                  </pic:blipFill>
-                  <pic:spPr bwMode="auto">
-                    <a:xfrm>
-                      <a:off x="0" y="0"/>
-                      <a:ext cx="2286000" cy="3813048"/>
-                    </a:xfrm>
-                    <a:prstGeom prst="rect">
-                      <a:avLst/>
-                    </a:prstGeom>
-                    <a:ln>
-                      <a:noFill/>
-                    </a:ln>
-                    <a:effectLst>
-                      <a:outerShdw blurRad="292100" dist="139700" dir="2700000" algn="tl" rotWithShape="0">
-                        <a:srgbClr val="333333">
-                          <a:alpha val="65000"/>
-                        </a:srgbClr>
-                      </a:outerShdw>
-                    </a:effectLst>
-                  </pic:spPr>
-                </pic:pic>
-              </a:graphicData>
-            </a:graphic>
-          </wp:inline>
-        </w:drawing>
-      </w:r>
-      <w:r>
-        <w:rPr>
-          <w:noProof/>
-        </w:rPr>
-        <w:drawing>
-          <wp:inline distT="0" distB="0" distL="0" distR="0">
-            <wp:extent cx="2286000" cy="3813048"/>
-            <wp:effectExtent l="171450" t="171450" r="381000" b="359410"/>
-            <wp:docPr id="5" name="Picture 5" descr="C:\Users\Baris\Desktop\Screenshots\screenshot-1328059796733.png"/>
-            <wp:cNvGraphicFramePr>
-              <a:graphicFrameLocks xmlns:a="http://schemas.openxmlformats.org/drawingml/2006/main" noChangeAspect="1"/>
-            </wp:cNvGraphicFramePr>
-            <a:graphic xmlns:a="http://schemas.openxmlformats.org/drawingml/2006/main">
-              <a:graphicData uri="http://schemas.openxmlformats.org/drawingml/2006/picture">
-                <pic:pic xmlns:pic="http://schemas.openxmlformats.org/drawingml/2006/picture">
-                  <pic:nvPicPr>
-                    <pic:cNvPr id="0" name="Picture 5" descr="C:\Users\Baris\Desktop\Screenshots\screenshot-1328059796733.png"/>
-                    <pic:cNvPicPr>
-                      <a:picLocks noChangeAspect="1" noChangeArrowheads="1"/>
-                    </pic:cNvPicPr>
-                  </pic:nvPicPr>
-                  <pic:blipFill>
-                    <a:blip r:embed="rId10">
-                      <a:extLst>
-                        <a:ext uri="{28A0092B-C50C-407E-A947-70E740481C1C}">
-                          <a14:useLocalDpi xmlns:a14="http://schemas.microsoft.com/office/drawing/2010/main" val="0"/>
-                        </a:ext>
-                      </a:extLst>
-                    </a:blip>
-                    <a:srcRect/>
-                    <a:stretch>
-                      <a:fillRect/>
-                    </a:stretch>
-                  </pic:blipFill>
-                  <pic:spPr bwMode="auto">
-                    <a:xfrm>
-                      <a:off x="0" y="0"/>
-                      <a:ext cx="2286000" cy="3813048"/>
-                    </a:xfrm>
-                    <a:prstGeom prst="rect">
-                      <a:avLst/>
-                    </a:prstGeom>
-                    <a:ln>
-                      <a:noFill/>
-                    </a:ln>
-                    <a:effectLst>
-                      <a:outerShdw blurRad="292100" dist="139700" dir="2700000" algn="tl" rotWithShape="0">
-                        <a:srgbClr val="333333">
-                          <a:alpha val="65000"/>
-                        </a:srgbClr>
-                      </a:outerShdw>
-                    </a:effectLst>
-                  </pic:spPr>
-                </pic:pic>
-              </a:graphicData>
-            </a:graphic>
-          </wp:inline>
-        </w:drawing>
-      </w:r>
-    </w:p>
-    <w:p>
-      <w:pPr>
-        <w:jc w:val="center"/>
-      </w:pPr>
-      <w:r>
-        <w:t xml:space="preserve">Selecting </w:t>
-      </w:r>
-      <w:r>
-        <w:t xml:space="preserve">each </w:t>
-      </w:r>
-      <w:r>
-        <w:t>team’s properties</w:t>
-      </w:r>
-      <w:r>
-        <w:tab/>
-      </w:r>
-      <w:r>
-        <w:tab/>
-      </w:r>
+      <w:bookmarkStart w:id="9" w:name="_Toc315899064"/>
+      <w:r>
+        <w:t>Help</w:t>
+      </w:r>
+      <w:bookmarkEnd w:id="9"/>
+    </w:p>
+    <w:p>
       <w:proofErr w:type="gramStart"/>
       <w:r>
-        <w:t>Selecting</w:t>
+        <w:t>A su</w:t>
+      </w:r>
+      <w:bookmarkStart w:id="10" w:name="_GoBack"/>
+      <w:bookmarkEnd w:id="10"/>
+      <w:r>
+        <w:t>mmarized version of the user manual of the game application.</w:t>
       </w:r>
       <w:proofErr w:type="gramEnd"/>
-      <w:r>
-        <w:t xml:space="preserve"> </w:t>
-      </w:r>
-      <w:r>
-        <w:t xml:space="preserve">the </w:t>
-      </w:r>
-      <w:r>
-        <w:t>difficulty level of AI players</w:t>
-      </w:r>
-    </w:p>
-    <w:p>
-      <w:pPr>
-        <w:pStyle w:val="Heading2"/>
-      </w:pPr>
-      <w:bookmarkStart w:id="4" w:name="_Toc315831217"/>
-      <w:r>
-        <w:t>Playing the Game</w:t>
-      </w:r>
-      <w:bookmarkEnd w:id="4"/>
-    </w:p>
-    <w:p>
-      <w:r>
-        <w:t xml:space="preserve">After the confirmation of the team properties by clicking the “Confirm” button at the bottom of the screen, game board will come up to the view. If it’s your turn to throw the dice, you will get a notification on the screen. There are two options to throw the dice: You can shake the device like you shake the </w:t>
-      </w:r>
-      <w:r>
-        <w:t xml:space="preserve">real </w:t>
-      </w:r>
-      <w:r>
-        <w:t xml:space="preserve">dice in </w:t>
-      </w:r>
-      <w:r>
-        <w:t>your palm</w:t>
-      </w:r>
-      <w:r>
-        <w:t xml:space="preserve"> or you can touch on the screen. If your pegs are at their beginning fields, you have t</w:t>
-      </w:r>
-      <w:r>
-        <w:t>o throw the dice t</w:t>
-      </w:r>
-      <w:r>
-        <w:t xml:space="preserve">hree </w:t>
-      </w:r>
-      <w:r>
-        <w:t>times</w:t>
-      </w:r>
-      <w:r>
-        <w:t xml:space="preserve"> until you get a six on the dice. If that’s not the case, you have to wait other players until the turn comes back to you again. After you throw a six, one of your peg</w:t>
-      </w:r>
-      <w:r>
-        <w:t>s</w:t>
-      </w:r>
-      <w:r>
-        <w:t xml:space="preserve"> will get a highlighted color to notify you to move it. Movement of the peg</w:t>
-      </w:r>
-      <w:r>
-        <w:t xml:space="preserve"> is</w:t>
-      </w:r>
-      <w:r>
-        <w:t xml:space="preserve"> done by long </w:t>
-      </w:r>
-      <w:r>
-        <w:t>touching</w:t>
-      </w:r>
-      <w:r>
-        <w:t xml:space="preserve"> on the screen of your device.</w:t>
-      </w:r>
-      <w:r>
-        <w:t xml:space="preserve"> Your peg will move with an animation to first position on the board on its team direction to the destination fields. </w:t>
-      </w:r>
-      <w:r>
-        <w:t xml:space="preserve">If there are more than one </w:t>
-      </w:r>
-      <w:proofErr w:type="gramStart"/>
-      <w:r>
-        <w:t>pegs</w:t>
-      </w:r>
-      <w:proofErr w:type="gramEnd"/>
-      <w:r>
-        <w:t xml:space="preserve"> on the board, you can switch between pegs by touching on the screen. Selected peg will always be highlighted, and then you can make it move again by long clicking on the screen.</w:t>
-      </w:r>
-      <w:r>
-        <w:t xml:space="preserve"> </w:t>
-      </w:r>
-    </w:p>
-    <w:p>
-      <w:pPr>
-        <w:jc w:val="center"/>
-      </w:pPr>
-      <w:r>
-        <w:rPr>
-          <w:noProof/>
-        </w:rPr>
-        <w:lastRenderedPageBreak/>
-        <w:drawing>
-          <wp:inline distT="0" distB="0" distL="0" distR="0">
-            <wp:extent cx="2286000" cy="3813048"/>
-            <wp:effectExtent l="171450" t="171450" r="381000" b="359410"/>
-            <wp:docPr id="6" name="Picture 6" descr="C:\Users\Baris\Desktop\Screenshots\screenshot-1328059849224.png"/>
-            <wp:cNvGraphicFramePr>
-              <a:graphicFrameLocks xmlns:a="http://schemas.openxmlformats.org/drawingml/2006/main" noChangeAspect="1"/>
-            </wp:cNvGraphicFramePr>
-            <a:graphic xmlns:a="http://schemas.openxmlformats.org/drawingml/2006/main">
-              <a:graphicData uri="http://schemas.openxmlformats.org/drawingml/2006/picture">
-                <pic:pic xmlns:pic="http://schemas.openxmlformats.org/drawingml/2006/picture">
-                  <pic:nvPicPr>
-                    <pic:cNvPr id="0" name="Picture 6" descr="C:\Users\Baris\Desktop\Screenshots\screenshot-1328059849224.png"/>
-                    <pic:cNvPicPr>
-                      <a:picLocks noChangeAspect="1" noChangeArrowheads="1"/>
-                    </pic:cNvPicPr>
-                  </pic:nvPicPr>
-                  <pic:blipFill>
-                    <a:blip r:embed="rId11">
-                      <a:extLst>
-                        <a:ext uri="{28A0092B-C50C-407E-A947-70E740481C1C}">
-                          <a14:useLocalDpi xmlns:a14="http://schemas.microsoft.com/office/drawing/2010/main" val="0"/>
-                        </a:ext>
-                      </a:extLst>
-                    </a:blip>
-                    <a:srcRect/>
-                    <a:stretch>
-                      <a:fillRect/>
-                    </a:stretch>
-                  </pic:blipFill>
-                  <pic:spPr bwMode="auto">
-                    <a:xfrm>
-                      <a:off x="0" y="0"/>
-                      <a:ext cx="2286000" cy="3813048"/>
-                    </a:xfrm>
-                    <a:prstGeom prst="rect">
-                      <a:avLst/>
-                    </a:prstGeom>
-                    <a:ln>
-                      <a:noFill/>
-                    </a:ln>
-                    <a:effectLst>
-                      <a:outerShdw blurRad="292100" dist="139700" dir="2700000" algn="tl" rotWithShape="0">
-                        <a:srgbClr val="333333">
-                          <a:alpha val="65000"/>
-                        </a:srgbClr>
-                      </a:outerShdw>
-                    </a:effectLst>
-                  </pic:spPr>
-                </pic:pic>
-              </a:graphicData>
-            </a:graphic>
-          </wp:inline>
-        </w:drawing>
-      </w:r>
-      <w:r>
-        <w:rPr>
-          <w:noProof/>
-        </w:rPr>
-        <w:drawing>
-          <wp:inline distT="0" distB="0" distL="0" distR="0" wp14:anchorId="592D5331" wp14:editId="3ADD550B">
-            <wp:extent cx="2286000" cy="3813048"/>
-            <wp:effectExtent l="171450" t="171450" r="381000" b="359410"/>
-            <wp:docPr id="7" name="Picture 7" descr="C:\Users\Baris\Desktop\Screenshots\screenshot-1328063316667.png"/>
-            <wp:cNvGraphicFramePr>
-              <a:graphicFrameLocks xmlns:a="http://schemas.openxmlformats.org/drawingml/2006/main" noChangeAspect="1"/>
-            </wp:cNvGraphicFramePr>
-            <a:graphic xmlns:a="http://schemas.openxmlformats.org/drawingml/2006/main">
-              <a:graphicData uri="http://schemas.openxmlformats.org/drawingml/2006/picture">
-                <pic:pic xmlns:pic="http://schemas.openxmlformats.org/drawingml/2006/picture">
-                  <pic:nvPicPr>
-                    <pic:cNvPr id="0" name="Picture 7" descr="C:\Users\Baris\Desktop\Screenshots\screenshot-1328063316667.png"/>
-                    <pic:cNvPicPr>
-                      <a:picLocks noChangeAspect="1" noChangeArrowheads="1"/>
-                    </pic:cNvPicPr>
-                  </pic:nvPicPr>
-                  <pic:blipFill>
-                    <a:blip r:embed="rId12">
-                      <a:extLst>
-                        <a:ext uri="{28A0092B-C50C-407E-A947-70E740481C1C}">
-                          <a14:useLocalDpi xmlns:a14="http://schemas.microsoft.com/office/drawing/2010/main" val="0"/>
-                        </a:ext>
-                      </a:extLst>
-                    </a:blip>
-                    <a:srcRect/>
-                    <a:stretch>
-                      <a:fillRect/>
-                    </a:stretch>
-                  </pic:blipFill>
-                  <pic:spPr bwMode="auto">
-                    <a:xfrm>
-                      <a:off x="0" y="0"/>
-                      <a:ext cx="2286000" cy="3813048"/>
-                    </a:xfrm>
-                    <a:prstGeom prst="rect">
-                      <a:avLst/>
-                    </a:prstGeom>
-                    <a:ln>
-                      <a:noFill/>
-                    </a:ln>
-                    <a:effectLst>
-                      <a:outerShdw blurRad="292100" dist="139700" dir="2700000" algn="tl" rotWithShape="0">
-                        <a:srgbClr val="333333">
-                          <a:alpha val="65000"/>
-                        </a:srgbClr>
-                      </a:outerShdw>
-                    </a:effectLst>
-                  </pic:spPr>
-                </pic:pic>
-              </a:graphicData>
-            </a:graphic>
-          </wp:inline>
-        </w:drawing>
-      </w:r>
-    </w:p>
-    <w:p>
-      <w:pPr>
-        <w:jc w:val="center"/>
-      </w:pPr>
-      <w:r>
-        <w:t>Notifications to guide you in the game</w:t>
-      </w:r>
-      <w:r>
-        <w:tab/>
-      </w:r>
-      <w:r>
-        <w:tab/>
-      </w:r>
-      <w:proofErr w:type="gramStart"/>
-      <w:r>
-        <w:t>Selected</w:t>
-      </w:r>
-      <w:proofErr w:type="gramEnd"/>
-      <w:r>
-        <w:t xml:space="preserve"> peg will be highlighted</w:t>
-      </w:r>
-    </w:p>
-    <w:p>
-      <w:pPr>
-        <w:jc w:val="center"/>
-      </w:pPr>
-    </w:p>
-    <w:p>
-      <w:r>
-        <w:t xml:space="preserve">During the game you can change the position of the board according to your best view. </w:t>
-      </w:r>
-      <w:r>
-        <w:t xml:space="preserve">You can </w:t>
-      </w:r>
-      <w:r>
-        <w:t xml:space="preserve">rotate the board </w:t>
-      </w:r>
-      <w:r>
-        <w:t>by moving your finger on the screen to the direction you want to rotate the board. You can also change the zoom level of the board by pinching on the screen.</w:t>
-      </w:r>
-    </w:p>
-    <w:p>
-      <w:pPr>
-        <w:jc w:val="center"/>
-      </w:pPr>
-      <w:r>
-        <w:rPr>
-          <w:noProof/>
-        </w:rPr>
-        <w:lastRenderedPageBreak/>
-        <w:drawing>
-          <wp:inline distT="0" distB="0" distL="0" distR="0">
-            <wp:extent cx="2286000" cy="3813048"/>
-            <wp:effectExtent l="171450" t="171450" r="381000" b="359410"/>
-            <wp:docPr id="8" name="Picture 8" descr="C:\Users\Baris\Desktop\Screenshots\screenshot-1328063793432.png"/>
-            <wp:cNvGraphicFramePr>
-              <a:graphicFrameLocks xmlns:a="http://schemas.openxmlformats.org/drawingml/2006/main" noChangeAspect="1"/>
-            </wp:cNvGraphicFramePr>
-            <a:graphic xmlns:a="http://schemas.openxmlformats.org/drawingml/2006/main">
-              <a:graphicData uri="http://schemas.openxmlformats.org/drawingml/2006/picture">
-                <pic:pic xmlns:pic="http://schemas.openxmlformats.org/drawingml/2006/picture">
-                  <pic:nvPicPr>
-                    <pic:cNvPr id="0" name="Picture 8" descr="C:\Users\Baris\Desktop\Screenshots\screenshot-1328063793432.png"/>
-                    <pic:cNvPicPr>
-                      <a:picLocks noChangeAspect="1" noChangeArrowheads="1"/>
-                    </pic:cNvPicPr>
-                  </pic:nvPicPr>
-                  <pic:blipFill>
-                    <a:blip r:embed="rId13">
-                      <a:extLst>
-                        <a:ext uri="{28A0092B-C50C-407E-A947-70E740481C1C}">
-                          <a14:useLocalDpi xmlns:a14="http://schemas.microsoft.com/office/drawing/2010/main" val="0"/>
-                        </a:ext>
-                      </a:extLst>
-                    </a:blip>
-                    <a:srcRect/>
-                    <a:stretch>
-                      <a:fillRect/>
-                    </a:stretch>
-                  </pic:blipFill>
-                  <pic:spPr bwMode="auto">
-                    <a:xfrm>
-                      <a:off x="0" y="0"/>
-                      <a:ext cx="2286000" cy="3813048"/>
-                    </a:xfrm>
-                    <a:prstGeom prst="rect">
-                      <a:avLst/>
-                    </a:prstGeom>
-                    <a:ln>
-                      <a:noFill/>
-                    </a:ln>
-                    <a:effectLst>
-                      <a:outerShdw blurRad="292100" dist="139700" dir="2700000" algn="tl" rotWithShape="0">
-                        <a:srgbClr val="333333">
-                          <a:alpha val="65000"/>
-                        </a:srgbClr>
-                      </a:outerShdw>
-                    </a:effectLst>
-                  </pic:spPr>
-                </pic:pic>
-              </a:graphicData>
-            </a:graphic>
-          </wp:inline>
-        </w:drawing>
-      </w:r>
-      <w:r>
-        <w:rPr>
-          <w:noProof/>
-        </w:rPr>
-        <w:drawing>
-          <wp:inline distT="0" distB="0" distL="0" distR="0">
-            <wp:extent cx="2286000" cy="3813048"/>
-            <wp:effectExtent l="171450" t="171450" r="381000" b="359410"/>
-            <wp:docPr id="9" name="Picture 9" descr="C:\Users\Baris\Desktop\Screenshots\screenshot-1328063802887.png"/>
-            <wp:cNvGraphicFramePr>
-              <a:graphicFrameLocks xmlns:a="http://schemas.openxmlformats.org/drawingml/2006/main" noChangeAspect="1"/>
-            </wp:cNvGraphicFramePr>
-            <a:graphic xmlns:a="http://schemas.openxmlformats.org/drawingml/2006/main">
-              <a:graphicData uri="http://schemas.openxmlformats.org/drawingml/2006/picture">
-                <pic:pic xmlns:pic="http://schemas.openxmlformats.org/drawingml/2006/picture">
-                  <pic:nvPicPr>
-                    <pic:cNvPr id="0" name="Picture 9" descr="C:\Users\Baris\Desktop\Screenshots\screenshot-1328063802887.png"/>
-                    <pic:cNvPicPr>
-                      <a:picLocks noChangeAspect="1" noChangeArrowheads="1"/>
-                    </pic:cNvPicPr>
-                  </pic:nvPicPr>
-                  <pic:blipFill>
-                    <a:blip r:embed="rId14">
-                      <a:extLst>
-                        <a:ext uri="{28A0092B-C50C-407E-A947-70E740481C1C}">
-                          <a14:useLocalDpi xmlns:a14="http://schemas.microsoft.com/office/drawing/2010/main" val="0"/>
-                        </a:ext>
-                      </a:extLst>
-                    </a:blip>
-                    <a:srcRect/>
-                    <a:stretch>
-                      <a:fillRect/>
-                    </a:stretch>
-                  </pic:blipFill>
-                  <pic:spPr bwMode="auto">
-                    <a:xfrm>
-                      <a:off x="0" y="0"/>
-                      <a:ext cx="2286000" cy="3813048"/>
-                    </a:xfrm>
-                    <a:prstGeom prst="rect">
-                      <a:avLst/>
-                    </a:prstGeom>
-                    <a:ln>
-                      <a:noFill/>
-                    </a:ln>
-                    <a:effectLst>
-                      <a:outerShdw blurRad="292100" dist="139700" dir="2700000" algn="tl" rotWithShape="0">
-                        <a:srgbClr val="333333">
-                          <a:alpha val="65000"/>
-                        </a:srgbClr>
-                      </a:outerShdw>
-                    </a:effectLst>
-                  </pic:spPr>
-                </pic:pic>
-              </a:graphicData>
-            </a:graphic>
-          </wp:inline>
-        </w:drawing>
-      </w:r>
-      <w:r>
-        <w:rPr>
-          <w:noProof/>
-        </w:rPr>
-        <w:drawing>
-          <wp:inline distT="0" distB="0" distL="0" distR="0">
-            <wp:extent cx="2286000" cy="3813048"/>
-            <wp:effectExtent l="171450" t="171450" r="381000" b="359410"/>
-            <wp:docPr id="10" name="Picture 10" descr="C:\Users\Baris\Desktop\Screenshots\screenshot-1328063814115.png"/>
-            <wp:cNvGraphicFramePr>
-              <a:graphicFrameLocks xmlns:a="http://schemas.openxmlformats.org/drawingml/2006/main" noChangeAspect="1"/>
-            </wp:cNvGraphicFramePr>
-            <a:graphic xmlns:a="http://schemas.openxmlformats.org/drawingml/2006/main">
-              <a:graphicData uri="http://schemas.openxmlformats.org/drawingml/2006/picture">
-                <pic:pic xmlns:pic="http://schemas.openxmlformats.org/drawingml/2006/picture">
-                  <pic:nvPicPr>
-                    <pic:cNvPr id="0" name="Picture 10" descr="C:\Users\Baris\Desktop\Screenshots\screenshot-1328063814115.png"/>
-                    <pic:cNvPicPr>
-                      <a:picLocks noChangeAspect="1" noChangeArrowheads="1"/>
-                    </pic:cNvPicPr>
-                  </pic:nvPicPr>
-                  <pic:blipFill>
-                    <a:blip r:embed="rId15">
-                      <a:extLst>
-                        <a:ext uri="{28A0092B-C50C-407E-A947-70E740481C1C}">
-                          <a14:useLocalDpi xmlns:a14="http://schemas.microsoft.com/office/drawing/2010/main" val="0"/>
-                        </a:ext>
-                      </a:extLst>
-                    </a:blip>
-                    <a:srcRect/>
-                    <a:stretch>
-                      <a:fillRect/>
-                    </a:stretch>
-                  </pic:blipFill>
-                  <pic:spPr bwMode="auto">
-                    <a:xfrm>
-                      <a:off x="0" y="0"/>
-                      <a:ext cx="2286000" cy="3813048"/>
-                    </a:xfrm>
-                    <a:prstGeom prst="rect">
-                      <a:avLst/>
-                    </a:prstGeom>
-                    <a:ln>
-                      <a:noFill/>
-                    </a:ln>
-                    <a:effectLst>
-                      <a:outerShdw blurRad="292100" dist="139700" dir="2700000" algn="tl" rotWithShape="0">
-                        <a:srgbClr val="333333">
-                          <a:alpha val="65000"/>
-                        </a:srgbClr>
-                      </a:outerShdw>
-                    </a:effectLst>
-                  </pic:spPr>
-                </pic:pic>
-              </a:graphicData>
-            </a:graphic>
-          </wp:inline>
-        </w:drawing>
-      </w:r>
-      <w:r>
-        <w:rPr>
-          <w:noProof/>
-        </w:rPr>
-        <w:drawing>
-          <wp:inline distT="0" distB="0" distL="0" distR="0">
-            <wp:extent cx="2286000" cy="3813048"/>
-            <wp:effectExtent l="171450" t="171450" r="381000" b="359410"/>
-            <wp:docPr id="11" name="Picture 11" descr="C:\Users\Baris\Desktop\Screenshots\screenshot-1328064069483.png"/>
-            <wp:cNvGraphicFramePr>
-              <a:graphicFrameLocks xmlns:a="http://schemas.openxmlformats.org/drawingml/2006/main" noChangeAspect="1"/>
-            </wp:cNvGraphicFramePr>
-            <a:graphic xmlns:a="http://schemas.openxmlformats.org/drawingml/2006/main">
-              <a:graphicData uri="http://schemas.openxmlformats.org/drawingml/2006/picture">
-                <pic:pic xmlns:pic="http://schemas.openxmlformats.org/drawingml/2006/picture">
-                  <pic:nvPicPr>
-                    <pic:cNvPr id="0" name="Picture 11" descr="C:\Users\Baris\Desktop\Screenshots\screenshot-1328064069483.png"/>
-                    <pic:cNvPicPr>
-                      <a:picLocks noChangeAspect="1" noChangeArrowheads="1"/>
-                    </pic:cNvPicPr>
-                  </pic:nvPicPr>
-                  <pic:blipFill>
-                    <a:blip r:embed="rId16">
-                      <a:extLst>
-                        <a:ext uri="{28A0092B-C50C-407E-A947-70E740481C1C}">
-                          <a14:useLocalDpi xmlns:a14="http://schemas.microsoft.com/office/drawing/2010/main" val="0"/>
-                        </a:ext>
-                      </a:extLst>
-                    </a:blip>
-                    <a:srcRect/>
-                    <a:stretch>
-                      <a:fillRect/>
-                    </a:stretch>
-                  </pic:blipFill>
-                  <pic:spPr bwMode="auto">
-                    <a:xfrm>
-                      <a:off x="0" y="0"/>
-                      <a:ext cx="2286000" cy="3813048"/>
-                    </a:xfrm>
-                    <a:prstGeom prst="rect">
-                      <a:avLst/>
-                    </a:prstGeom>
-                    <a:ln>
-                      <a:noFill/>
-                    </a:ln>
-                    <a:effectLst>
-                      <a:outerShdw blurRad="292100" dist="139700" dir="2700000" algn="tl" rotWithShape="0">
-                        <a:srgbClr val="333333">
-                          <a:alpha val="65000"/>
-                        </a:srgbClr>
-                      </a:outerShdw>
-                    </a:effectLst>
-                  </pic:spPr>
-                </pic:pic>
-              </a:graphicData>
-            </a:graphic>
-          </wp:inline>
-        </w:drawing>
-      </w:r>
-    </w:p>
-    <w:p>
-      <w:pPr>
-        <w:jc w:val="center"/>
-      </w:pPr>
-      <w:r>
-        <w:t>Positioning the board and changing its zoom level</w:t>
-      </w:r>
-    </w:p>
+    </w:p>
+    <w:p/>
     <w:p>
       <w:pPr>
         <w:pStyle w:val="Heading1"/>
       </w:pPr>
-      <w:bookmarkStart w:id="5" w:name="_Toc315831218"/>
+      <w:bookmarkStart w:id="11" w:name="_Toc315899065"/>
       <w:r>
         <w:lastRenderedPageBreak/>
-        <w:t>Multi Player</w:t>
-      </w:r>
-      <w:bookmarkEnd w:id="5"/>
+        <w:t>About</w:t>
+      </w:r>
+      <w:bookmarkEnd w:id="11"/>
+    </w:p>
+    <w:p>
+      <w:r>
+        <w:t>It includes information about developers of the game, and license.</w:t>
+      </w:r>
+    </w:p>
+    <w:p>
+      <w:pPr>
+        <w:pStyle w:val="Heading1"/>
+      </w:pPr>
+      <w:bookmarkStart w:id="12" w:name="_Toc315899066"/>
+      <w:r>
+        <w:t>Exit</w:t>
+      </w:r>
+      <w:bookmarkEnd w:id="12"/>
+    </w:p>
+    <w:p>
+      <w:r>
+        <w:t>It leaves the application and switch to the last activity that you left on you device.</w:t>
+      </w:r>
     </w:p>
     <w:sectPr>
-      <w:pgSz w:w="12240" w:h="15840"/>
-      <w:pgMar w:top="720" w:right="720" w:bottom="720" w:left="720" w:header="720" w:footer="720" w:gutter="0"/>
+      <w:footerReference w:type="default" r:id="rId28"/>
+      <w:pgSz w:w="15840" w:h="12240" w:orient="landscape"/>
+      <w:pgMar w:top="720" w:right="720" w:bottom="720" w:left="720" w:header="432" w:footer="432" w:gutter="0"/>
       <w:cols w:space="720"/>
       <w:docGrid w:linePitch="360"/>
     </w:sectPr>
   </w:body>
 </w:document>
+</file>
+
+<file path=word/endnotes.xml><?xml version="1.0" encoding="utf-8"?>
+<w:endnotes xmlns:wpc="http://schemas.microsoft.com/office/word/2010/wordprocessingCanvas" xmlns:mc="http://schemas.openxmlformats.org/markup-compatibility/2006" xmlns:o="urn:schemas-microsoft-com:office:office" xmlns:r="http://schemas.openxmlformats.org/officeDocument/2006/relationships" xmlns:m="http://schemas.openxmlformats.org/officeDocument/2006/math" xmlns:v="urn:schemas-microsoft-com:vml" xmlns:wp14="http://schemas.microsoft.com/office/word/2010/wordprocessingDrawing" xmlns:wp="http://schemas.openxmlformats.org/drawingml/2006/wordprocessingDrawing" xmlns:w10="urn:schemas-microsoft-com:office:word" xmlns:w="http://schemas.openxmlformats.org/wordprocessingml/2006/main" xmlns:w14="http://schemas.microsoft.com/office/word/2010/wordml" xmlns:wpg="http://schemas.microsoft.com/office/word/2010/wordprocessingGroup" xmlns:wpi="http://schemas.microsoft.com/office/word/2010/wordprocessingInk" xmlns:wne="http://schemas.microsoft.com/office/word/2006/wordml" xmlns:wps="http://schemas.microsoft.com/office/word/2010/wordprocessingShape" mc:Ignorable="w14 wp14">
+  <w:endnote w:type="separator" w:id="-1">
+    <w:p>
+      <w:pPr>
+        <w:spacing w:after="0" w:line="240" w:lineRule="auto"/>
+      </w:pPr>
+      <w:r>
+        <w:separator/>
+      </w:r>
+    </w:p>
+  </w:endnote>
+  <w:endnote w:type="continuationSeparator" w:id="0">
+    <w:p>
+      <w:pPr>
+        <w:spacing w:after="0" w:line="240" w:lineRule="auto"/>
+      </w:pPr>
+      <w:r>
+        <w:continuationSeparator/>
+      </w:r>
+    </w:p>
+  </w:endnote>
+</w:endnotes>
+</file>
+
+<file path=word/footer1.xml><?xml version="1.0" encoding="utf-8"?>
+<w:ftr xmlns:wpc="http://schemas.microsoft.com/office/word/2010/wordprocessingCanvas" xmlns:mc="http://schemas.openxmlformats.org/markup-compatibility/2006" xmlns:o="urn:schemas-microsoft-com:office:office" xmlns:r="http://schemas.openxmlformats.org/officeDocument/2006/relationships" xmlns:m="http://schemas.openxmlformats.org/officeDocument/2006/math" xmlns:v="urn:schemas-microsoft-com:vml" xmlns:wp14="http://schemas.microsoft.com/office/word/2010/wordprocessingDrawing" xmlns:wp="http://schemas.openxmlformats.org/drawingml/2006/wordprocessingDrawing" xmlns:w10="urn:schemas-microsoft-com:office:word" xmlns:w="http://schemas.openxmlformats.org/wordprocessingml/2006/main" xmlns:w14="http://schemas.microsoft.com/office/word/2010/wordml" xmlns:wpg="http://schemas.microsoft.com/office/word/2010/wordprocessingGroup" xmlns:wpi="http://schemas.microsoft.com/office/word/2010/wordprocessingInk" xmlns:wne="http://schemas.microsoft.com/office/word/2006/wordml" xmlns:wps="http://schemas.microsoft.com/office/word/2010/wordprocessingShape" mc:Ignorable="w14 wp14">
+  <w:sdt>
+    <w:sdtPr>
+      <w:id w:val="-530107713"/>
+      <w:docPartObj>
+        <w:docPartGallery w:val="Page Numbers (Bottom of Page)"/>
+        <w:docPartUnique/>
+      </w:docPartObj>
+    </w:sdtPr>
+    <w:sdtEndPr>
+      <w:rPr>
+        <w:noProof/>
+      </w:rPr>
+    </w:sdtEndPr>
+    <w:sdtContent>
+      <w:p>
+        <w:pPr>
+          <w:pStyle w:val="Footer"/>
+          <w:jc w:val="right"/>
+        </w:pPr>
+        <w:r>
+          <w:fldChar w:fldCharType="begin"/>
+        </w:r>
+        <w:r>
+          <w:instrText xml:space="preserve"> PAGE   \* MERGEFORMAT </w:instrText>
+        </w:r>
+        <w:r>
+          <w:fldChar w:fldCharType="separate"/>
+        </w:r>
+        <w:r>
+          <w:rPr>
+            <w:noProof/>
+          </w:rPr>
+          <w:t>12</w:t>
+        </w:r>
+        <w:r>
+          <w:rPr>
+            <w:noProof/>
+          </w:rPr>
+          <w:fldChar w:fldCharType="end"/>
+        </w:r>
+      </w:p>
+    </w:sdtContent>
+  </w:sdt>
+  <w:p>
+    <w:pPr>
+      <w:pStyle w:val="Footer"/>
+    </w:pPr>
+  </w:p>
+</w:ftr>
+</file>
+
+<file path=word/footnotes.xml><?xml version="1.0" encoding="utf-8"?>
+<w:footnotes xmlns:wpc="http://schemas.microsoft.com/office/word/2010/wordprocessingCanvas" xmlns:mc="http://schemas.openxmlformats.org/markup-compatibility/2006" xmlns:o="urn:schemas-microsoft-com:office:office" xmlns:r="http://schemas.openxmlformats.org/officeDocument/2006/relationships" xmlns:m="http://schemas.openxmlformats.org/officeDocument/2006/math" xmlns:v="urn:schemas-microsoft-com:vml" xmlns:wp14="http://schemas.microsoft.com/office/word/2010/wordprocessingDrawing" xmlns:wp="http://schemas.openxmlformats.org/drawingml/2006/wordprocessingDrawing" xmlns:w10="urn:schemas-microsoft-com:office:word" xmlns:w="http://schemas.openxmlformats.org/wordprocessingml/2006/main" xmlns:w14="http://schemas.microsoft.com/office/word/2010/wordml" xmlns:wpg="http://schemas.microsoft.com/office/word/2010/wordprocessingGroup" xmlns:wpi="http://schemas.microsoft.com/office/word/2010/wordprocessingInk" xmlns:wne="http://schemas.microsoft.com/office/word/2006/wordml" xmlns:wps="http://schemas.microsoft.com/office/word/2010/wordprocessingShape" mc:Ignorable="w14 wp14">
+  <w:footnote w:type="separator" w:id="-1">
+    <w:p>
+      <w:pPr>
+        <w:spacing w:after="0" w:line="240" w:lineRule="auto"/>
+      </w:pPr>
+      <w:r>
+        <w:separator/>
+      </w:r>
+    </w:p>
+  </w:footnote>
+  <w:footnote w:type="continuationSeparator" w:id="0">
+    <w:p>
+      <w:pPr>
+        <w:spacing w:after="0" w:line="240" w:lineRule="auto"/>
+      </w:pPr>
+      <w:r>
+        <w:continuationSeparator/>
+      </w:r>
+    </w:p>
+  </w:footnote>
+</w:footnotes>
 </file>
 
 <file path=word/numbering.xml><?xml version="1.0" encoding="utf-8"?>
@@ -2092,6 +4099,76 @@
       <w:u w:val="single"/>
     </w:rPr>
   </w:style>
+  <w:style w:type="paragraph" w:styleId="Header">
+    <w:name w:val="header"/>
+    <w:basedOn w:val="Normal"/>
+    <w:link w:val="HeaderChar"/>
+    <w:uiPriority w:val="99"/>
+    <w:unhideWhenUsed/>
+    <w:rsid w:val="00B56D1C"/>
+    <w:pPr>
+      <w:tabs>
+        <w:tab w:val="center" w:pos="4680"/>
+        <w:tab w:val="right" w:pos="9360"/>
+      </w:tabs>
+      <w:spacing w:after="0" w:line="240" w:lineRule="auto"/>
+    </w:pPr>
+  </w:style>
+  <w:style w:type="character" w:customStyle="1" w:styleId="HeaderChar">
+    <w:name w:val="Header Char"/>
+    <w:basedOn w:val="DefaultParagraphFont"/>
+    <w:link w:val="Header"/>
+    <w:uiPriority w:val="99"/>
+    <w:rsid w:val="00B56D1C"/>
+  </w:style>
+  <w:style w:type="paragraph" w:styleId="Footer">
+    <w:name w:val="footer"/>
+    <w:basedOn w:val="Normal"/>
+    <w:link w:val="FooterChar"/>
+    <w:uiPriority w:val="99"/>
+    <w:unhideWhenUsed/>
+    <w:rsid w:val="00B56D1C"/>
+    <w:pPr>
+      <w:tabs>
+        <w:tab w:val="center" w:pos="4680"/>
+        <w:tab w:val="right" w:pos="9360"/>
+      </w:tabs>
+      <w:spacing w:after="0" w:line="240" w:lineRule="auto"/>
+    </w:pPr>
+  </w:style>
+  <w:style w:type="character" w:customStyle="1" w:styleId="FooterChar">
+    <w:name w:val="Footer Char"/>
+    <w:basedOn w:val="DefaultParagraphFont"/>
+    <w:link w:val="Footer"/>
+    <w:uiPriority w:val="99"/>
+    <w:rsid w:val="00B56D1C"/>
+  </w:style>
+  <w:style w:type="table" w:styleId="TableGrid">
+    <w:name w:val="Table Grid"/>
+    <w:basedOn w:val="TableNormal"/>
+    <w:uiPriority w:val="59"/>
+    <w:rsid w:val="00E952BE"/>
+    <w:pPr>
+      <w:spacing w:after="0" w:line="240" w:lineRule="auto"/>
+    </w:pPr>
+    <w:tblPr>
+      <w:tblInd w:w="0" w:type="dxa"/>
+      <w:tblBorders>
+        <w:top w:val="single" w:sz="4" w:space="0" w:color="auto"/>
+        <w:left w:val="single" w:sz="4" w:space="0" w:color="auto"/>
+        <w:bottom w:val="single" w:sz="4" w:space="0" w:color="auto"/>
+        <w:right w:val="single" w:sz="4" w:space="0" w:color="auto"/>
+        <w:insideH w:val="single" w:sz="4" w:space="0" w:color="auto"/>
+        <w:insideV w:val="single" w:sz="4" w:space="0" w:color="auto"/>
+      </w:tblBorders>
+      <w:tblCellMar>
+        <w:top w:w="0" w:type="dxa"/>
+        <w:left w:w="108" w:type="dxa"/>
+        <w:bottom w:w="0" w:type="dxa"/>
+        <w:right w:w="108" w:type="dxa"/>
+      </w:tblCellMar>
+    </w:tblPr>
+  </w:style>
 </w:styles>
 </file>
 
@@ -2452,6 +4529,76 @@
       <w:u w:val="single"/>
     </w:rPr>
   </w:style>
+  <w:style w:type="paragraph" w:styleId="Header">
+    <w:name w:val="header"/>
+    <w:basedOn w:val="Normal"/>
+    <w:link w:val="HeaderChar"/>
+    <w:uiPriority w:val="99"/>
+    <w:unhideWhenUsed/>
+    <w:rsid w:val="00B56D1C"/>
+    <w:pPr>
+      <w:tabs>
+        <w:tab w:val="center" w:pos="4680"/>
+        <w:tab w:val="right" w:pos="9360"/>
+      </w:tabs>
+      <w:spacing w:after="0" w:line="240" w:lineRule="auto"/>
+    </w:pPr>
+  </w:style>
+  <w:style w:type="character" w:customStyle="1" w:styleId="HeaderChar">
+    <w:name w:val="Header Char"/>
+    <w:basedOn w:val="DefaultParagraphFont"/>
+    <w:link w:val="Header"/>
+    <w:uiPriority w:val="99"/>
+    <w:rsid w:val="00B56D1C"/>
+  </w:style>
+  <w:style w:type="paragraph" w:styleId="Footer">
+    <w:name w:val="footer"/>
+    <w:basedOn w:val="Normal"/>
+    <w:link w:val="FooterChar"/>
+    <w:uiPriority w:val="99"/>
+    <w:unhideWhenUsed/>
+    <w:rsid w:val="00B56D1C"/>
+    <w:pPr>
+      <w:tabs>
+        <w:tab w:val="center" w:pos="4680"/>
+        <w:tab w:val="right" w:pos="9360"/>
+      </w:tabs>
+      <w:spacing w:after="0" w:line="240" w:lineRule="auto"/>
+    </w:pPr>
+  </w:style>
+  <w:style w:type="character" w:customStyle="1" w:styleId="FooterChar">
+    <w:name w:val="Footer Char"/>
+    <w:basedOn w:val="DefaultParagraphFont"/>
+    <w:link w:val="Footer"/>
+    <w:uiPriority w:val="99"/>
+    <w:rsid w:val="00B56D1C"/>
+  </w:style>
+  <w:style w:type="table" w:styleId="TableGrid">
+    <w:name w:val="Table Grid"/>
+    <w:basedOn w:val="TableNormal"/>
+    <w:uiPriority w:val="59"/>
+    <w:rsid w:val="00E952BE"/>
+    <w:pPr>
+      <w:spacing w:after="0" w:line="240" w:lineRule="auto"/>
+    </w:pPr>
+    <w:tblPr>
+      <w:tblInd w:w="0" w:type="dxa"/>
+      <w:tblBorders>
+        <w:top w:val="single" w:sz="4" w:space="0" w:color="auto"/>
+        <w:left w:val="single" w:sz="4" w:space="0" w:color="auto"/>
+        <w:bottom w:val="single" w:sz="4" w:space="0" w:color="auto"/>
+        <w:right w:val="single" w:sz="4" w:space="0" w:color="auto"/>
+        <w:insideH w:val="single" w:sz="4" w:space="0" w:color="auto"/>
+        <w:insideV w:val="single" w:sz="4" w:space="0" w:color="auto"/>
+      </w:tblBorders>
+      <w:tblCellMar>
+        <w:top w:w="0" w:type="dxa"/>
+        <w:left w:w="108" w:type="dxa"/>
+        <w:bottom w:w="0" w:type="dxa"/>
+        <w:right w:w="108" w:type="dxa"/>
+      </w:tblCellMar>
+    </w:tblPr>
+  </w:style>
 </w:styles>
 </file>
 
@@ -2745,7 +4892,7 @@
 </file>
 
 <file path=customXml/itemProps1.xml><?xml version="1.0" encoding="utf-8"?>
-<ds:datastoreItem xmlns:ds="http://schemas.openxmlformats.org/officeDocument/2006/customXml" ds:itemID="{1C69E8E2-ADEA-470B-8F9C-EA35CE08FBE5}">
+<ds:datastoreItem xmlns:ds="http://schemas.openxmlformats.org/officeDocument/2006/customXml" ds:itemID="{BD645814-EAB7-4685-A62A-B4D35465AAA7}">
   <ds:schemaRefs>
     <ds:schemaRef ds:uri="http://schemas.openxmlformats.org/officeDocument/2006/bibliography"/>
   </ds:schemaRefs>

</xml_diff>

<commit_message>
(1) last empty space in the string.xml is not reflected to the app, so I hard coded the empty spaces. (2) I added more screen shots to the user manual. I also figured out how to make screen shot with SG2 (menu button + power button, and look into galery) but I'm not planning to update usermanual with the screenhsots of sg2, you can do if you want.
</commit_message>
<xml_diff>
--- a/MenschAergereDichNicht/Reports/UserManual.docx
+++ b/MenschAergereDichNicht/Reports/UserManual.docx
@@ -354,7 +354,7 @@
           <w:r>
             <w:fldChar w:fldCharType="separate"/>
           </w:r>
-          <w:hyperlink w:anchor="_Toc315899055" w:history="1">
+          <w:hyperlink w:anchor="_Toc316055752" w:history="1">
             <w:r>
               <w:rPr>
                 <w:rStyle w:val="Hyperlink"/>
@@ -381,7 +381,7 @@
                 <w:noProof/>
                 <w:webHidden/>
               </w:rPr>
-              <w:instrText xml:space="preserve"> PAGEREF _Toc315899055 \h </w:instrText>
+              <w:instrText xml:space="preserve"> PAGEREF _Toc316055752 \h </w:instrText>
             </w:r>
             <w:r>
               <w:rPr>
@@ -423,7 +423,7 @@
               <w:noProof/>
             </w:rPr>
           </w:pPr>
-          <w:hyperlink w:anchor="_Toc315899056" w:history="1">
+          <w:hyperlink w:anchor="_Toc316055753" w:history="1">
             <w:r>
               <w:rPr>
                 <w:rStyle w:val="Hyperlink"/>
@@ -450,7 +450,7 @@
                 <w:noProof/>
                 <w:webHidden/>
               </w:rPr>
-              <w:instrText xml:space="preserve"> PAGEREF _Toc315899056 \h </w:instrText>
+              <w:instrText xml:space="preserve"> PAGEREF _Toc316055753 \h </w:instrText>
             </w:r>
             <w:r>
               <w:rPr>
@@ -492,7 +492,7 @@
               <w:noProof/>
             </w:rPr>
           </w:pPr>
-          <w:hyperlink w:anchor="_Toc315899057" w:history="1">
+          <w:hyperlink w:anchor="_Toc316055754" w:history="1">
             <w:r>
               <w:rPr>
                 <w:rStyle w:val="Hyperlink"/>
@@ -519,7 +519,7 @@
                 <w:noProof/>
                 <w:webHidden/>
               </w:rPr>
-              <w:instrText xml:space="preserve"> PAGEREF _Toc315899057 \h </w:instrText>
+              <w:instrText xml:space="preserve"> PAGEREF _Toc316055754 \h </w:instrText>
             </w:r>
             <w:r>
               <w:rPr>
@@ -561,7 +561,7 @@
               <w:noProof/>
             </w:rPr>
           </w:pPr>
-          <w:hyperlink w:anchor="_Toc315899058" w:history="1">
+          <w:hyperlink w:anchor="_Toc316055755" w:history="1">
             <w:r>
               <w:rPr>
                 <w:rStyle w:val="Hyperlink"/>
@@ -588,7 +588,7 @@
                 <w:noProof/>
                 <w:webHidden/>
               </w:rPr>
-              <w:instrText xml:space="preserve"> PAGEREF _Toc315899058 \h </w:instrText>
+              <w:instrText xml:space="preserve"> PAGEREF _Toc316055755 \h </w:instrText>
             </w:r>
             <w:r>
               <w:rPr>
@@ -630,7 +630,7 @@
               <w:noProof/>
             </w:rPr>
           </w:pPr>
-          <w:hyperlink w:anchor="_Toc315899059" w:history="1">
+          <w:hyperlink w:anchor="_Toc316055756" w:history="1">
             <w:r>
               <w:rPr>
                 <w:rStyle w:val="Hyperlink"/>
@@ -657,7 +657,7 @@
                 <w:noProof/>
                 <w:webHidden/>
               </w:rPr>
-              <w:instrText xml:space="preserve"> PAGEREF _Toc315899059 \h </w:instrText>
+              <w:instrText xml:space="preserve"> PAGEREF _Toc316055756 \h </w:instrText>
             </w:r>
             <w:r>
               <w:rPr>
@@ -699,7 +699,7 @@
               <w:noProof/>
             </w:rPr>
           </w:pPr>
-          <w:hyperlink w:anchor="_Toc315899060" w:history="1">
+          <w:hyperlink w:anchor="_Toc316055757" w:history="1">
             <w:r>
               <w:rPr>
                 <w:rStyle w:val="Hyperlink"/>
@@ -726,7 +726,78 @@
                 <w:noProof/>
                 <w:webHidden/>
               </w:rPr>
-              <w:instrText xml:space="preserve"> PAGEREF _Toc315899060 \h </w:instrText>
+              <w:instrText xml:space="preserve"> PAGEREF _Toc316055757 \h </w:instrText>
+            </w:r>
+            <w:r>
+              <w:rPr>
+                <w:noProof/>
+                <w:webHidden/>
+              </w:rPr>
+            </w:r>
+            <w:r>
+              <w:rPr>
+                <w:noProof/>
+                <w:webHidden/>
+              </w:rPr>
+              <w:fldChar w:fldCharType="separate"/>
+            </w:r>
+            <w:r>
+              <w:rPr>
+                <w:noProof/>
+                <w:webHidden/>
+              </w:rPr>
+              <w:t>8</w:t>
+            </w:r>
+            <w:r>
+              <w:rPr>
+                <w:noProof/>
+                <w:webHidden/>
+              </w:rPr>
+              <w:fldChar w:fldCharType="end"/>
+            </w:r>
+          </w:hyperlink>
+          <w:bookmarkStart w:id="0" w:name="_GoBack"/>
+          <w:bookmarkEnd w:id="0"/>
+        </w:p>
+        <w:p>
+          <w:pPr>
+            <w:pStyle w:val="TOC2"/>
+            <w:tabs>
+              <w:tab w:val="right" w:leader="dot" w:pos="14390"/>
+            </w:tabs>
+            <w:rPr>
+              <w:rFonts w:eastAsiaTheme="minorEastAsia"/>
+              <w:noProof/>
+            </w:rPr>
+          </w:pPr>
+          <w:hyperlink w:anchor="_Toc316055758" w:history="1">
+            <w:r>
+              <w:rPr>
+                <w:rStyle w:val="Hyperlink"/>
+                <w:noProof/>
+              </w:rPr>
+              <w:t>Server Mode</w:t>
+            </w:r>
+            <w:r>
+              <w:rPr>
+                <w:noProof/>
+                <w:webHidden/>
+              </w:rPr>
+              <w:tab/>
+            </w:r>
+            <w:r>
+              <w:rPr>
+                <w:noProof/>
+                <w:webHidden/>
+              </w:rPr>
+              <w:fldChar w:fldCharType="begin"/>
+            </w:r>
+            <w:r>
+              <w:rPr>
+                <w:noProof/>
+                <w:webHidden/>
+              </w:rPr>
+              <w:instrText xml:space="preserve"> PAGEREF _Toc316055758 \h </w:instrText>
             </w:r>
             <w:r>
               <w:rPr>
@@ -768,13 +839,13 @@
               <w:noProof/>
             </w:rPr>
           </w:pPr>
-          <w:hyperlink w:anchor="_Toc315899061" w:history="1">
+          <w:hyperlink w:anchor="_Toc316055759" w:history="1">
             <w:r>
               <w:rPr>
                 <w:rStyle w:val="Hyperlink"/>
                 <w:noProof/>
               </w:rPr>
-              <w:t>Server Mode</w:t>
+              <w:t>Client Mode</w:t>
             </w:r>
             <w:r>
               <w:rPr>
@@ -795,76 +866,7 @@
                 <w:noProof/>
                 <w:webHidden/>
               </w:rPr>
-              <w:instrText xml:space="preserve"> PAGEREF _Toc315899061 \h </w:instrText>
-            </w:r>
-            <w:r>
-              <w:rPr>
-                <w:noProof/>
-                <w:webHidden/>
-              </w:rPr>
-            </w:r>
-            <w:r>
-              <w:rPr>
-                <w:noProof/>
-                <w:webHidden/>
-              </w:rPr>
-              <w:fldChar w:fldCharType="separate"/>
-            </w:r>
-            <w:r>
-              <w:rPr>
-                <w:noProof/>
-                <w:webHidden/>
-              </w:rPr>
-              <w:t>8</w:t>
-            </w:r>
-            <w:r>
-              <w:rPr>
-                <w:noProof/>
-                <w:webHidden/>
-              </w:rPr>
-              <w:fldChar w:fldCharType="end"/>
-            </w:r>
-          </w:hyperlink>
-        </w:p>
-        <w:p>
-          <w:pPr>
-            <w:pStyle w:val="TOC2"/>
-            <w:tabs>
-              <w:tab w:val="right" w:leader="dot" w:pos="14390"/>
-            </w:tabs>
-            <w:rPr>
-              <w:rFonts w:eastAsiaTheme="minorEastAsia"/>
-              <w:noProof/>
-            </w:rPr>
-          </w:pPr>
-          <w:hyperlink w:anchor="_Toc315899062" w:history="1">
-            <w:r>
-              <w:rPr>
-                <w:rStyle w:val="Hyperlink"/>
-                <w:noProof/>
-              </w:rPr>
-              <w:t>Client Mode</w:t>
-            </w:r>
-            <w:r>
-              <w:rPr>
-                <w:noProof/>
-                <w:webHidden/>
-              </w:rPr>
-              <w:tab/>
-            </w:r>
-            <w:r>
-              <w:rPr>
-                <w:noProof/>
-                <w:webHidden/>
-              </w:rPr>
-              <w:fldChar w:fldCharType="begin"/>
-            </w:r>
-            <w:r>
-              <w:rPr>
-                <w:noProof/>
-                <w:webHidden/>
-              </w:rPr>
-              <w:instrText xml:space="preserve"> PAGEREF _Toc315899062 \h </w:instrText>
+              <w:instrText xml:space="preserve"> PAGEREF _Toc316055759 \h </w:instrText>
             </w:r>
             <w:r>
               <w:rPr>
@@ -906,7 +908,7 @@
               <w:noProof/>
             </w:rPr>
           </w:pPr>
-          <w:hyperlink w:anchor="_Toc315899063" w:history="1">
+          <w:hyperlink w:anchor="_Toc316055760" w:history="1">
             <w:r>
               <w:rPr>
                 <w:rStyle w:val="Hyperlink"/>
@@ -933,7 +935,7 @@
                 <w:noProof/>
                 <w:webHidden/>
               </w:rPr>
-              <w:instrText xml:space="preserve"> PAGEREF _Toc315899063 \h </w:instrText>
+              <w:instrText xml:space="preserve"> PAGEREF _Toc316055760 \h </w:instrText>
             </w:r>
             <w:r>
               <w:rPr>
@@ -975,7 +977,7 @@
               <w:noProof/>
             </w:rPr>
           </w:pPr>
-          <w:hyperlink w:anchor="_Toc315899064" w:history="1">
+          <w:hyperlink w:anchor="_Toc316055761" w:history="1">
             <w:r>
               <w:rPr>
                 <w:rStyle w:val="Hyperlink"/>
@@ -1002,7 +1004,7 @@
                 <w:noProof/>
                 <w:webHidden/>
               </w:rPr>
-              <w:instrText xml:space="preserve"> PAGEREF _Toc315899064 \h </w:instrText>
+              <w:instrText xml:space="preserve"> PAGEREF _Toc316055761 \h </w:instrText>
             </w:r>
             <w:r>
               <w:rPr>
@@ -1022,7 +1024,7 @@
                 <w:noProof/>
                 <w:webHidden/>
               </w:rPr>
-              <w:t>12</w:t>
+              <w:t>13</w:t>
             </w:r>
             <w:r>
               <w:rPr>
@@ -1044,7 +1046,7 @@
               <w:noProof/>
             </w:rPr>
           </w:pPr>
-          <w:hyperlink w:anchor="_Toc315899065" w:history="1">
+          <w:hyperlink w:anchor="_Toc316055762" w:history="1">
             <w:r>
               <w:rPr>
                 <w:rStyle w:val="Hyperlink"/>
@@ -1071,7 +1073,7 @@
                 <w:noProof/>
                 <w:webHidden/>
               </w:rPr>
-              <w:instrText xml:space="preserve"> PAGEREF _Toc315899065 \h </w:instrText>
+              <w:instrText xml:space="preserve"> PAGEREF _Toc316055762 \h </w:instrText>
             </w:r>
             <w:r>
               <w:rPr>
@@ -1091,7 +1093,7 @@
                 <w:noProof/>
                 <w:webHidden/>
               </w:rPr>
-              <w:t>13</w:t>
+              <w:t>14</w:t>
             </w:r>
             <w:r>
               <w:rPr>
@@ -1113,7 +1115,7 @@
               <w:noProof/>
             </w:rPr>
           </w:pPr>
-          <w:hyperlink w:anchor="_Toc315899066" w:history="1">
+          <w:hyperlink w:anchor="_Toc316055763" w:history="1">
             <w:r>
               <w:rPr>
                 <w:rStyle w:val="Hyperlink"/>
@@ -1140,7 +1142,7 @@
                 <w:noProof/>
                 <w:webHidden/>
               </w:rPr>
-              <w:instrText xml:space="preserve"> PAGEREF _Toc315899066 \h </w:instrText>
+              <w:instrText xml:space="preserve"> PAGEREF _Toc316055763 \h </w:instrText>
             </w:r>
             <w:r>
               <w:rPr>
@@ -1160,7 +1162,7 @@
                 <w:noProof/>
                 <w:webHidden/>
               </w:rPr>
-              <w:t>13</w:t>
+              <w:t>14</w:t>
             </w:r>
             <w:r>
               <w:rPr>
@@ -1207,12 +1209,12 @@
       <w:pPr>
         <w:pStyle w:val="Heading1"/>
       </w:pPr>
-      <w:bookmarkStart w:id="0" w:name="_Toc315899055"/>
+      <w:bookmarkStart w:id="1" w:name="_Toc316055752"/>
       <w:r>
         <w:lastRenderedPageBreak/>
         <w:t>Welcome Screen</w:t>
       </w:r>
-      <w:bookmarkEnd w:id="0"/>
+      <w:bookmarkEnd w:id="1"/>
     </w:p>
     <w:p>
       <w:r>
@@ -1222,7 +1224,19 @@
         <w:t>screen that comes</w:t>
       </w:r>
       <w:r>
-        <w:t xml:space="preserve"> up when the application first runs. It has button to continue to game in following ways:</w:t>
+        <w:t xml:space="preserve"> up when the application first runs. It has button</w:t>
+      </w:r>
+      <w:r>
+        <w:t>s</w:t>
+      </w:r>
+      <w:r>
+        <w:t xml:space="preserve"> to continue to game in </w:t>
+      </w:r>
+      <w:r>
+        <w:t xml:space="preserve">the </w:t>
+      </w:r>
+      <w:r>
+        <w:t>following ways:</w:t>
       </w:r>
     </w:p>
     <w:p>
@@ -1234,7 +1248,25 @@
         </w:numPr>
       </w:pPr>
       <w:r>
-        <w:t>Single Player: Starts the single player mode of the game</w:t>
+        <w:rPr>
+          <w:b/>
+        </w:rPr>
+        <w:t>Single Player:</w:t>
+      </w:r>
+      <w:r>
+        <w:t xml:space="preserve"> </w:t>
+      </w:r>
+      <w:r>
+        <w:tab/>
+      </w:r>
+      <w:r>
+        <w:t xml:space="preserve">Starts the single player </w:t>
+      </w:r>
+      <w:r>
+        <w:t>version</w:t>
+      </w:r>
+      <w:r>
+        <w:t xml:space="preserve"> of the game</w:t>
       </w:r>
     </w:p>
     <w:p>
@@ -1246,7 +1278,19 @@
         </w:numPr>
       </w:pPr>
       <w:r>
-        <w:t>Multi Player: Starts the multiplayer version of the game</w:t>
+        <w:rPr>
+          <w:b/>
+        </w:rPr>
+        <w:t>Multi Player:</w:t>
+      </w:r>
+      <w:r>
+        <w:t xml:space="preserve"> </w:t>
+      </w:r>
+      <w:r>
+        <w:tab/>
+      </w:r>
+      <w:r>
+        <w:t>Starts the multiplayer version of the game</w:t>
       </w:r>
     </w:p>
     <w:p>
@@ -1258,7 +1302,19 @@
         </w:numPr>
       </w:pPr>
       <w:r>
-        <w:t>Settings: Brings up the settings screen to customize the game</w:t>
+        <w:rPr>
+          <w:b/>
+        </w:rPr>
+        <w:t>Settings:</w:t>
+      </w:r>
+      <w:r>
+        <w:t xml:space="preserve"> </w:t>
+      </w:r>
+      <w:r>
+        <w:tab/>
+      </w:r>
+      <w:r>
+        <w:t>Brings up the settings screen to customize the game</w:t>
       </w:r>
     </w:p>
     <w:p>
@@ -1270,7 +1326,28 @@
         </w:numPr>
       </w:pPr>
       <w:r>
-        <w:t>Help: Brings up help screen summarizing how to play the game</w:t>
+        <w:rPr>
+          <w:b/>
+        </w:rPr>
+        <w:t>Help:</w:t>
+      </w:r>
+      <w:r>
+        <w:t xml:space="preserve"> </w:t>
+      </w:r>
+      <w:r>
+        <w:tab/>
+      </w:r>
+      <w:r>
+        <w:tab/>
+      </w:r>
+      <w:r>
+        <w:t xml:space="preserve">Brings up </w:t>
+      </w:r>
+      <w:r>
+        <w:t xml:space="preserve">the </w:t>
+      </w:r>
+      <w:r>
+        <w:t>help screen summarizing how to play the game</w:t>
       </w:r>
     </w:p>
     <w:p>
@@ -1282,7 +1359,22 @@
         </w:numPr>
       </w:pPr>
       <w:r>
-        <w:t>About: Brings up application information including developers, and license information</w:t>
+        <w:rPr>
+          <w:b/>
+        </w:rPr>
+        <w:t>About:</w:t>
+      </w:r>
+      <w:r>
+        <w:t xml:space="preserve"> </w:t>
+      </w:r>
+      <w:r>
+        <w:tab/>
+      </w:r>
+      <w:r>
+        <w:tab/>
+      </w:r>
+      <w:r>
+        <w:t>Brings up application information including developers, and license information</w:t>
       </w:r>
     </w:p>
     <w:p>
@@ -1294,7 +1386,22 @@
         </w:numPr>
       </w:pPr>
       <w:r>
-        <w:t>Exit: Leaves the game application</w:t>
+        <w:rPr>
+          <w:b/>
+        </w:rPr>
+        <w:t>Exit:</w:t>
+      </w:r>
+      <w:r>
+        <w:t xml:space="preserve"> </w:t>
+      </w:r>
+      <w:r>
+        <w:tab/>
+      </w:r>
+      <w:r>
+        <w:tab/>
+      </w:r>
+      <w:r>
+        <w:t>Leaves the game application</w:t>
       </w:r>
     </w:p>
     <w:p/>
@@ -1394,8 +1501,14 @@
           <w:p>
             <w:pPr>
               <w:jc w:val="center"/>
+              <w:rPr>
+                <w:i/>
+              </w:rPr>
             </w:pPr>
             <w:r>
+              <w:rPr>
+                <w:i/>
+              </w:rPr>
               <w:t>Welcome Screen</w:t>
             </w:r>
           </w:p>
@@ -1406,30 +1519,36 @@
       <w:pPr>
         <w:pStyle w:val="Heading1"/>
       </w:pPr>
-      <w:bookmarkStart w:id="1" w:name="_Toc315899056"/>
+      <w:bookmarkStart w:id="2" w:name="_Toc316055753"/>
       <w:r>
         <w:lastRenderedPageBreak/>
         <w:t>Single Player</w:t>
       </w:r>
-      <w:bookmarkEnd w:id="1"/>
+      <w:bookmarkEnd w:id="2"/>
     </w:p>
     <w:p>
       <w:r>
         <w:t>Single player mode allows user to play the game against AI players with different</w:t>
       </w:r>
       <w:r>
-        <w:t xml:space="preserve"> difficulty levels or playing with at most four people on the screen of one device.</w:t>
+        <w:t xml:space="preserve"> difficulty levels or playing with at most four people on the screen of one </w:t>
+      </w:r>
+      <w:r>
+        <w:t xml:space="preserve">of the </w:t>
+      </w:r>
+      <w:r>
+        <w:t>device.</w:t>
       </w:r>
     </w:p>
     <w:p>
       <w:pPr>
         <w:pStyle w:val="Heading2"/>
       </w:pPr>
-      <w:bookmarkStart w:id="2" w:name="_Toc315899057"/>
+      <w:bookmarkStart w:id="3" w:name="_Toc316055754"/>
       <w:r>
         <w:t>Deciding Team Properties</w:t>
       </w:r>
-      <w:bookmarkEnd w:id="2"/>
+      <w:bookmarkEnd w:id="3"/>
     </w:p>
     <w:p>
       <w:r>
@@ -1681,12 +1800,12 @@
       <w:pPr>
         <w:pStyle w:val="Heading2"/>
       </w:pPr>
-      <w:bookmarkStart w:id="3" w:name="_Toc315899058"/>
+      <w:bookmarkStart w:id="4" w:name="_Toc316055755"/>
       <w:r>
         <w:lastRenderedPageBreak/>
         <w:t>Playing the Game</w:t>
       </w:r>
-      <w:bookmarkEnd w:id="3"/>
+      <w:bookmarkEnd w:id="4"/>
     </w:p>
     <w:p>
       <w:r>
@@ -2340,12 +2459,12 @@
       <w:pPr>
         <w:pStyle w:val="Heading1"/>
       </w:pPr>
-      <w:bookmarkStart w:id="4" w:name="_Toc315899059"/>
+      <w:bookmarkStart w:id="5" w:name="_Toc316055756"/>
       <w:r>
         <w:lastRenderedPageBreak/>
         <w:t>Multi Player</w:t>
       </w:r>
-      <w:bookmarkEnd w:id="4"/>
+      <w:bookmarkEnd w:id="5"/>
     </w:p>
     <w:p>
       <w:r>
@@ -2356,11 +2475,11 @@
       <w:pPr>
         <w:pStyle w:val="Heading2"/>
       </w:pPr>
-      <w:bookmarkStart w:id="5" w:name="_Toc315899060"/>
+      <w:bookmarkStart w:id="6" w:name="_Toc316055757"/>
       <w:r>
         <w:t>Deciding the Server and Client Devices</w:t>
       </w:r>
-      <w:bookmarkEnd w:id="5"/>
+      <w:bookmarkEnd w:id="6"/>
     </w:p>
     <w:p>
       <w:r>
@@ -2377,11 +2496,11 @@
       <w:pPr>
         <w:pStyle w:val="Heading2"/>
       </w:pPr>
-      <w:bookmarkStart w:id="6" w:name="_Toc315899061"/>
+      <w:bookmarkStart w:id="7" w:name="_Toc316055758"/>
       <w:r>
         <w:t>Server Mode</w:t>
       </w:r>
-      <w:bookmarkEnd w:id="6"/>
+      <w:bookmarkEnd w:id="7"/>
     </w:p>
     <w:p>
       <w:r>
@@ -2394,10 +2513,7 @@
         <w:t>button.</w:t>
       </w:r>
       <w:r>
-        <w:t xml:space="preserve"> </w:t>
-      </w:r>
-      <w:r>
-        <w:t>At the next screen after you have selected server mode, you can decide how many client devices can join the game by picking the number from drop-down list, and confirming it by clicking “select” button.</w:t>
+        <w:t xml:space="preserve"> At the next screen after you have selected server mode, you can decide how many client devices can join the game by picking the number from drop-down list, and confirming it by clicking “select” button.</w:t>
       </w:r>
     </w:p>
     <w:tbl>
@@ -2871,25 +2987,16 @@
       <w:pPr>
         <w:pStyle w:val="Heading2"/>
       </w:pPr>
-      <w:bookmarkStart w:id="7" w:name="_Toc315899062"/>
+      <w:bookmarkStart w:id="8" w:name="_Toc316055759"/>
       <w:r>
         <w:lastRenderedPageBreak/>
         <w:t>Client Mode</w:t>
       </w:r>
-      <w:bookmarkEnd w:id="7"/>
-    </w:p>
-    <w:p>
-      <w:r>
-        <w:t>If you decide to be a “</w:t>
-      </w:r>
-      <w:r>
-        <w:t>client</w:t>
-      </w:r>
-      <w:r>
-        <w:t xml:space="preserve">” </w:t>
-      </w:r>
-      <w:r>
-        <w:t xml:space="preserve">that connects to a server device, you should click the client mode button after you click the </w:t>
+      <w:bookmarkEnd w:id="8"/>
+    </w:p>
+    <w:p>
+      <w:r>
+        <w:t xml:space="preserve">If you decide to be a “client” that connects to a server device, you should click the client mode button after you click the </w:t>
       </w:r>
       <w:proofErr w:type="spellStart"/>
       <w:r>
@@ -3361,7 +3468,7 @@
           <w:noProof/>
         </w:rPr>
       </w:pPr>
-      <w:bookmarkStart w:id="8" w:name="_Toc315899063"/>
+      <w:bookmarkStart w:id="9" w:name="_Toc316055760"/>
       <w:r>
         <w:rPr>
           <w:noProof/>
@@ -3369,7 +3476,7 @@
         <w:lastRenderedPageBreak/>
         <w:t>Settings</w:t>
       </w:r>
-      <w:bookmarkEnd w:id="8"/>
+      <w:bookmarkEnd w:id="9"/>
     </w:p>
     <w:p>
       <w:r>
@@ -3380,23 +3487,22 @@
       <w:tblPr>
         <w:tblStyle w:val="TableGrid"/>
         <w:tblW w:w="0" w:type="auto"/>
-        <w:tblBorders>
-          <w:top w:val="none" w:sz="0" w:space="0" w:color="auto"/>
-          <w:left w:val="none" w:sz="0" w:space="0" w:color="auto"/>
-          <w:bottom w:val="none" w:sz="0" w:space="0" w:color="auto"/>
-          <w:right w:val="none" w:sz="0" w:space="0" w:color="auto"/>
-          <w:insideH w:val="none" w:sz="0" w:space="0" w:color="auto"/>
-          <w:insideV w:val="none" w:sz="0" w:space="0" w:color="auto"/>
-        </w:tblBorders>
         <w:tblLook w:val="04A0" w:firstRow="1" w:lastRow="0" w:firstColumn="1" w:lastColumn="0" w:noHBand="0" w:noVBand="1"/>
       </w:tblPr>
       <w:tblGrid>
-        <w:gridCol w:w="14616"/>
+        <w:gridCol w:w="7308"/>
+        <w:gridCol w:w="7308"/>
       </w:tblGrid>
       <w:tr>
         <w:tc>
           <w:tcPr>
-            <w:tcW w:w="14616" w:type="dxa"/>
+            <w:tcW w:w="7308" w:type="dxa"/>
+            <w:tcBorders>
+              <w:top w:val="nil"/>
+              <w:left w:val="nil"/>
+              <w:bottom w:val="nil"/>
+              <w:right w:val="nil"/>
+            </w:tcBorders>
           </w:tcPr>
           <w:p>
             <w:pPr>
@@ -3407,10 +3513,10 @@
                 <w:noProof/>
               </w:rPr>
               <w:drawing>
-                <wp:inline distT="0" distB="0" distL="0" distR="0" wp14:anchorId="501C39E7" wp14:editId="65E63D9D">
+                <wp:inline distT="0" distB="0" distL="0" distR="0" wp14:anchorId="4975C021" wp14:editId="45589917">
                   <wp:extent cx="2286000" cy="3813048"/>
                   <wp:effectExtent l="171450" t="171450" r="381000" b="359410"/>
-                  <wp:docPr id="22" name="Picture 22" descr="C:\Users\Baris\Desktop\Screenshots\screenshot-1328131306948.png"/>
+                  <wp:docPr id="3" name="Picture 3" descr="C:\Users\Baris\Desktop\Screenshots\screenshot-1328288422568.png"/>
                   <wp:cNvGraphicFramePr>
                     <a:graphicFrameLocks xmlns:a="http://schemas.openxmlformats.org/drawingml/2006/main" noChangeAspect="1"/>
                   </wp:cNvGraphicFramePr>
@@ -3418,7 +3524,7 @@
                     <a:graphicData uri="http://schemas.openxmlformats.org/drawingml/2006/picture">
                       <pic:pic xmlns:pic="http://schemas.openxmlformats.org/drawingml/2006/picture">
                         <pic:nvPicPr>
-                          <pic:cNvPr id="0" name="Picture 12" descr="C:\Users\Baris\Desktop\Screenshots\screenshot-1328131306948.png"/>
+                          <pic:cNvPr id="0" name="Picture 1" descr="C:\Users\Baris\Desktop\Screenshots\screenshot-1328288422568.png"/>
                           <pic:cNvPicPr>
                             <a:picLocks noChangeAspect="1" noChangeArrowheads="1"/>
                           </pic:cNvPicPr>
@@ -3463,6 +3569,204 @@
             </w:r>
           </w:p>
         </w:tc>
+        <w:tc>
+          <w:tcPr>
+            <w:tcW w:w="7308" w:type="dxa"/>
+            <w:tcBorders>
+              <w:top w:val="nil"/>
+              <w:left w:val="nil"/>
+              <w:bottom w:val="nil"/>
+              <w:right w:val="nil"/>
+            </w:tcBorders>
+          </w:tcPr>
+          <w:p>
+            <w:pPr>
+              <w:jc w:val="center"/>
+            </w:pPr>
+            <w:r>
+              <w:rPr>
+                <w:noProof/>
+              </w:rPr>
+              <w:drawing>
+                <wp:inline distT="0" distB="0" distL="0" distR="0" wp14:anchorId="72F5DECB" wp14:editId="5D7110F9">
+                  <wp:extent cx="2286000" cy="3813048"/>
+                  <wp:effectExtent l="171450" t="171450" r="381000" b="359410"/>
+                  <wp:docPr id="9" name="Picture 9" descr="C:\Users\Baris\Desktop\Screenshots\screenshot-1328288432736.png"/>
+                  <wp:cNvGraphicFramePr>
+                    <a:graphicFrameLocks xmlns:a="http://schemas.openxmlformats.org/drawingml/2006/main" noChangeAspect="1"/>
+                  </wp:cNvGraphicFramePr>
+                  <a:graphic xmlns:a="http://schemas.openxmlformats.org/drawingml/2006/main">
+                    <a:graphicData uri="http://schemas.openxmlformats.org/drawingml/2006/picture">
+                      <pic:pic xmlns:pic="http://schemas.openxmlformats.org/drawingml/2006/picture">
+                        <pic:nvPicPr>
+                          <pic:cNvPr id="0" name="Picture 2" descr="C:\Users\Baris\Desktop\Screenshots\screenshot-1328288432736.png"/>
+                          <pic:cNvPicPr>
+                            <a:picLocks noChangeAspect="1" noChangeArrowheads="1"/>
+                          </pic:cNvPicPr>
+                        </pic:nvPicPr>
+                        <pic:blipFill>
+                          <a:blip r:embed="rId28">
+                            <a:extLst>
+                              <a:ext uri="{28A0092B-C50C-407E-A947-70E740481C1C}">
+                                <a14:useLocalDpi xmlns:a14="http://schemas.microsoft.com/office/drawing/2010/main" val="0"/>
+                              </a:ext>
+                            </a:extLst>
+                          </a:blip>
+                          <a:srcRect/>
+                          <a:stretch>
+                            <a:fillRect/>
+                          </a:stretch>
+                        </pic:blipFill>
+                        <pic:spPr bwMode="auto">
+                          <a:xfrm>
+                            <a:off x="0" y="0"/>
+                            <a:ext cx="2286000" cy="3813048"/>
+                          </a:xfrm>
+                          <a:prstGeom prst="rect">
+                            <a:avLst/>
+                          </a:prstGeom>
+                          <a:ln>
+                            <a:noFill/>
+                          </a:ln>
+                          <a:effectLst>
+                            <a:outerShdw blurRad="292100" dist="139700" dir="2700000" algn="tl" rotWithShape="0">
+                              <a:srgbClr val="333333">
+                                <a:alpha val="65000"/>
+                              </a:srgbClr>
+                            </a:outerShdw>
+                          </a:effectLst>
+                        </pic:spPr>
+                      </pic:pic>
+                    </a:graphicData>
+                  </a:graphic>
+                </wp:inline>
+              </w:drawing>
+            </w:r>
+          </w:p>
+        </w:tc>
+      </w:tr>
+      <w:tr>
+        <w:tc>
+          <w:tcPr>
+            <w:tcW w:w="14616" w:type="dxa"/>
+            <w:gridSpan w:val="2"/>
+            <w:tcBorders>
+              <w:top w:val="nil"/>
+              <w:left w:val="nil"/>
+              <w:bottom w:val="nil"/>
+              <w:right w:val="nil"/>
+            </w:tcBorders>
+          </w:tcPr>
+          <w:p>
+            <w:pPr>
+              <w:jc w:val="center"/>
+            </w:pPr>
+            <w:r>
+              <w:t>Settings menu</w:t>
+            </w:r>
+          </w:p>
+        </w:tc>
+      </w:tr>
+    </w:tbl>
+    <w:p/>
+    <w:p>
+      <w:pPr>
+        <w:pStyle w:val="Heading1"/>
+      </w:pPr>
+      <w:bookmarkStart w:id="10" w:name="_Toc316055761"/>
+      <w:r>
+        <w:lastRenderedPageBreak/>
+        <w:t>Help</w:t>
+      </w:r>
+      <w:bookmarkEnd w:id="10"/>
+    </w:p>
+    <w:tbl>
+      <w:tblPr>
+        <w:tblStyle w:val="TableGrid"/>
+        <w:tblW w:w="0" w:type="auto"/>
+        <w:tblBorders>
+          <w:top w:val="none" w:sz="0" w:space="0" w:color="auto"/>
+          <w:left w:val="none" w:sz="0" w:space="0" w:color="auto"/>
+          <w:bottom w:val="none" w:sz="0" w:space="0" w:color="auto"/>
+          <w:right w:val="none" w:sz="0" w:space="0" w:color="auto"/>
+          <w:insideH w:val="none" w:sz="0" w:space="0" w:color="auto"/>
+          <w:insideV w:val="none" w:sz="0" w:space="0" w:color="auto"/>
+        </w:tblBorders>
+        <w:tblLook w:val="04A0" w:firstRow="1" w:lastRow="0" w:firstColumn="1" w:lastColumn="0" w:noHBand="0" w:noVBand="1"/>
+      </w:tblPr>
+      <w:tblGrid>
+        <w:gridCol w:w="14616"/>
+      </w:tblGrid>
+      <w:tr>
+        <w:tc>
+          <w:tcPr>
+            <w:tcW w:w="14616" w:type="dxa"/>
+          </w:tcPr>
+          <w:p>
+            <w:pPr>
+              <w:jc w:val="center"/>
+            </w:pPr>
+            <w:r>
+              <w:rPr>
+                <w:noProof/>
+              </w:rPr>
+              <w:drawing>
+                <wp:inline distT="0" distB="0" distL="0" distR="0" wp14:anchorId="6A4C0A12" wp14:editId="022B4AB4">
+                  <wp:extent cx="2286000" cy="3813048"/>
+                  <wp:effectExtent l="171450" t="171450" r="381000" b="359410"/>
+                  <wp:docPr id="14" name="Picture 14" descr="C:\Users\Baris\Desktop\Screenshots\screenshot-1328288455101.png"/>
+                  <wp:cNvGraphicFramePr>
+                    <a:graphicFrameLocks xmlns:a="http://schemas.openxmlformats.org/drawingml/2006/main" noChangeAspect="1"/>
+                  </wp:cNvGraphicFramePr>
+                  <a:graphic xmlns:a="http://schemas.openxmlformats.org/drawingml/2006/main">
+                    <a:graphicData uri="http://schemas.openxmlformats.org/drawingml/2006/picture">
+                      <pic:pic xmlns:pic="http://schemas.openxmlformats.org/drawingml/2006/picture">
+                        <pic:nvPicPr>
+                          <pic:cNvPr id="0" name="Picture 3" descr="C:\Users\Baris\Desktop\Screenshots\screenshot-1328288455101.png"/>
+                          <pic:cNvPicPr>
+                            <a:picLocks noChangeAspect="1" noChangeArrowheads="1"/>
+                          </pic:cNvPicPr>
+                        </pic:nvPicPr>
+                        <pic:blipFill>
+                          <a:blip r:embed="rId29">
+                            <a:extLst>
+                              <a:ext uri="{28A0092B-C50C-407E-A947-70E740481C1C}">
+                                <a14:useLocalDpi xmlns:a14="http://schemas.microsoft.com/office/drawing/2010/main" val="0"/>
+                              </a:ext>
+                            </a:extLst>
+                          </a:blip>
+                          <a:srcRect/>
+                          <a:stretch>
+                            <a:fillRect/>
+                          </a:stretch>
+                        </pic:blipFill>
+                        <pic:spPr bwMode="auto">
+                          <a:xfrm>
+                            <a:off x="0" y="0"/>
+                            <a:ext cx="2286000" cy="3813048"/>
+                          </a:xfrm>
+                          <a:prstGeom prst="rect">
+                            <a:avLst/>
+                          </a:prstGeom>
+                          <a:ln>
+                            <a:noFill/>
+                          </a:ln>
+                          <a:effectLst>
+                            <a:outerShdw blurRad="292100" dist="139700" dir="2700000" algn="tl" rotWithShape="0">
+                              <a:srgbClr val="333333">
+                                <a:alpha val="65000"/>
+                              </a:srgbClr>
+                            </a:outerShdw>
+                          </a:effectLst>
+                        </pic:spPr>
+                      </pic:pic>
+                    </a:graphicData>
+                  </a:graphic>
+                </wp:inline>
+              </w:drawing>
+            </w:r>
+          </w:p>
+        </w:tc>
       </w:tr>
       <w:tr>
         <w:tc>
@@ -3474,56 +3778,146 @@
               <w:jc w:val="center"/>
             </w:pPr>
             <w:r>
-              <w:t>Settings menu</w:t>
+              <w:t>Getting help</w:t>
             </w:r>
           </w:p>
         </w:tc>
       </w:tr>
     </w:tbl>
+    <w:p/>
+    <w:p>
+      <w:proofErr w:type="gramStart"/>
+      <w:r>
+        <w:t>A summarized version of the user manual of the game application.</w:t>
+      </w:r>
+      <w:proofErr w:type="gramEnd"/>
+    </w:p>
     <w:p>
       <w:pPr>
         <w:pStyle w:val="Heading1"/>
       </w:pPr>
-      <w:bookmarkStart w:id="9" w:name="_Toc315899064"/>
-      <w:r>
-        <w:t>Help</w:t>
-      </w:r>
-      <w:bookmarkEnd w:id="9"/>
-    </w:p>
-    <w:p>
-      <w:proofErr w:type="gramStart"/>
-      <w:r>
-        <w:t>A su</w:t>
-      </w:r>
-      <w:bookmarkStart w:id="10" w:name="_GoBack"/>
-      <w:bookmarkEnd w:id="10"/>
-      <w:r>
-        <w:t>mmarized version of the user manual of the game application.</w:t>
-      </w:r>
-      <w:proofErr w:type="gramEnd"/>
-    </w:p>
+      <w:bookmarkStart w:id="11" w:name="_Toc316055762"/>
+      <w:r>
+        <w:lastRenderedPageBreak/>
+        <w:t>About</w:t>
+      </w:r>
+      <w:bookmarkEnd w:id="11"/>
+    </w:p>
+    <w:tbl>
+      <w:tblPr>
+        <w:tblStyle w:val="TableGrid"/>
+        <w:tblW w:w="0" w:type="auto"/>
+        <w:tblBorders>
+          <w:top w:val="none" w:sz="0" w:space="0" w:color="auto"/>
+          <w:left w:val="none" w:sz="0" w:space="0" w:color="auto"/>
+          <w:bottom w:val="none" w:sz="0" w:space="0" w:color="auto"/>
+          <w:right w:val="none" w:sz="0" w:space="0" w:color="auto"/>
+          <w:insideH w:val="none" w:sz="0" w:space="0" w:color="auto"/>
+          <w:insideV w:val="none" w:sz="0" w:space="0" w:color="auto"/>
+        </w:tblBorders>
+        <w:tblLook w:val="04A0" w:firstRow="1" w:lastRow="0" w:firstColumn="1" w:lastColumn="0" w:noHBand="0" w:noVBand="1"/>
+      </w:tblPr>
+      <w:tblGrid>
+        <w:gridCol w:w="14616"/>
+      </w:tblGrid>
+      <w:tr>
+        <w:tc>
+          <w:tcPr>
+            <w:tcW w:w="14616" w:type="dxa"/>
+          </w:tcPr>
+          <w:p>
+            <w:pPr>
+              <w:jc w:val="center"/>
+            </w:pPr>
+            <w:r>
+              <w:rPr>
+                <w:noProof/>
+              </w:rPr>
+              <w:drawing>
+                <wp:inline distT="0" distB="0" distL="0" distR="0" wp14:anchorId="102DF447" wp14:editId="4E011019">
+                  <wp:extent cx="2286000" cy="3813048"/>
+                  <wp:effectExtent l="171450" t="171450" r="381000" b="359410"/>
+                  <wp:docPr id="23" name="Picture 23" descr="C:\Users\Baris\Desktop\Screenshots\screenshot-1328288446220.png"/>
+                  <wp:cNvGraphicFramePr>
+                    <a:graphicFrameLocks xmlns:a="http://schemas.openxmlformats.org/drawingml/2006/main" noChangeAspect="1"/>
+                  </wp:cNvGraphicFramePr>
+                  <a:graphic xmlns:a="http://schemas.openxmlformats.org/drawingml/2006/main">
+                    <a:graphicData uri="http://schemas.openxmlformats.org/drawingml/2006/picture">
+                      <pic:pic xmlns:pic="http://schemas.openxmlformats.org/drawingml/2006/picture">
+                        <pic:nvPicPr>
+                          <pic:cNvPr id="0" name="Picture 4" descr="C:\Users\Baris\Desktop\Screenshots\screenshot-1328288446220.png"/>
+                          <pic:cNvPicPr>
+                            <a:picLocks noChangeAspect="1" noChangeArrowheads="1"/>
+                          </pic:cNvPicPr>
+                        </pic:nvPicPr>
+                        <pic:blipFill>
+                          <a:blip r:embed="rId30">
+                            <a:extLst>
+                              <a:ext uri="{28A0092B-C50C-407E-A947-70E740481C1C}">
+                                <a14:useLocalDpi xmlns:a14="http://schemas.microsoft.com/office/drawing/2010/main" val="0"/>
+                              </a:ext>
+                            </a:extLst>
+                          </a:blip>
+                          <a:srcRect/>
+                          <a:stretch>
+                            <a:fillRect/>
+                          </a:stretch>
+                        </pic:blipFill>
+                        <pic:spPr bwMode="auto">
+                          <a:xfrm>
+                            <a:off x="0" y="0"/>
+                            <a:ext cx="2286000" cy="3813048"/>
+                          </a:xfrm>
+                          <a:prstGeom prst="rect">
+                            <a:avLst/>
+                          </a:prstGeom>
+                          <a:ln>
+                            <a:noFill/>
+                          </a:ln>
+                          <a:effectLst>
+                            <a:outerShdw blurRad="292100" dist="139700" dir="2700000" algn="tl" rotWithShape="0">
+                              <a:srgbClr val="333333">
+                                <a:alpha val="65000"/>
+                              </a:srgbClr>
+                            </a:outerShdw>
+                          </a:effectLst>
+                        </pic:spPr>
+                      </pic:pic>
+                    </a:graphicData>
+                  </a:graphic>
+                </wp:inline>
+              </w:drawing>
+            </w:r>
+          </w:p>
+        </w:tc>
+      </w:tr>
+      <w:tr>
+        <w:tc>
+          <w:tcPr>
+            <w:tcW w:w="14616" w:type="dxa"/>
+          </w:tcPr>
+          <w:p>
+            <w:pPr>
+              <w:jc w:val="center"/>
+            </w:pPr>
+            <w:r>
+              <w:t>About game application screen</w:t>
+            </w:r>
+          </w:p>
+        </w:tc>
+      </w:tr>
+    </w:tbl>
     <w:p/>
+    <w:p>
+      <w:r>
+        <w:t>It includes information about developers of the game, and license.</w:t>
+      </w:r>
+    </w:p>
     <w:p>
       <w:pPr>
         <w:pStyle w:val="Heading1"/>
       </w:pPr>
-      <w:bookmarkStart w:id="11" w:name="_Toc315899065"/>
-      <w:r>
-        <w:lastRenderedPageBreak/>
-        <w:t>About</w:t>
-      </w:r>
-      <w:bookmarkEnd w:id="11"/>
-    </w:p>
-    <w:p>
-      <w:r>
-        <w:t>It includes information about developers of the game, and license.</w:t>
-      </w:r>
-    </w:p>
-    <w:p>
-      <w:pPr>
-        <w:pStyle w:val="Heading1"/>
-      </w:pPr>
-      <w:bookmarkStart w:id="12" w:name="_Toc315899066"/>
+      <w:bookmarkStart w:id="12" w:name="_Toc316055763"/>
       <w:r>
         <w:t>Exit</w:t>
       </w:r>
@@ -3535,7 +3929,7 @@
       </w:r>
     </w:p>
     <w:sectPr>
-      <w:footerReference w:type="default" r:id="rId28"/>
+      <w:footerReference w:type="default" r:id="rId31"/>
       <w:pgSz w:w="15840" w:h="12240" w:orient="landscape"/>
       <w:pgMar w:top="720" w:right="720" w:bottom="720" w:left="720" w:header="432" w:footer="432" w:gutter="0"/>
       <w:cols w:space="720"/>
@@ -3604,7 +3998,7 @@
           <w:rPr>
             <w:noProof/>
           </w:rPr>
-          <w:t>12</w:t>
+          <w:t>14</w:t>
         </w:r>
         <w:r>
           <w:rPr>
@@ -3653,8 +4047,8 @@
   <w:abstractNum w:abstractNumId="0">
     <w:nsid w:val="050416C0"/>
     <w:multiLevelType w:val="hybridMultilevel"/>
-    <w:tmpl w:val="FD8CAC1A"/>
-    <w:lvl w:ilvl="0" w:tplc="0409000F">
+    <w:tmpl w:val="EF32159C"/>
+    <w:lvl w:ilvl="0" w:tplc="82FC6660">
       <w:start w:val="1"/>
       <w:numFmt w:val="decimal"/>
       <w:lvlText w:val="%1."/>
@@ -3662,6 +4056,9 @@
       <w:pPr>
         <w:ind w:left="720" w:hanging="360"/>
       </w:pPr>
+      <w:rPr>
+        <w:b/>
+      </w:rPr>
     </w:lvl>
     <w:lvl w:ilvl="1" w:tplc="04090019" w:tentative="1">
       <w:start w:val="1"/>
@@ -4892,7 +5289,7 @@
 </file>
 
 <file path=customXml/itemProps1.xml><?xml version="1.0" encoding="utf-8"?>
-<ds:datastoreItem xmlns:ds="http://schemas.openxmlformats.org/officeDocument/2006/customXml" ds:itemID="{BD645814-EAB7-4685-A62A-B4D35465AAA7}">
+<ds:datastoreItem xmlns:ds="http://schemas.openxmlformats.org/officeDocument/2006/customXml" ds:itemID="{DA042232-4C0E-4038-9127-A877E073197A}">
   <ds:schemaRefs>
     <ds:schemaRef ds:uri="http://schemas.openxmlformats.org/officeDocument/2006/bibliography"/>
   </ds:schemaRefs>

</xml_diff>

<commit_message>
User manual updated: put the screenshot of option menu because nexus one is not able to take the screenshot of it. I took with sg2. Also updated screenshots of sbout and help screen with sg2
</commit_message>
<xml_diff>
--- a/MenschAergereDichNicht/Reports/UserManual.docx
+++ b/MenschAergereDichNicht/Reports/UserManual.docx
@@ -756,8 +756,6 @@
               <w:fldChar w:fldCharType="end"/>
             </w:r>
           </w:hyperlink>
-          <w:bookmarkStart w:id="0" w:name="_GoBack"/>
-          <w:bookmarkEnd w:id="0"/>
         </w:p>
         <w:p>
           <w:pPr>
@@ -1209,12 +1207,12 @@
       <w:pPr>
         <w:pStyle w:val="Heading1"/>
       </w:pPr>
-      <w:bookmarkStart w:id="1" w:name="_Toc316055752"/>
+      <w:bookmarkStart w:id="0" w:name="_Toc316055752"/>
       <w:r>
         <w:lastRenderedPageBreak/>
         <w:t>Welcome Screen</w:t>
       </w:r>
-      <w:bookmarkEnd w:id="1"/>
+      <w:bookmarkEnd w:id="0"/>
     </w:p>
     <w:p>
       <w:r>
@@ -1519,12 +1517,12 @@
       <w:pPr>
         <w:pStyle w:val="Heading1"/>
       </w:pPr>
-      <w:bookmarkStart w:id="2" w:name="_Toc316055753"/>
+      <w:bookmarkStart w:id="1" w:name="_Toc316055753"/>
       <w:r>
         <w:lastRenderedPageBreak/>
         <w:t>Single Player</w:t>
       </w:r>
-      <w:bookmarkEnd w:id="2"/>
+      <w:bookmarkEnd w:id="1"/>
     </w:p>
     <w:p>
       <w:r>
@@ -1544,11 +1542,11 @@
       <w:pPr>
         <w:pStyle w:val="Heading2"/>
       </w:pPr>
-      <w:bookmarkStart w:id="3" w:name="_Toc316055754"/>
+      <w:bookmarkStart w:id="2" w:name="_Toc316055754"/>
       <w:r>
         <w:t>Deciding Team Properties</w:t>
       </w:r>
-      <w:bookmarkEnd w:id="3"/>
+      <w:bookmarkEnd w:id="2"/>
     </w:p>
     <w:p>
       <w:r>
@@ -1775,8 +1773,14 @@
           <w:p>
             <w:pPr>
               <w:jc w:val="center"/>
+              <w:rPr>
+                <w:i/>
+              </w:rPr>
             </w:pPr>
             <w:r>
+              <w:rPr>
+                <w:i/>
+              </w:rPr>
               <w:t>Selecting each team’s properties</w:t>
             </w:r>
           </w:p>
@@ -1788,8 +1792,14 @@
           <w:p>
             <w:pPr>
               <w:jc w:val="center"/>
+              <w:rPr>
+                <w:i/>
+              </w:rPr>
             </w:pPr>
             <w:r>
+              <w:rPr>
+                <w:i/>
+              </w:rPr>
               <w:t>Selecting the difficulty level of AI players</w:t>
             </w:r>
           </w:p>
@@ -1800,12 +1810,12 @@
       <w:pPr>
         <w:pStyle w:val="Heading2"/>
       </w:pPr>
-      <w:bookmarkStart w:id="4" w:name="_Toc316055755"/>
+      <w:bookmarkStart w:id="3" w:name="_Toc316055755"/>
       <w:r>
         <w:lastRenderedPageBreak/>
         <w:t>Playing the Game</w:t>
       </w:r>
-      <w:bookmarkEnd w:id="4"/>
+      <w:bookmarkEnd w:id="3"/>
     </w:p>
     <w:p>
       <w:r>
@@ -2037,8 +2047,14 @@
           <w:p>
             <w:pPr>
               <w:jc w:val="center"/>
+              <w:rPr>
+                <w:i/>
+              </w:rPr>
             </w:pPr>
             <w:r>
+              <w:rPr>
+                <w:i/>
+              </w:rPr>
               <w:t>Notifications to guide you in the game</w:t>
             </w:r>
           </w:p>
@@ -2050,8 +2066,14 @@
           <w:p>
             <w:pPr>
               <w:jc w:val="center"/>
+              <w:rPr>
+                <w:i/>
+              </w:rPr>
             </w:pPr>
             <w:r>
+              <w:rPr>
+                <w:i/>
+              </w:rPr>
               <w:t>Selected peg is highlighted</w:t>
             </w:r>
           </w:p>
@@ -2241,8 +2263,14 @@
           <w:p>
             <w:pPr>
               <w:jc w:val="center"/>
+              <w:rPr>
+                <w:i/>
+              </w:rPr>
             </w:pPr>
             <w:r>
+              <w:rPr>
+                <w:i/>
+              </w:rPr>
               <w:t>Different zoom levels to the board</w:t>
             </w:r>
           </w:p>
@@ -2427,8 +2455,14 @@
           <w:p>
             <w:pPr>
               <w:jc w:val="center"/>
+              <w:rPr>
+                <w:i/>
+              </w:rPr>
             </w:pPr>
             <w:r>
+              <w:rPr>
+                <w:i/>
+              </w:rPr>
               <w:t xml:space="preserve">Positioning the board </w:t>
             </w:r>
           </w:p>
@@ -2459,12 +2493,12 @@
       <w:pPr>
         <w:pStyle w:val="Heading1"/>
       </w:pPr>
-      <w:bookmarkStart w:id="5" w:name="_Toc316055756"/>
+      <w:bookmarkStart w:id="4" w:name="_Toc316055756"/>
       <w:r>
         <w:lastRenderedPageBreak/>
         <w:t>Multi Player</w:t>
       </w:r>
-      <w:bookmarkEnd w:id="5"/>
+      <w:bookmarkEnd w:id="4"/>
     </w:p>
     <w:p>
       <w:r>
@@ -2475,11 +2509,11 @@
       <w:pPr>
         <w:pStyle w:val="Heading2"/>
       </w:pPr>
-      <w:bookmarkStart w:id="6" w:name="_Toc316055757"/>
+      <w:bookmarkStart w:id="5" w:name="_Toc316055757"/>
       <w:r>
         <w:t>Deciding the Server and Client Devices</w:t>
       </w:r>
-      <w:bookmarkEnd w:id="6"/>
+      <w:bookmarkEnd w:id="5"/>
     </w:p>
     <w:p>
       <w:r>
@@ -2496,11 +2530,11 @@
       <w:pPr>
         <w:pStyle w:val="Heading2"/>
       </w:pPr>
-      <w:bookmarkStart w:id="7" w:name="_Toc316055758"/>
+      <w:bookmarkStart w:id="6" w:name="_Toc316055758"/>
       <w:r>
         <w:t>Server Mode</w:t>
       </w:r>
-      <w:bookmarkEnd w:id="7"/>
+      <w:bookmarkEnd w:id="6"/>
     </w:p>
     <w:p>
       <w:r>
@@ -2689,11 +2723,13 @@
             <w:pPr>
               <w:jc w:val="center"/>
               <w:rPr>
+                <w:i/>
                 <w:noProof/>
               </w:rPr>
             </w:pPr>
             <w:r>
               <w:rPr>
+                <w:i/>
                 <w:noProof/>
               </w:rPr>
               <w:t>Selecting the device mode</w:t>
@@ -2708,11 +2744,13 @@
             <w:pPr>
               <w:jc w:val="center"/>
               <w:rPr>
+                <w:i/>
                 <w:noProof/>
               </w:rPr>
             </w:pPr>
             <w:r>
               <w:rPr>
+                <w:i/>
                 <w:noProof/>
               </w:rPr>
               <w:t>Deciding the number of clients</w:t>
@@ -2913,11 +2951,13 @@
             <w:pPr>
               <w:jc w:val="center"/>
               <w:rPr>
+                <w:i/>
                 <w:noProof/>
               </w:rPr>
             </w:pPr>
             <w:r>
               <w:rPr>
+                <w:i/>
                 <w:noProof/>
               </w:rPr>
               <w:t>Server device waits for all the clients connection</w:t>
@@ -2932,11 +2972,13 @@
             <w:pPr>
               <w:jc w:val="center"/>
               <w:rPr>
+                <w:i/>
                 <w:noProof/>
               </w:rPr>
             </w:pPr>
             <w:r>
               <w:rPr>
+                <w:i/>
                 <w:noProof/>
               </w:rPr>
               <w:t>Team properties screen</w:t>
@@ -2987,12 +3029,12 @@
       <w:pPr>
         <w:pStyle w:val="Heading2"/>
       </w:pPr>
-      <w:bookmarkStart w:id="8" w:name="_Toc316055759"/>
+      <w:bookmarkStart w:id="7" w:name="_Toc316055759"/>
       <w:r>
         <w:lastRenderedPageBreak/>
         <w:t>Client Mode</w:t>
       </w:r>
-      <w:bookmarkEnd w:id="8"/>
+      <w:bookmarkEnd w:id="7"/>
     </w:p>
     <w:p>
       <w:r>
@@ -3184,8 +3226,14 @@
           <w:p>
             <w:pPr>
               <w:jc w:val="center"/>
+              <w:rPr>
+                <w:i/>
+              </w:rPr>
             </w:pPr>
             <w:r>
+              <w:rPr>
+                <w:i/>
+              </w:rPr>
               <w:t>Selecting a server device name to connect</w:t>
             </w:r>
           </w:p>
@@ -3197,8 +3245,14 @@
           <w:p>
             <w:pPr>
               <w:jc w:val="center"/>
+              <w:rPr>
+                <w:i/>
+              </w:rPr>
             </w:pPr>
             <w:r>
+              <w:rPr>
+                <w:i/>
+              </w:rPr>
               <w:t>Scanning for other devices that has not been paired before</w:t>
             </w:r>
           </w:p>
@@ -3231,13 +3285,14 @@
         <w:tblLook w:val="04A0" w:firstRow="1" w:lastRow="0" w:firstColumn="1" w:lastColumn="0" w:noHBand="0" w:noVBand="1"/>
       </w:tblPr>
       <w:tblGrid>
-        <w:gridCol w:w="7308"/>
-        <w:gridCol w:w="7308"/>
+        <w:gridCol w:w="4965"/>
+        <w:gridCol w:w="4965"/>
+        <w:gridCol w:w="4686"/>
       </w:tblGrid>
       <w:tr>
         <w:tc>
           <w:tcPr>
-            <w:tcW w:w="7308" w:type="dxa"/>
+            <w:tcW w:w="5754" w:type="dxa"/>
           </w:tcPr>
           <w:p>
             <w:pPr>
@@ -3251,7 +3306,7 @@
                 <w:noProof/>
               </w:rPr>
               <w:drawing>
-                <wp:inline distT="0" distB="0" distL="0" distR="0" wp14:anchorId="45711F94" wp14:editId="1FD54583">
+                <wp:inline distT="0" distB="0" distL="0" distR="0" wp14:anchorId="5C0A857C" wp14:editId="1AAFC19D">
                   <wp:extent cx="2286000" cy="3813048"/>
                   <wp:effectExtent l="171450" t="171450" r="381000" b="359410"/>
                   <wp:docPr id="19" name="Picture 19" descr="C:\Users\Baris\Desktop\Screenshots\screenshot-1328130132321.png"/>
@@ -3309,7 +3364,7 @@
         </w:tc>
         <w:tc>
           <w:tcPr>
-            <w:tcW w:w="7308" w:type="dxa"/>
+            <w:tcW w:w="5754" w:type="dxa"/>
           </w:tcPr>
           <w:p>
             <w:pPr>
@@ -3323,7 +3378,7 @@
                 <w:noProof/>
               </w:rPr>
               <w:drawing>
-                <wp:inline distT="0" distB="0" distL="0" distR="0" wp14:anchorId="53D876C6" wp14:editId="32516F02">
+                <wp:inline distT="0" distB="0" distL="0" distR="0" wp14:anchorId="63A35629" wp14:editId="0C2D5098">
                   <wp:extent cx="2286000" cy="3813048"/>
                   <wp:effectExtent l="171450" t="171450" r="381000" b="359410"/>
                   <wp:docPr id="21" name="Picture 21" descr="C:\Users\Baris\Desktop\Screenshots\screenshot-1328119913174.png"/>
@@ -3379,11 +3434,9 @@
             </w:r>
           </w:p>
         </w:tc>
-      </w:tr>
-      <w:tr>
         <w:tc>
           <w:tcPr>
-            <w:tcW w:w="7308" w:type="dxa"/>
+            <w:tcW w:w="3108" w:type="dxa"/>
           </w:tcPr>
           <w:p>
             <w:pPr>
@@ -3396,127 +3449,11 @@
               <w:rPr>
                 <w:noProof/>
               </w:rPr>
-              <w:t>Following the progree of other devices conenction to the server</w:t>
-            </w:r>
-          </w:p>
-        </w:tc>
-        <w:tc>
-          <w:tcPr>
-            <w:tcW w:w="7308" w:type="dxa"/>
-          </w:tcPr>
-          <w:p>
-            <w:pPr>
-              <w:jc w:val="center"/>
-              <w:rPr>
-                <w:noProof/>
-              </w:rPr>
-            </w:pPr>
-            <w:r>
-              <w:rPr>
-                <w:noProof/>
-              </w:rPr>
-              <w:t>Hurry up mode</w:t>
-            </w:r>
-          </w:p>
-        </w:tc>
-      </w:tr>
-    </w:tbl>
-    <w:p>
-      <w:pPr>
-        <w:jc w:val="center"/>
-        <w:rPr>
-          <w:noProof/>
-        </w:rPr>
-      </w:pPr>
-    </w:p>
-    <w:p>
-      <w:pPr>
-        <w:rPr>
-          <w:noProof/>
-        </w:rPr>
-      </w:pPr>
-      <w:r>
-        <w:rPr>
-          <w:noProof/>
-        </w:rPr>
-        <w:t>After ll the devices are connected you can start to enjoy the game. You can follow the commands on the screen for the next movement. But if you don’t do your movement in a proper time, Hurry up mode will start with getting a warning saying “Hury up!” and your peg will move automatically after a while.</w:t>
-      </w:r>
-    </w:p>
-    <w:p>
-      <w:pPr>
-        <w:rPr>
-          <w:rFonts w:asciiTheme="majorHAnsi" w:eastAsiaTheme="majorEastAsia" w:hAnsiTheme="majorHAnsi" w:cstheme="majorBidi"/>
-          <w:b/>
-          <w:bCs/>
-          <w:noProof/>
-          <w:color w:val="365F91" w:themeColor="accent1" w:themeShade="BF"/>
-          <w:sz w:val="28"/>
-          <w:szCs w:val="28"/>
-        </w:rPr>
-      </w:pPr>
-      <w:r>
-        <w:rPr>
-          <w:noProof/>
-        </w:rPr>
-        <w:br w:type="page"/>
-      </w:r>
-    </w:p>
-    <w:p>
-      <w:pPr>
-        <w:pStyle w:val="Heading1"/>
-        <w:rPr>
-          <w:noProof/>
-        </w:rPr>
-      </w:pPr>
-      <w:bookmarkStart w:id="9" w:name="_Toc316055760"/>
-      <w:r>
-        <w:rPr>
-          <w:noProof/>
-        </w:rPr>
-        <w:lastRenderedPageBreak/>
-        <w:t>Settings</w:t>
-      </w:r>
-      <w:bookmarkEnd w:id="9"/>
-    </w:p>
-    <w:p>
-      <w:r>
-        <w:t>Under settings menu, you can change many properties of the game.</w:t>
-      </w:r>
-    </w:p>
-    <w:tbl>
-      <w:tblPr>
-        <w:tblStyle w:val="TableGrid"/>
-        <w:tblW w:w="0" w:type="auto"/>
-        <w:tblLook w:val="04A0" w:firstRow="1" w:lastRow="0" w:firstColumn="1" w:lastColumn="0" w:noHBand="0" w:noVBand="1"/>
-      </w:tblPr>
-      <w:tblGrid>
-        <w:gridCol w:w="7308"/>
-        <w:gridCol w:w="7308"/>
-      </w:tblGrid>
-      <w:tr>
-        <w:tc>
-          <w:tcPr>
-            <w:tcW w:w="7308" w:type="dxa"/>
-            <w:tcBorders>
-              <w:top w:val="nil"/>
-              <w:left w:val="nil"/>
-              <w:bottom w:val="nil"/>
-              <w:right w:val="nil"/>
-            </w:tcBorders>
-          </w:tcPr>
-          <w:p>
-            <w:pPr>
-              <w:jc w:val="center"/>
-            </w:pPr>
-            <w:r>
-              <w:rPr>
-                <w:noProof/>
-              </w:rPr>
               <w:drawing>
-                <wp:inline distT="0" distB="0" distL="0" distR="0" wp14:anchorId="4975C021" wp14:editId="45589917">
+                <wp:inline distT="0" distB="0" distL="0" distR="0" wp14:anchorId="417987B3" wp14:editId="6E57A582">
                   <wp:extent cx="2286000" cy="3813048"/>
                   <wp:effectExtent l="171450" t="171450" r="381000" b="359410"/>
-                  <wp:docPr id="3" name="Picture 3" descr="C:\Users\Baris\Desktop\Screenshots\screenshot-1328288422568.png"/>
+                  <wp:docPr id="22" name="Picture 22" descr="C:\Users\Baris\Desktop\ScreenCapture\SC20120203-181224.png"/>
                   <wp:cNvGraphicFramePr>
                     <a:graphicFrameLocks xmlns:a="http://schemas.openxmlformats.org/drawingml/2006/main" noChangeAspect="1"/>
                   </wp:cNvGraphicFramePr>
@@ -3524,7 +3461,7 @@
                     <a:graphicData uri="http://schemas.openxmlformats.org/drawingml/2006/picture">
                       <pic:pic xmlns:pic="http://schemas.openxmlformats.org/drawingml/2006/picture">
                         <pic:nvPicPr>
-                          <pic:cNvPr id="0" name="Picture 1" descr="C:\Users\Baris\Desktop\Screenshots\screenshot-1328288422568.png"/>
+                          <pic:cNvPr id="0" name="Picture 1" descr="C:\Users\Baris\Desktop\ScreenCapture\SC20120203-181224.png"/>
                           <pic:cNvPicPr>
                             <a:picLocks noChangeAspect="1" noChangeArrowheads="1"/>
                           </pic:cNvPicPr>
@@ -3569,6 +3506,154 @@
             </w:r>
           </w:p>
         </w:tc>
+      </w:tr>
+      <w:tr>
+        <w:tc>
+          <w:tcPr>
+            <w:tcW w:w="5754" w:type="dxa"/>
+          </w:tcPr>
+          <w:p>
+            <w:pPr>
+              <w:jc w:val="center"/>
+              <w:rPr>
+                <w:i/>
+                <w:noProof/>
+              </w:rPr>
+            </w:pPr>
+            <w:r>
+              <w:rPr>
+                <w:i/>
+                <w:noProof/>
+              </w:rPr>
+              <w:t>Following the progree of other devices conenction to the server</w:t>
+            </w:r>
+          </w:p>
+        </w:tc>
+        <w:tc>
+          <w:tcPr>
+            <w:tcW w:w="5754" w:type="dxa"/>
+          </w:tcPr>
+          <w:p>
+            <w:pPr>
+              <w:jc w:val="center"/>
+              <w:rPr>
+                <w:i/>
+                <w:noProof/>
+              </w:rPr>
+            </w:pPr>
+            <w:r>
+              <w:rPr>
+                <w:i/>
+                <w:noProof/>
+              </w:rPr>
+              <w:t>Hurry up mode</w:t>
+            </w:r>
+          </w:p>
+        </w:tc>
+        <w:tc>
+          <w:tcPr>
+            <w:tcW w:w="3108" w:type="dxa"/>
+          </w:tcPr>
+          <w:p>
+            <w:pPr>
+              <w:jc w:val="center"/>
+              <w:rPr>
+                <w:i/>
+                <w:noProof/>
+              </w:rPr>
+            </w:pPr>
+            <w:r>
+              <w:rPr>
+                <w:i/>
+                <w:noProof/>
+              </w:rPr>
+              <w:t>It’s also possible to reach conenction options with options menu button on the device</w:t>
+            </w:r>
+          </w:p>
+        </w:tc>
+      </w:tr>
+    </w:tbl>
+    <w:p>
+      <w:pPr>
+        <w:jc w:val="center"/>
+        <w:rPr>
+          <w:noProof/>
+        </w:rPr>
+      </w:pPr>
+    </w:p>
+    <w:p>
+      <w:pPr>
+        <w:rPr>
+          <w:noProof/>
+        </w:rPr>
+      </w:pPr>
+      <w:r>
+        <w:rPr>
+          <w:noProof/>
+        </w:rPr>
+        <w:t>After ll the devices are connected you can start to enjoy the game. You can follow the commands on the screen for the next movement. But if you don’t do your movement in a proper time, Hurry up mode will start with getting a warning saying “Hury up!” and your peg will move automatically after a while.</w:t>
+      </w:r>
+      <w:r>
+        <w:rPr>
+          <w:noProof/>
+        </w:rPr>
+        <w:t xml:space="preserve"> If one of the device left the game, you can setup a new game with options menu button of your device, instead of switching back to the main screen.</w:t>
+      </w:r>
+      <w:bookmarkStart w:id="8" w:name="_GoBack"/>
+      <w:bookmarkEnd w:id="8"/>
+    </w:p>
+    <w:p>
+      <w:pPr>
+        <w:rPr>
+          <w:rFonts w:asciiTheme="majorHAnsi" w:eastAsiaTheme="majorEastAsia" w:hAnsiTheme="majorHAnsi" w:cstheme="majorBidi"/>
+          <w:b/>
+          <w:bCs/>
+          <w:noProof/>
+          <w:color w:val="365F91" w:themeColor="accent1" w:themeShade="BF"/>
+          <w:sz w:val="28"/>
+          <w:szCs w:val="28"/>
+        </w:rPr>
+      </w:pPr>
+      <w:r>
+        <w:rPr>
+          <w:noProof/>
+        </w:rPr>
+        <w:br w:type="page"/>
+      </w:r>
+    </w:p>
+    <w:p>
+      <w:pPr>
+        <w:pStyle w:val="Heading1"/>
+        <w:rPr>
+          <w:noProof/>
+        </w:rPr>
+      </w:pPr>
+      <w:bookmarkStart w:id="9" w:name="_Toc316055760"/>
+      <w:r>
+        <w:rPr>
+          <w:noProof/>
+        </w:rPr>
+        <w:lastRenderedPageBreak/>
+        <w:t>Settings</w:t>
+      </w:r>
+      <w:bookmarkEnd w:id="9"/>
+    </w:p>
+    <w:p>
+      <w:r>
+        <w:t>Under settings menu, you can change many properties of the game.</w:t>
+      </w:r>
+    </w:p>
+    <w:tbl>
+      <w:tblPr>
+        <w:tblStyle w:val="TableGrid"/>
+        <w:tblW w:w="0" w:type="auto"/>
+        <w:tblLook w:val="04A0" w:firstRow="1" w:lastRow="0" w:firstColumn="1" w:lastColumn="0" w:noHBand="0" w:noVBand="1"/>
+      </w:tblPr>
+      <w:tblGrid>
+        <w:gridCol w:w="7308"/>
+        <w:gridCol w:w="7308"/>
+      </w:tblGrid>
+      <w:tr>
         <w:tc>
           <w:tcPr>
             <w:tcW w:w="7308" w:type="dxa"/>
@@ -3588,10 +3673,10 @@
                 <w:noProof/>
               </w:rPr>
               <w:drawing>
-                <wp:inline distT="0" distB="0" distL="0" distR="0" wp14:anchorId="72F5DECB" wp14:editId="5D7110F9">
+                <wp:inline distT="0" distB="0" distL="0" distR="0" wp14:anchorId="4975C021" wp14:editId="45589917">
                   <wp:extent cx="2286000" cy="3813048"/>
                   <wp:effectExtent l="171450" t="171450" r="381000" b="359410"/>
-                  <wp:docPr id="9" name="Picture 9" descr="C:\Users\Baris\Desktop\Screenshots\screenshot-1328288432736.png"/>
+                  <wp:docPr id="3" name="Picture 3" descr="C:\Users\Baris\Desktop\Screenshots\screenshot-1328288422568.png"/>
                   <wp:cNvGraphicFramePr>
                     <a:graphicFrameLocks xmlns:a="http://schemas.openxmlformats.org/drawingml/2006/main" noChangeAspect="1"/>
                   </wp:cNvGraphicFramePr>
@@ -3599,7 +3684,7 @@
                     <a:graphicData uri="http://schemas.openxmlformats.org/drawingml/2006/picture">
                       <pic:pic xmlns:pic="http://schemas.openxmlformats.org/drawingml/2006/picture">
                         <pic:nvPicPr>
-                          <pic:cNvPr id="0" name="Picture 2" descr="C:\Users\Baris\Desktop\Screenshots\screenshot-1328288432736.png"/>
+                          <pic:cNvPr id="0" name="Picture 1" descr="C:\Users\Baris\Desktop\Screenshots\screenshot-1328288422568.png"/>
                           <pic:cNvPicPr>
                             <a:picLocks noChangeAspect="1" noChangeArrowheads="1"/>
                           </pic:cNvPicPr>
@@ -3644,12 +3729,9 @@
             </w:r>
           </w:p>
         </w:tc>
-      </w:tr>
-      <w:tr>
         <w:tc>
           <w:tcPr>
-            <w:tcW w:w="14616" w:type="dxa"/>
-            <w:gridSpan w:val="2"/>
+            <w:tcW w:w="7308" w:type="dxa"/>
             <w:tcBorders>
               <w:top w:val="nil"/>
               <w:left w:val="nil"/>
@@ -3662,59 +3744,14 @@
               <w:jc w:val="center"/>
             </w:pPr>
             <w:r>
-              <w:t>Settings menu</w:t>
-            </w:r>
-          </w:p>
-        </w:tc>
-      </w:tr>
-    </w:tbl>
-    <w:p/>
-    <w:p>
-      <w:pPr>
-        <w:pStyle w:val="Heading1"/>
-      </w:pPr>
-      <w:bookmarkStart w:id="10" w:name="_Toc316055761"/>
-      <w:r>
-        <w:lastRenderedPageBreak/>
-        <w:t>Help</w:t>
-      </w:r>
-      <w:bookmarkEnd w:id="10"/>
-    </w:p>
-    <w:tbl>
-      <w:tblPr>
-        <w:tblStyle w:val="TableGrid"/>
-        <w:tblW w:w="0" w:type="auto"/>
-        <w:tblBorders>
-          <w:top w:val="none" w:sz="0" w:space="0" w:color="auto"/>
-          <w:left w:val="none" w:sz="0" w:space="0" w:color="auto"/>
-          <w:bottom w:val="none" w:sz="0" w:space="0" w:color="auto"/>
-          <w:right w:val="none" w:sz="0" w:space="0" w:color="auto"/>
-          <w:insideH w:val="none" w:sz="0" w:space="0" w:color="auto"/>
-          <w:insideV w:val="none" w:sz="0" w:space="0" w:color="auto"/>
-        </w:tblBorders>
-        <w:tblLook w:val="04A0" w:firstRow="1" w:lastRow="0" w:firstColumn="1" w:lastColumn="0" w:noHBand="0" w:noVBand="1"/>
-      </w:tblPr>
-      <w:tblGrid>
-        <w:gridCol w:w="14616"/>
-      </w:tblGrid>
-      <w:tr>
-        <w:tc>
-          <w:tcPr>
-            <w:tcW w:w="14616" w:type="dxa"/>
-          </w:tcPr>
-          <w:p>
-            <w:pPr>
-              <w:jc w:val="center"/>
-            </w:pPr>
-            <w:r>
               <w:rPr>
                 <w:noProof/>
               </w:rPr>
               <w:drawing>
-                <wp:inline distT="0" distB="0" distL="0" distR="0" wp14:anchorId="6A4C0A12" wp14:editId="022B4AB4">
+                <wp:inline distT="0" distB="0" distL="0" distR="0" wp14:anchorId="72F5DECB" wp14:editId="5D7110F9">
                   <wp:extent cx="2286000" cy="3813048"/>
                   <wp:effectExtent l="171450" t="171450" r="381000" b="359410"/>
-                  <wp:docPr id="14" name="Picture 14" descr="C:\Users\Baris\Desktop\Screenshots\screenshot-1328288455101.png"/>
+                  <wp:docPr id="9" name="Picture 9" descr="C:\Users\Baris\Desktop\Screenshots\screenshot-1328288432736.png"/>
                   <wp:cNvGraphicFramePr>
                     <a:graphicFrameLocks xmlns:a="http://schemas.openxmlformats.org/drawingml/2006/main" noChangeAspect="1"/>
                   </wp:cNvGraphicFramePr>
@@ -3722,7 +3759,7 @@
                     <a:graphicData uri="http://schemas.openxmlformats.org/drawingml/2006/picture">
                       <pic:pic xmlns:pic="http://schemas.openxmlformats.org/drawingml/2006/picture">
                         <pic:nvPicPr>
-                          <pic:cNvPr id="0" name="Picture 3" descr="C:\Users\Baris\Desktop\Screenshots\screenshot-1328288455101.png"/>
+                          <pic:cNvPr id="0" name="Picture 2" descr="C:\Users\Baris\Desktop\Screenshots\screenshot-1328288432736.png"/>
                           <pic:cNvPicPr>
                             <a:picLocks noChangeAspect="1" noChangeArrowheads="1"/>
                           </pic:cNvPicPr>
@@ -3772,13 +3809,26 @@
         <w:tc>
           <w:tcPr>
             <w:tcW w:w="14616" w:type="dxa"/>
+            <w:gridSpan w:val="2"/>
+            <w:tcBorders>
+              <w:top w:val="nil"/>
+              <w:left w:val="nil"/>
+              <w:bottom w:val="nil"/>
+              <w:right w:val="nil"/>
+            </w:tcBorders>
           </w:tcPr>
           <w:p>
             <w:pPr>
               <w:jc w:val="center"/>
+              <w:rPr>
+                <w:i/>
+              </w:rPr>
             </w:pPr>
             <w:r>
-              <w:t>Getting help</w:t>
+              <w:rPr>
+                <w:i/>
+              </w:rPr>
+              <w:t>Settings menu</w:t>
             </w:r>
           </w:p>
         </w:tc>
@@ -3786,22 +3836,15 @@
     </w:tbl>
     <w:p/>
     <w:p>
-      <w:proofErr w:type="gramStart"/>
-      <w:r>
-        <w:t>A summarized version of the user manual of the game application.</w:t>
-      </w:r>
-      <w:proofErr w:type="gramEnd"/>
-    </w:p>
-    <w:p>
       <w:pPr>
         <w:pStyle w:val="Heading1"/>
       </w:pPr>
-      <w:bookmarkStart w:id="11" w:name="_Toc316055762"/>
+      <w:bookmarkStart w:id="10" w:name="_Toc316055761"/>
       <w:r>
         <w:lastRenderedPageBreak/>
-        <w:t>About</w:t>
-      </w:r>
-      <w:bookmarkEnd w:id="11"/>
+        <w:t>Help</w:t>
+      </w:r>
+      <w:bookmarkEnd w:id="10"/>
     </w:p>
     <w:tbl>
       <w:tblPr>
@@ -3831,13 +3874,14 @@
             </w:pPr>
             <w:r>
               <w:rPr>
+                <w:i/>
                 <w:noProof/>
               </w:rPr>
               <w:drawing>
-                <wp:inline distT="0" distB="0" distL="0" distR="0" wp14:anchorId="102DF447" wp14:editId="4E011019">
+                <wp:inline distT="0" distB="0" distL="0" distR="0" wp14:anchorId="39888A6D" wp14:editId="46334B5E">
                   <wp:extent cx="2286000" cy="3813048"/>
                   <wp:effectExtent l="171450" t="171450" r="381000" b="359410"/>
-                  <wp:docPr id="23" name="Picture 23" descr="C:\Users\Baris\Desktop\Screenshots\screenshot-1328288446220.png"/>
+                  <wp:docPr id="24" name="Picture 24" descr="C:\Users\Baris\Desktop\ScreenCapture\SC20120203-181446.png"/>
                   <wp:cNvGraphicFramePr>
                     <a:graphicFrameLocks xmlns:a="http://schemas.openxmlformats.org/drawingml/2006/main" noChangeAspect="1"/>
                   </wp:cNvGraphicFramePr>
@@ -3845,7 +3889,7 @@
                     <a:graphicData uri="http://schemas.openxmlformats.org/drawingml/2006/picture">
                       <pic:pic xmlns:pic="http://schemas.openxmlformats.org/drawingml/2006/picture">
                         <pic:nvPicPr>
-                          <pic:cNvPr id="0" name="Picture 4" descr="C:\Users\Baris\Desktop\Screenshots\screenshot-1328288446220.png"/>
+                          <pic:cNvPr id="0" name="Picture 2" descr="C:\Users\Baris\Desktop\ScreenCapture\SC20120203-181446.png"/>
                           <pic:cNvPicPr>
                             <a:picLocks noChangeAspect="1" noChangeArrowheads="1"/>
                           </pic:cNvPicPr>
@@ -3899,9 +3943,15 @@
           <w:p>
             <w:pPr>
               <w:jc w:val="center"/>
+              <w:rPr>
+                <w:i/>
+              </w:rPr>
             </w:pPr>
             <w:r>
-              <w:t>About game application screen</w:t>
+              <w:rPr>
+                <w:i/>
+              </w:rPr>
+              <w:t>Help screen</w:t>
             </w:r>
           </w:p>
         </w:tc>
@@ -3909,6 +3959,135 @@
     </w:tbl>
     <w:p/>
     <w:p>
+      <w:proofErr w:type="gramStart"/>
+      <w:r>
+        <w:t>A summarized version of the user manual of the game application.</w:t>
+      </w:r>
+      <w:proofErr w:type="gramEnd"/>
+    </w:p>
+    <w:p>
+      <w:pPr>
+        <w:pStyle w:val="Heading1"/>
+      </w:pPr>
+      <w:bookmarkStart w:id="11" w:name="_Toc316055762"/>
+      <w:r>
+        <w:lastRenderedPageBreak/>
+        <w:t>About</w:t>
+      </w:r>
+      <w:bookmarkEnd w:id="11"/>
+    </w:p>
+    <w:tbl>
+      <w:tblPr>
+        <w:tblStyle w:val="TableGrid"/>
+        <w:tblW w:w="0" w:type="auto"/>
+        <w:tblBorders>
+          <w:top w:val="none" w:sz="0" w:space="0" w:color="auto"/>
+          <w:left w:val="none" w:sz="0" w:space="0" w:color="auto"/>
+          <w:bottom w:val="none" w:sz="0" w:space="0" w:color="auto"/>
+          <w:right w:val="none" w:sz="0" w:space="0" w:color="auto"/>
+          <w:insideH w:val="none" w:sz="0" w:space="0" w:color="auto"/>
+          <w:insideV w:val="none" w:sz="0" w:space="0" w:color="auto"/>
+        </w:tblBorders>
+        <w:tblLook w:val="04A0" w:firstRow="1" w:lastRow="0" w:firstColumn="1" w:lastColumn="0" w:noHBand="0" w:noVBand="1"/>
+      </w:tblPr>
+      <w:tblGrid>
+        <w:gridCol w:w="14616"/>
+      </w:tblGrid>
+      <w:tr>
+        <w:tc>
+          <w:tcPr>
+            <w:tcW w:w="14616" w:type="dxa"/>
+          </w:tcPr>
+          <w:p>
+            <w:pPr>
+              <w:jc w:val="center"/>
+            </w:pPr>
+            <w:r>
+              <w:rPr>
+                <w:noProof/>
+              </w:rPr>
+              <w:drawing>
+                <wp:inline distT="0" distB="0" distL="0" distR="0">
+                  <wp:extent cx="2286000" cy="3813048"/>
+                  <wp:effectExtent l="171450" t="171450" r="381000" b="359410"/>
+                  <wp:docPr id="25" name="Picture 25" descr="C:\Users\Baris\Desktop\ScreenCapture\SC20120203-181357.png"/>
+                  <wp:cNvGraphicFramePr>
+                    <a:graphicFrameLocks xmlns:a="http://schemas.openxmlformats.org/drawingml/2006/main" noChangeAspect="1"/>
+                  </wp:cNvGraphicFramePr>
+                  <a:graphic xmlns:a="http://schemas.openxmlformats.org/drawingml/2006/main">
+                    <a:graphicData uri="http://schemas.openxmlformats.org/drawingml/2006/picture">
+                      <pic:pic xmlns:pic="http://schemas.openxmlformats.org/drawingml/2006/picture">
+                        <pic:nvPicPr>
+                          <pic:cNvPr id="0" name="Picture 3" descr="C:\Users\Baris\Desktop\ScreenCapture\SC20120203-181357.png"/>
+                          <pic:cNvPicPr>
+                            <a:picLocks noChangeAspect="1" noChangeArrowheads="1"/>
+                          </pic:cNvPicPr>
+                        </pic:nvPicPr>
+                        <pic:blipFill>
+                          <a:blip r:embed="rId31">
+                            <a:extLst>
+                              <a:ext uri="{28A0092B-C50C-407E-A947-70E740481C1C}">
+                                <a14:useLocalDpi xmlns:a14="http://schemas.microsoft.com/office/drawing/2010/main" val="0"/>
+                              </a:ext>
+                            </a:extLst>
+                          </a:blip>
+                          <a:srcRect/>
+                          <a:stretch>
+                            <a:fillRect/>
+                          </a:stretch>
+                        </pic:blipFill>
+                        <pic:spPr bwMode="auto">
+                          <a:xfrm>
+                            <a:off x="0" y="0"/>
+                            <a:ext cx="2286000" cy="3813048"/>
+                          </a:xfrm>
+                          <a:prstGeom prst="rect">
+                            <a:avLst/>
+                          </a:prstGeom>
+                          <a:ln>
+                            <a:noFill/>
+                          </a:ln>
+                          <a:effectLst>
+                            <a:outerShdw blurRad="292100" dist="139700" dir="2700000" algn="tl" rotWithShape="0">
+                              <a:srgbClr val="333333">
+                                <a:alpha val="65000"/>
+                              </a:srgbClr>
+                            </a:outerShdw>
+                          </a:effectLst>
+                        </pic:spPr>
+                      </pic:pic>
+                    </a:graphicData>
+                  </a:graphic>
+                </wp:inline>
+              </w:drawing>
+            </w:r>
+          </w:p>
+        </w:tc>
+      </w:tr>
+      <w:tr>
+        <w:tc>
+          <w:tcPr>
+            <w:tcW w:w="14616" w:type="dxa"/>
+          </w:tcPr>
+          <w:p>
+            <w:pPr>
+              <w:jc w:val="center"/>
+            </w:pPr>
+            <w:r>
+              <w:t xml:space="preserve">About </w:t>
+            </w:r>
+            <w:r>
+              <w:t xml:space="preserve">the </w:t>
+            </w:r>
+            <w:r>
+              <w:t>game application screen</w:t>
+            </w:r>
+          </w:p>
+        </w:tc>
+      </w:tr>
+    </w:tbl>
+    <w:p/>
+    <w:p>
       <w:r>
         <w:t>It includes information about developers of the game, and license.</w:t>
       </w:r>
@@ -3929,7 +4108,7 @@
       </w:r>
     </w:p>
     <w:sectPr>
-      <w:footerReference w:type="default" r:id="rId31"/>
+      <w:footerReference w:type="default" r:id="rId32"/>
       <w:pgSz w:w="15840" w:h="12240" w:orient="landscape"/>
       <w:pgMar w:top="720" w:right="720" w:bottom="720" w:left="720" w:header="432" w:footer="432" w:gutter="0"/>
       <w:cols w:space="720"/>
@@ -3998,7 +4177,7 @@
           <w:rPr>
             <w:noProof/>
           </w:rPr>
-          <w:t>14</w:t>
+          <w:t>12</w:t>
         </w:r>
         <w:r>
           <w:rPr>
@@ -5289,7 +5468,7 @@
 </file>
 
 <file path=customXml/itemProps1.xml><?xml version="1.0" encoding="utf-8"?>
-<ds:datastoreItem xmlns:ds="http://schemas.openxmlformats.org/officeDocument/2006/customXml" ds:itemID="{DA042232-4C0E-4038-9127-A877E073197A}">
+<ds:datastoreItem xmlns:ds="http://schemas.openxmlformats.org/officeDocument/2006/customXml" ds:itemID="{7B516982-CC0F-4089-B124-060FD202CB76}">
   <ds:schemaRefs>
     <ds:schemaRef ds:uri="http://schemas.openxmlformats.org/officeDocument/2006/bibliography"/>
   </ds:schemaRefs>

</xml_diff>

<commit_message>
Report is merged with the one that you sent. User manual cover page is modified.
</commit_message>
<xml_diff>
--- a/MenschAergereDichNicht/Reports/UserManual.docx
+++ b/MenschAergereDichNicht/Reports/UserManual.docx
@@ -72,8 +72,8 @@
         <w:jc w:val="center"/>
         <w:rPr>
           <w:b/>
-          <w:sz w:val="72"/>
-          <w:szCs w:val="72"/>
+          <w:sz w:val="110"/>
+          <w:szCs w:val="110"/>
           <w14:shadow w14:blurRad="50800" w14:dist="0" w14:dir="0" w14:sx="100000" w14:sy="100000" w14:kx="0" w14:ky="0" w14:algn="tl">
             <w14:srgbClr w14:val="000000"/>
           </w14:shadow>
@@ -126,11 +126,13 @@
           </w14:textFill>
         </w:rPr>
       </w:pPr>
+      <w:bookmarkStart w:id="0" w:name="_GoBack"/>
+      <w:bookmarkEnd w:id="0"/>
       <w:r>
         <w:rPr>
           <w:b/>
-          <w:sz w:val="72"/>
-          <w:szCs w:val="72"/>
+          <w:sz w:val="110"/>
+          <w:szCs w:val="110"/>
           <w14:shadow w14:blurRad="50800" w14:dist="0" w14:dir="0" w14:sx="100000" w14:sy="100000" w14:kx="0" w14:ky="0" w14:algn="tl">
             <w14:srgbClr w14:val="000000"/>
           </w14:shadow>
@@ -190,8 +192,8 @@
         <w:jc w:val="center"/>
         <w:rPr>
           <w:b/>
-          <w:sz w:val="96"/>
-          <w:szCs w:val="96"/>
+          <w:sz w:val="90"/>
+          <w:szCs w:val="90"/>
           <w14:shadow w14:blurRad="50800" w14:dist="0" w14:dir="0" w14:sx="100000" w14:sy="100000" w14:kx="0" w14:ky="0" w14:algn="tl">
             <w14:srgbClr w14:val="000000"/>
           </w14:shadow>
@@ -247,8 +249,8 @@
       <w:r>
         <w:rPr>
           <w:b/>
-          <w:sz w:val="96"/>
-          <w:szCs w:val="96"/>
+          <w:sz w:val="90"/>
+          <w:szCs w:val="90"/>
           <w14:shadow w14:blurRad="50800" w14:dist="0" w14:dir="0" w14:sx="100000" w14:sy="100000" w14:kx="0" w14:ky="0" w14:algn="tl">
             <w14:srgbClr w14:val="000000"/>
           </w14:shadow>
@@ -303,6 +305,200 @@
         <w:t>USER MANUAL</w:t>
       </w:r>
     </w:p>
+    <w:p>
+      <w:pPr>
+        <w:pStyle w:val="NoSpacing"/>
+      </w:pPr>
+    </w:p>
+    <w:p>
+      <w:pPr>
+        <w:pStyle w:val="NoSpacing"/>
+      </w:pPr>
+    </w:p>
+    <w:p>
+      <w:pPr>
+        <w:pStyle w:val="NoSpacing"/>
+        <w:ind w:firstLine="720"/>
+      </w:pPr>
+      <w:r>
+        <w:t>Android practical training</w:t>
+      </w:r>
+    </w:p>
+    <w:p>
+      <w:pPr>
+        <w:pStyle w:val="NoSpacing"/>
+        <w:ind w:firstLine="720"/>
+      </w:pPr>
+      <w:r>
+        <w:t>Winter term 2011</w:t>
+      </w:r>
+    </w:p>
+    <w:p>
+      <w:pPr>
+        <w:pStyle w:val="NoSpacing"/>
+        <w:ind w:firstLine="720"/>
+      </w:pPr>
+      <w:proofErr w:type="spellStart"/>
+      <w:r>
+        <w:t>Baris</w:t>
+      </w:r>
+      <w:proofErr w:type="spellEnd"/>
+      <w:r>
+        <w:t xml:space="preserve"> </w:t>
+      </w:r>
+      <w:proofErr w:type="spellStart"/>
+      <w:r>
+        <w:t>Oztop</w:t>
+      </w:r>
+      <w:proofErr w:type="spellEnd"/>
+      <w:r>
+        <w:t xml:space="preserve">, Stefan </w:t>
+      </w:r>
+      <w:proofErr w:type="spellStart"/>
+      <w:r>
+        <w:t>Matl</w:t>
+      </w:r>
+      <w:proofErr w:type="spellEnd"/>
+    </w:p>
+    <w:p>
+      <w:pPr>
+        <w:pStyle w:val="NoSpacing"/>
+      </w:pPr>
+    </w:p>
+    <w:p>
+      <w:pPr>
+        <w:ind w:left="720"/>
+        <w:rPr>
+          <w:b/>
+          <w:bCs/>
+          <w:sz w:val="28"/>
+          <w:szCs w:val="28"/>
+        </w:rPr>
+      </w:pPr>
+      <w:r>
+        <w:rPr>
+          <w:b/>
+          <w:bCs/>
+          <w:sz w:val="28"/>
+          <w:szCs w:val="28"/>
+        </w:rPr>
+        <w:t>Tutorial for end-users</w:t>
+      </w:r>
+      <w:r>
+        <w:rPr>
+          <w:b/>
+          <w:bCs/>
+          <w:sz w:val="28"/>
+          <w:szCs w:val="28"/>
+        </w:rPr>
+        <w:t>: 3D Game App</w:t>
+      </w:r>
+    </w:p>
+    <w:p>
+      <w:pPr>
+        <w:pStyle w:val="NoSpacing"/>
+        <w:ind w:left="720"/>
+      </w:pPr>
+      <w:r>
+        <w:t>Mentoring:</w:t>
+      </w:r>
+    </w:p>
+    <w:p>
+      <w:pPr>
+        <w:pStyle w:val="NoSpacing"/>
+        <w:ind w:left="720"/>
+        <w:rPr>
+          <w:lang w:val="de-DE"/>
+        </w:rPr>
+      </w:pPr>
+      <w:r>
+        <w:rPr>
+          <w:lang w:val="de-DE"/>
+        </w:rPr>
+        <w:t>Nils Kannengießer</w:t>
+      </w:r>
+    </w:p>
+    <w:p>
+      <w:pPr>
+        <w:pStyle w:val="NoSpacing"/>
+        <w:ind w:left="720"/>
+        <w:rPr>
+          <w:lang w:val="de-DE"/>
+        </w:rPr>
+      </w:pPr>
+      <w:r>
+        <w:rPr>
+          <w:lang w:val="de-DE"/>
+        </w:rPr>
+        <w:t>TUM, Fakultät für Informatik</w:t>
+      </w:r>
+    </w:p>
+    <w:p>
+      <w:pPr>
+        <w:pStyle w:val="NoSpacing"/>
+        <w:ind w:left="720"/>
+        <w:rPr>
+          <w:lang w:val="de-DE"/>
+        </w:rPr>
+      </w:pPr>
+      <w:r>
+        <w:rPr>
+          <w:lang w:val="de-DE"/>
+        </w:rPr>
+        <w:t>Lehrstuhl 13, Prof. Dr. Uwe Baumgarten</w:t>
+      </w:r>
+    </w:p>
+    <w:p>
+      <w:pPr>
+        <w:pStyle w:val="NoSpacing"/>
+        <w:ind w:left="720"/>
+      </w:pPr>
+      <w:r>
+        <w:rPr>
+          <w:lang w:val="de-DE"/>
+        </w:rPr>
+        <w:t xml:space="preserve">Boltzmannstr. </w:t>
+      </w:r>
+      <w:r>
+        <w:t>3</w:t>
+      </w:r>
+    </w:p>
+    <w:p>
+      <w:pPr>
+        <w:pStyle w:val="NoSpacing"/>
+        <w:ind w:left="720"/>
+      </w:pPr>
+      <w:r>
+        <w:t xml:space="preserve">85748 </w:t>
+      </w:r>
+      <w:proofErr w:type="spellStart"/>
+      <w:r>
+        <w:t>Garching</w:t>
+      </w:r>
+      <w:proofErr w:type="spellEnd"/>
+      <w:r>
+        <w:t xml:space="preserve"> </w:t>
+      </w:r>
+      <w:proofErr w:type="spellStart"/>
+      <w:r>
+        <w:t>bei</w:t>
+      </w:r>
+      <w:proofErr w:type="spellEnd"/>
+      <w:r>
+        <w:t xml:space="preserve"> </w:t>
+      </w:r>
+      <w:proofErr w:type="spellStart"/>
+      <w:r>
+        <w:t>München</w:t>
+      </w:r>
+      <w:proofErr w:type="spellEnd"/>
+    </w:p>
+    <w:p>
+      <w:r>
+        <w:br w:type="page"/>
+      </w:r>
+    </w:p>
+    <w:p/>
     <w:sdt>
       <w:sdtPr>
         <w:rPr>
@@ -354,7 +550,7 @@
           <w:r>
             <w:fldChar w:fldCharType="separate"/>
           </w:r>
-          <w:hyperlink w:anchor="_Toc316055752" w:history="1">
+          <w:hyperlink w:anchor="_Toc316170651" w:history="1">
             <w:r>
               <w:rPr>
                 <w:rStyle w:val="Hyperlink"/>
@@ -381,7 +577,7 @@
                 <w:noProof/>
                 <w:webHidden/>
               </w:rPr>
-              <w:instrText xml:space="preserve"> PAGEREF _Toc316055752 \h </w:instrText>
+              <w:instrText xml:space="preserve"> PAGEREF _Toc316170651 \h </w:instrText>
             </w:r>
             <w:r>
               <w:rPr>
@@ -401,7 +597,7 @@
                 <w:noProof/>
                 <w:webHidden/>
               </w:rPr>
-              <w:t>3</w:t>
+              <w:t>4</w:t>
             </w:r>
             <w:r>
               <w:rPr>
@@ -423,7 +619,7 @@
               <w:noProof/>
             </w:rPr>
           </w:pPr>
-          <w:hyperlink w:anchor="_Toc316055753" w:history="1">
+          <w:hyperlink w:anchor="_Toc316170652" w:history="1">
             <w:r>
               <w:rPr>
                 <w:rStyle w:val="Hyperlink"/>
@@ -450,7 +646,7 @@
                 <w:noProof/>
                 <w:webHidden/>
               </w:rPr>
-              <w:instrText xml:space="preserve"> PAGEREF _Toc316055753 \h </w:instrText>
+              <w:instrText xml:space="preserve"> PAGEREF _Toc316170652 \h </w:instrText>
             </w:r>
             <w:r>
               <w:rPr>
@@ -470,7 +666,7 @@
                 <w:noProof/>
                 <w:webHidden/>
               </w:rPr>
-              <w:t>4</w:t>
+              <w:t>5</w:t>
             </w:r>
             <w:r>
               <w:rPr>
@@ -492,7 +688,7 @@
               <w:noProof/>
             </w:rPr>
           </w:pPr>
-          <w:hyperlink w:anchor="_Toc316055754" w:history="1">
+          <w:hyperlink w:anchor="_Toc316170653" w:history="1">
             <w:r>
               <w:rPr>
                 <w:rStyle w:val="Hyperlink"/>
@@ -519,7 +715,7 @@
                 <w:noProof/>
                 <w:webHidden/>
               </w:rPr>
-              <w:instrText xml:space="preserve"> PAGEREF _Toc316055754 \h </w:instrText>
+              <w:instrText xml:space="preserve"> PAGEREF _Toc316170653 \h </w:instrText>
             </w:r>
             <w:r>
               <w:rPr>
@@ -539,7 +735,7 @@
                 <w:noProof/>
                 <w:webHidden/>
               </w:rPr>
-              <w:t>4</w:t>
+              <w:t>5</w:t>
             </w:r>
             <w:r>
               <w:rPr>
@@ -561,7 +757,7 @@
               <w:noProof/>
             </w:rPr>
           </w:pPr>
-          <w:hyperlink w:anchor="_Toc316055755" w:history="1">
+          <w:hyperlink w:anchor="_Toc316170654" w:history="1">
             <w:r>
               <w:rPr>
                 <w:rStyle w:val="Hyperlink"/>
@@ -588,7 +784,7 @@
                 <w:noProof/>
                 <w:webHidden/>
               </w:rPr>
-              <w:instrText xml:space="preserve"> PAGEREF _Toc316055755 \h </w:instrText>
+              <w:instrText xml:space="preserve"> PAGEREF _Toc316170654 \h </w:instrText>
             </w:r>
             <w:r>
               <w:rPr>
@@ -608,7 +804,7 @@
                 <w:noProof/>
                 <w:webHidden/>
               </w:rPr>
-              <w:t>5</w:t>
+              <w:t>6</w:t>
             </w:r>
             <w:r>
               <w:rPr>
@@ -630,7 +826,7 @@
               <w:noProof/>
             </w:rPr>
           </w:pPr>
-          <w:hyperlink w:anchor="_Toc316055756" w:history="1">
+          <w:hyperlink w:anchor="_Toc316170655" w:history="1">
             <w:r>
               <w:rPr>
                 <w:rStyle w:val="Hyperlink"/>
@@ -657,7 +853,7 @@
                 <w:noProof/>
                 <w:webHidden/>
               </w:rPr>
-              <w:instrText xml:space="preserve"> PAGEREF _Toc316055756 \h </w:instrText>
+              <w:instrText xml:space="preserve"> PAGEREF _Toc316170655 \h </w:instrText>
             </w:r>
             <w:r>
               <w:rPr>
@@ -677,7 +873,7 @@
                 <w:noProof/>
                 <w:webHidden/>
               </w:rPr>
-              <w:t>8</w:t>
+              <w:t>9</w:t>
             </w:r>
             <w:r>
               <w:rPr>
@@ -699,7 +895,7 @@
               <w:noProof/>
             </w:rPr>
           </w:pPr>
-          <w:hyperlink w:anchor="_Toc316055757" w:history="1">
+          <w:hyperlink w:anchor="_Toc316170656" w:history="1">
             <w:r>
               <w:rPr>
                 <w:rStyle w:val="Hyperlink"/>
@@ -726,7 +922,7 @@
                 <w:noProof/>
                 <w:webHidden/>
               </w:rPr>
-              <w:instrText xml:space="preserve"> PAGEREF _Toc316055757 \h </w:instrText>
+              <w:instrText xml:space="preserve"> PAGEREF _Toc316170656 \h </w:instrText>
             </w:r>
             <w:r>
               <w:rPr>
@@ -746,7 +942,7 @@
                 <w:noProof/>
                 <w:webHidden/>
               </w:rPr>
-              <w:t>8</w:t>
+              <w:t>9</w:t>
             </w:r>
             <w:r>
               <w:rPr>
@@ -768,7 +964,7 @@
               <w:noProof/>
             </w:rPr>
           </w:pPr>
-          <w:hyperlink w:anchor="_Toc316055758" w:history="1">
+          <w:hyperlink w:anchor="_Toc316170657" w:history="1">
             <w:r>
               <w:rPr>
                 <w:rStyle w:val="Hyperlink"/>
@@ -795,7 +991,7 @@
                 <w:noProof/>
                 <w:webHidden/>
               </w:rPr>
-              <w:instrText xml:space="preserve"> PAGEREF _Toc316055758 \h </w:instrText>
+              <w:instrText xml:space="preserve"> PAGEREF _Toc316170657 \h </w:instrText>
             </w:r>
             <w:r>
               <w:rPr>
@@ -815,7 +1011,7 @@
                 <w:noProof/>
                 <w:webHidden/>
               </w:rPr>
-              <w:t>8</w:t>
+              <w:t>9</w:t>
             </w:r>
             <w:r>
               <w:rPr>
@@ -837,7 +1033,7 @@
               <w:noProof/>
             </w:rPr>
           </w:pPr>
-          <w:hyperlink w:anchor="_Toc316055759" w:history="1">
+          <w:hyperlink w:anchor="_Toc316170658" w:history="1">
             <w:r>
               <w:rPr>
                 <w:rStyle w:val="Hyperlink"/>
@@ -864,7 +1060,7 @@
                 <w:noProof/>
                 <w:webHidden/>
               </w:rPr>
-              <w:instrText xml:space="preserve"> PAGEREF _Toc316055759 \h </w:instrText>
+              <w:instrText xml:space="preserve"> PAGEREF _Toc316170658 \h </w:instrText>
             </w:r>
             <w:r>
               <w:rPr>
@@ -906,7 +1102,7 @@
               <w:noProof/>
             </w:rPr>
           </w:pPr>
-          <w:hyperlink w:anchor="_Toc316055760" w:history="1">
+          <w:hyperlink w:anchor="_Toc316170659" w:history="1">
             <w:r>
               <w:rPr>
                 <w:rStyle w:val="Hyperlink"/>
@@ -933,7 +1129,7 @@
                 <w:noProof/>
                 <w:webHidden/>
               </w:rPr>
-              <w:instrText xml:space="preserve"> PAGEREF _Toc316055760 \h </w:instrText>
+              <w:instrText xml:space="preserve"> PAGEREF _Toc316170659 \h </w:instrText>
             </w:r>
             <w:r>
               <w:rPr>
@@ -953,7 +1149,7 @@
                 <w:noProof/>
                 <w:webHidden/>
               </w:rPr>
-              <w:t>12</w:t>
+              <w:t>13</w:t>
             </w:r>
             <w:r>
               <w:rPr>
@@ -975,7 +1171,7 @@
               <w:noProof/>
             </w:rPr>
           </w:pPr>
-          <w:hyperlink w:anchor="_Toc316055761" w:history="1">
+          <w:hyperlink w:anchor="_Toc316170660" w:history="1">
             <w:r>
               <w:rPr>
                 <w:rStyle w:val="Hyperlink"/>
@@ -1002,7 +1198,7 @@
                 <w:noProof/>
                 <w:webHidden/>
               </w:rPr>
-              <w:instrText xml:space="preserve"> PAGEREF _Toc316055761 \h </w:instrText>
+              <w:instrText xml:space="preserve"> PAGEREF _Toc316170660 \h </w:instrText>
             </w:r>
             <w:r>
               <w:rPr>
@@ -1022,7 +1218,7 @@
                 <w:noProof/>
                 <w:webHidden/>
               </w:rPr>
-              <w:t>13</w:t>
+              <w:t>14</w:t>
             </w:r>
             <w:r>
               <w:rPr>
@@ -1044,7 +1240,7 @@
               <w:noProof/>
             </w:rPr>
           </w:pPr>
-          <w:hyperlink w:anchor="_Toc316055762" w:history="1">
+          <w:hyperlink w:anchor="_Toc316170661" w:history="1">
             <w:r>
               <w:rPr>
                 <w:rStyle w:val="Hyperlink"/>
@@ -1071,7 +1267,7 @@
                 <w:noProof/>
                 <w:webHidden/>
               </w:rPr>
-              <w:instrText xml:space="preserve"> PAGEREF _Toc316055762 \h </w:instrText>
+              <w:instrText xml:space="preserve"> PAGEREF _Toc316170661 \h </w:instrText>
             </w:r>
             <w:r>
               <w:rPr>
@@ -1091,7 +1287,7 @@
                 <w:noProof/>
                 <w:webHidden/>
               </w:rPr>
-              <w:t>14</w:t>
+              <w:t>15</w:t>
             </w:r>
             <w:r>
               <w:rPr>
@@ -1113,7 +1309,7 @@
               <w:noProof/>
             </w:rPr>
           </w:pPr>
-          <w:hyperlink w:anchor="_Toc316055763" w:history="1">
+          <w:hyperlink w:anchor="_Toc316170662" w:history="1">
             <w:r>
               <w:rPr>
                 <w:rStyle w:val="Hyperlink"/>
@@ -1140,7 +1336,7 @@
                 <w:noProof/>
                 <w:webHidden/>
               </w:rPr>
-              <w:instrText xml:space="preserve"> PAGEREF _Toc316055763 \h </w:instrText>
+              <w:instrText xml:space="preserve"> PAGEREF _Toc316170662 \h </w:instrText>
             </w:r>
             <w:r>
               <w:rPr>
@@ -1160,7 +1356,7 @@
                 <w:noProof/>
                 <w:webHidden/>
               </w:rPr>
-              <w:t>14</w:t>
+              <w:t>15</w:t>
             </w:r>
             <w:r>
               <w:rPr>
@@ -1207,12 +1403,12 @@
       <w:pPr>
         <w:pStyle w:val="Heading1"/>
       </w:pPr>
-      <w:bookmarkStart w:id="0" w:name="_Toc316055752"/>
+      <w:bookmarkStart w:id="1" w:name="_Toc316170651"/>
       <w:r>
         <w:lastRenderedPageBreak/>
         <w:t>Welcome Screen</w:t>
       </w:r>
-      <w:bookmarkEnd w:id="0"/>
+      <w:bookmarkEnd w:id="1"/>
     </w:p>
     <w:p>
       <w:r>
@@ -1517,12 +1713,12 @@
       <w:pPr>
         <w:pStyle w:val="Heading1"/>
       </w:pPr>
-      <w:bookmarkStart w:id="1" w:name="_Toc316055753"/>
+      <w:bookmarkStart w:id="2" w:name="_Toc316170652"/>
       <w:r>
         <w:lastRenderedPageBreak/>
         <w:t>Single Player</w:t>
       </w:r>
-      <w:bookmarkEnd w:id="1"/>
+      <w:bookmarkEnd w:id="2"/>
     </w:p>
     <w:p>
       <w:r>
@@ -1542,11 +1738,11 @@
       <w:pPr>
         <w:pStyle w:val="Heading2"/>
       </w:pPr>
-      <w:bookmarkStart w:id="2" w:name="_Toc316055754"/>
+      <w:bookmarkStart w:id="3" w:name="_Toc316170653"/>
       <w:r>
         <w:t>Deciding Team Properties</w:t>
       </w:r>
-      <w:bookmarkEnd w:id="2"/>
+      <w:bookmarkEnd w:id="3"/>
     </w:p>
     <w:p>
       <w:r>
@@ -1810,12 +2006,12 @@
       <w:pPr>
         <w:pStyle w:val="Heading2"/>
       </w:pPr>
-      <w:bookmarkStart w:id="3" w:name="_Toc316055755"/>
+      <w:bookmarkStart w:id="4" w:name="_Toc316170654"/>
       <w:r>
         <w:lastRenderedPageBreak/>
         <w:t>Playing the Game</w:t>
       </w:r>
-      <w:bookmarkEnd w:id="3"/>
+      <w:bookmarkEnd w:id="4"/>
     </w:p>
     <w:p>
       <w:r>
@@ -2493,12 +2689,12 @@
       <w:pPr>
         <w:pStyle w:val="Heading1"/>
       </w:pPr>
-      <w:bookmarkStart w:id="4" w:name="_Toc316055756"/>
+      <w:bookmarkStart w:id="5" w:name="_Toc316170655"/>
       <w:r>
         <w:lastRenderedPageBreak/>
         <w:t>Multi Player</w:t>
       </w:r>
-      <w:bookmarkEnd w:id="4"/>
+      <w:bookmarkEnd w:id="5"/>
     </w:p>
     <w:p>
       <w:r>
@@ -2509,11 +2705,11 @@
       <w:pPr>
         <w:pStyle w:val="Heading2"/>
       </w:pPr>
-      <w:bookmarkStart w:id="5" w:name="_Toc316055757"/>
+      <w:bookmarkStart w:id="6" w:name="_Toc316170656"/>
       <w:r>
         <w:t>Deciding the Server and Client Devices</w:t>
       </w:r>
-      <w:bookmarkEnd w:id="5"/>
+      <w:bookmarkEnd w:id="6"/>
     </w:p>
     <w:p>
       <w:r>
@@ -2530,11 +2726,11 @@
       <w:pPr>
         <w:pStyle w:val="Heading2"/>
       </w:pPr>
-      <w:bookmarkStart w:id="6" w:name="_Toc316055758"/>
+      <w:bookmarkStart w:id="7" w:name="_Toc316170657"/>
       <w:r>
         <w:t>Server Mode</w:t>
       </w:r>
-      <w:bookmarkEnd w:id="6"/>
+      <w:bookmarkEnd w:id="7"/>
     </w:p>
     <w:p>
       <w:r>
@@ -2769,6 +2965,7 @@
     </w:p>
     <w:p>
       <w:r>
+        <w:lastRenderedPageBreak/>
         <w:t>Next thing will be waiting for the client devices to connect to your device. You can follow the progress on the screen</w:t>
       </w:r>
       <w:r>
@@ -3029,27 +3226,30 @@
       <w:pPr>
         <w:pStyle w:val="Heading2"/>
       </w:pPr>
-      <w:bookmarkStart w:id="7" w:name="_Toc316055759"/>
+      <w:bookmarkStart w:id="8" w:name="_Toc316170658"/>
+      <w:r>
+        <w:t>Client Mode</w:t>
+      </w:r>
+      <w:bookmarkEnd w:id="8"/>
+    </w:p>
+    <w:p>
+      <w:r>
+        <w:t xml:space="preserve">If you decide to be a “client” that connects to a server device, you should click the client mode button after you click the </w:t>
+      </w:r>
+      <w:proofErr w:type="spellStart"/>
+      <w:r>
+        <w:t>multi player</w:t>
+      </w:r>
+      <w:proofErr w:type="spellEnd"/>
+      <w:r>
+        <w:t xml:space="preserve"> mode button at the welcome screen.</w:t>
+      </w:r>
+      <w:r>
+        <w:t xml:space="preserve"> Then, you have to select the name of the device from the list that appeared. If the sever device and the client device have not been paired before, you have to pair them. While you can do this before starting the game application under Bluetooth settings, you can also do without leaving the </w:t>
+      </w:r>
       <w:r>
         <w:lastRenderedPageBreak/>
-        <w:t>Client Mode</w:t>
-      </w:r>
-      <w:bookmarkEnd w:id="7"/>
-    </w:p>
-    <w:p>
-      <w:r>
-        <w:t xml:space="preserve">If you decide to be a “client” that connects to a server device, you should click the client mode button after you click the </w:t>
-      </w:r>
-      <w:proofErr w:type="spellStart"/>
-      <w:r>
-        <w:t>multi player</w:t>
-      </w:r>
-      <w:proofErr w:type="spellEnd"/>
-      <w:r>
-        <w:t xml:space="preserve"> mode button at the welcome screen.</w:t>
-      </w:r>
-      <w:r>
-        <w:t xml:space="preserve"> Then, you have to select the name of the device from the list that appeared. If the sever device and the client device have not been paired before, you have to pair them. While you can do this before starting the game application under Bluetooth settings, you can also do without leaving the application. To do this, the client device user has to select “Make this device discoverable”, right after entering the </w:t>
+        <w:t xml:space="preserve">application. To do this, the client device user has to select “Make this device discoverable”, right after entering the </w:t>
       </w:r>
       <w:proofErr w:type="spellStart"/>
       <w:r>
@@ -3266,7 +3466,6 @@
     </w:p>
     <w:p>
       <w:r>
-        <w:lastRenderedPageBreak/>
         <w:t>If server device’s user selected more than one client to play the game, you will get a progress screen that let you know about the connection of the other devices to the server device.</w:t>
       </w:r>
     </w:p>
@@ -3305,6 +3504,7 @@
               <w:rPr>
                 <w:noProof/>
               </w:rPr>
+              <w:lastRenderedPageBreak/>
               <w:drawing>
                 <wp:inline distT="0" distB="0" distL="0" distR="0" wp14:anchorId="5C0A857C" wp14:editId="1AAFC19D">
                   <wp:extent cx="2286000" cy="3813048"/>
@@ -3599,8 +3799,6 @@
         </w:rPr>
         <w:t xml:space="preserve"> If one of the device left the game, you can setup a new game with options menu button of your device, instead of switching back to the main screen.</w:t>
       </w:r>
-      <w:bookmarkStart w:id="8" w:name="_GoBack"/>
-      <w:bookmarkEnd w:id="8"/>
     </w:p>
     <w:p>
       <w:pPr>
@@ -3628,7 +3826,7 @@
           <w:noProof/>
         </w:rPr>
       </w:pPr>
-      <w:bookmarkStart w:id="9" w:name="_Toc316055760"/>
+      <w:bookmarkStart w:id="9" w:name="_Toc316170659"/>
       <w:r>
         <w:rPr>
           <w:noProof/>
@@ -3839,7 +4037,7 @@
       <w:pPr>
         <w:pStyle w:val="Heading1"/>
       </w:pPr>
-      <w:bookmarkStart w:id="10" w:name="_Toc316055761"/>
+      <w:bookmarkStart w:id="10" w:name="_Toc316170660"/>
       <w:r>
         <w:lastRenderedPageBreak/>
         <w:t>Help</w:t>
@@ -3969,7 +4167,7 @@
       <w:pPr>
         <w:pStyle w:val="Heading1"/>
       </w:pPr>
-      <w:bookmarkStart w:id="11" w:name="_Toc316055762"/>
+      <w:bookmarkStart w:id="11" w:name="_Toc316170661"/>
       <w:r>
         <w:lastRenderedPageBreak/>
         <w:t>About</w:t>
@@ -4096,7 +4294,7 @@
       <w:pPr>
         <w:pStyle w:val="Heading1"/>
       </w:pPr>
-      <w:bookmarkStart w:id="12" w:name="_Toc316055763"/>
+      <w:bookmarkStart w:id="12" w:name="_Toc316170662"/>
       <w:r>
         <w:t>Exit</w:t>
       </w:r>
@@ -4108,9 +4306,14 @@
       </w:r>
     </w:p>
     <w:sectPr>
-      <w:footerReference w:type="default" r:id="rId32"/>
       <w:pgSz w:w="15840" w:h="12240" w:orient="landscape"/>
       <w:pgMar w:top="720" w:right="720" w:bottom="720" w:left="720" w:header="432" w:footer="432" w:gutter="0"/>
+      <w:pgBorders w:display="firstPage" w:offsetFrom="page">
+        <w:top w:val="single" w:sz="18" w:space="24" w:color="4F81BD" w:themeColor="accent1"/>
+        <w:left w:val="single" w:sz="18" w:space="24" w:color="4F81BD" w:themeColor="accent1"/>
+        <w:bottom w:val="single" w:sz="18" w:space="24" w:color="4F81BD" w:themeColor="accent1"/>
+        <w:right w:val="single" w:sz="18" w:space="24" w:color="4F81BD" w:themeColor="accent1"/>
+      </w:pgBorders>
       <w:cols w:space="720"/>
       <w:docGrid w:linePitch="360"/>
     </w:sectPr>
@@ -4141,59 +4344,6 @@
     </w:p>
   </w:endnote>
 </w:endnotes>
-</file>
-
-<file path=word/footer1.xml><?xml version="1.0" encoding="utf-8"?>
-<w:ftr xmlns:wpc="http://schemas.microsoft.com/office/word/2010/wordprocessingCanvas" xmlns:mc="http://schemas.openxmlformats.org/markup-compatibility/2006" xmlns:o="urn:schemas-microsoft-com:office:office" xmlns:r="http://schemas.openxmlformats.org/officeDocument/2006/relationships" xmlns:m="http://schemas.openxmlformats.org/officeDocument/2006/math" xmlns:v="urn:schemas-microsoft-com:vml" xmlns:wp14="http://schemas.microsoft.com/office/word/2010/wordprocessingDrawing" xmlns:wp="http://schemas.openxmlformats.org/drawingml/2006/wordprocessingDrawing" xmlns:w10="urn:schemas-microsoft-com:office:word" xmlns:w="http://schemas.openxmlformats.org/wordprocessingml/2006/main" xmlns:w14="http://schemas.microsoft.com/office/word/2010/wordml" xmlns:wpg="http://schemas.microsoft.com/office/word/2010/wordprocessingGroup" xmlns:wpi="http://schemas.microsoft.com/office/word/2010/wordprocessingInk" xmlns:wne="http://schemas.microsoft.com/office/word/2006/wordml" xmlns:wps="http://schemas.microsoft.com/office/word/2010/wordprocessingShape" mc:Ignorable="w14 wp14">
-  <w:sdt>
-    <w:sdtPr>
-      <w:id w:val="-530107713"/>
-      <w:docPartObj>
-        <w:docPartGallery w:val="Page Numbers (Bottom of Page)"/>
-        <w:docPartUnique/>
-      </w:docPartObj>
-    </w:sdtPr>
-    <w:sdtEndPr>
-      <w:rPr>
-        <w:noProof/>
-      </w:rPr>
-    </w:sdtEndPr>
-    <w:sdtContent>
-      <w:p>
-        <w:pPr>
-          <w:pStyle w:val="Footer"/>
-          <w:jc w:val="right"/>
-        </w:pPr>
-        <w:r>
-          <w:fldChar w:fldCharType="begin"/>
-        </w:r>
-        <w:r>
-          <w:instrText xml:space="preserve"> PAGE   \* MERGEFORMAT </w:instrText>
-        </w:r>
-        <w:r>
-          <w:fldChar w:fldCharType="separate"/>
-        </w:r>
-        <w:r>
-          <w:rPr>
-            <w:noProof/>
-          </w:rPr>
-          <w:t>12</w:t>
-        </w:r>
-        <w:r>
-          <w:rPr>
-            <w:noProof/>
-          </w:rPr>
-          <w:fldChar w:fldCharType="end"/>
-        </w:r>
-      </w:p>
-    </w:sdtContent>
-  </w:sdt>
-  <w:p>
-    <w:pPr>
-      <w:pStyle w:val="Footer"/>
-    </w:pPr>
-  </w:p>
-</w:ftr>
 </file>
 
 <file path=word/footnotes.xml><?xml version="1.0" encoding="utf-8"?>
@@ -4745,6 +4895,15 @@
       </w:tblCellMar>
     </w:tblPr>
   </w:style>
+  <w:style w:type="paragraph" w:styleId="NoSpacing">
+    <w:name w:val="No Spacing"/>
+    <w:uiPriority w:val="1"/>
+    <w:qFormat/>
+    <w:rsid w:val="001F1C43"/>
+    <w:pPr>
+      <w:spacing w:after="0" w:line="240" w:lineRule="auto"/>
+    </w:pPr>
+  </w:style>
 </w:styles>
 </file>
 
@@ -5175,6 +5334,15 @@
       </w:tblCellMar>
     </w:tblPr>
   </w:style>
+  <w:style w:type="paragraph" w:styleId="NoSpacing">
+    <w:name w:val="No Spacing"/>
+    <w:uiPriority w:val="1"/>
+    <w:qFormat/>
+    <w:rsid w:val="001F1C43"/>
+    <w:pPr>
+      <w:spacing w:after="0" w:line="240" w:lineRule="auto"/>
+    </w:pPr>
+  </w:style>
 </w:styles>
 </file>
 
@@ -5468,7 +5636,7 @@
 </file>
 
 <file path=customXml/itemProps1.xml><?xml version="1.0" encoding="utf-8"?>
-<ds:datastoreItem xmlns:ds="http://schemas.openxmlformats.org/officeDocument/2006/customXml" ds:itemID="{7B516982-CC0F-4089-B124-060FD202CB76}">
+<ds:datastoreItem xmlns:ds="http://schemas.openxmlformats.org/officeDocument/2006/customXml" ds:itemID="{8EFF7ACF-3EC0-42A8-AEA2-3DC2CDF1EAD0}">
   <ds:schemaRefs>
     <ds:schemaRef ds:uri="http://schemas.openxmlformats.org/officeDocument/2006/bibliography"/>
   </ds:schemaRefs>

</xml_diff>